<commit_message>
Added used solution to theory
</commit_message>
<xml_diff>
--- a/Магістерська.docx
+++ b/Магістерська.docx
@@ -114,8 +114,19 @@
           <w:sz w:val="28"/>
           <w:szCs w:val="28"/>
         </w:rPr>
-        <w:t>імені Юрія Федьковича</w:t>
-      </w:r>
+        <w:t xml:space="preserve">імені Юрія </w:t>
+      </w:r>
+      <w:proofErr w:type="spellStart"/>
+      <w:r>
+        <w:rPr>
+          <w:rFonts w:ascii="Times New Roman" w:hAnsi="Times New Roman" w:cs="Times New Roman"/>
+          <w:b/>
+          <w:sz w:val="28"/>
+          <w:szCs w:val="28"/>
+        </w:rPr>
+        <w:t>Федьковича</w:t>
+      </w:r>
+      <w:proofErr w:type="spellEnd"/>
     </w:p>
     <w:p>
       <w:pPr>
@@ -524,6 +535,7 @@
           <w:u w:val="single"/>
         </w:rPr>
       </w:pPr>
+      <w:proofErr w:type="spellStart"/>
       <w:r>
         <w:rPr>
           <w:rFonts w:ascii="Times New Roman" w:hAnsi="Times New Roman" w:cs="Times New Roman"/>
@@ -531,7 +543,17 @@
           <w:szCs w:val="28"/>
           <w:u w:val="single"/>
         </w:rPr>
-        <w:t>Махов Сергій Олегович</w:t>
+        <w:t>Махов</w:t>
+      </w:r>
+      <w:proofErr w:type="spellEnd"/>
+      <w:r>
+        <w:rPr>
+          <w:rFonts w:ascii="Times New Roman" w:hAnsi="Times New Roman" w:cs="Times New Roman"/>
+          <w:sz w:val="28"/>
+          <w:szCs w:val="28"/>
+          <w:u w:val="single"/>
+        </w:rPr>
+        <w:t xml:space="preserve"> Сергій Олегович</w:t>
       </w:r>
       <w:r>
         <w:rPr>
@@ -587,7 +609,47 @@
           <w:szCs w:val="28"/>
           <w:u w:val="single"/>
         </w:rPr>
-        <w:t>.ф.-м.н., асистент Перцов А.С.</w:t>
+        <w:t>.ф.-</w:t>
+      </w:r>
+      <w:proofErr w:type="spellStart"/>
+      <w:r>
+        <w:rPr>
+          <w:rFonts w:ascii="Times New Roman" w:hAnsi="Times New Roman" w:cs="Times New Roman"/>
+          <w:sz w:val="28"/>
+          <w:szCs w:val="28"/>
+          <w:u w:val="single"/>
+        </w:rPr>
+        <w:t>м.н</w:t>
+      </w:r>
+      <w:proofErr w:type="spellEnd"/>
+      <w:r>
+        <w:rPr>
+          <w:rFonts w:ascii="Times New Roman" w:hAnsi="Times New Roman" w:cs="Times New Roman"/>
+          <w:sz w:val="28"/>
+          <w:szCs w:val="28"/>
+          <w:u w:val="single"/>
+        </w:rPr>
+        <w:t xml:space="preserve">., асистент </w:t>
+      </w:r>
+      <w:proofErr w:type="spellStart"/>
+      <w:r>
+        <w:rPr>
+          <w:rFonts w:ascii="Times New Roman" w:hAnsi="Times New Roman" w:cs="Times New Roman"/>
+          <w:sz w:val="28"/>
+          <w:szCs w:val="28"/>
+          <w:u w:val="single"/>
+        </w:rPr>
+        <w:t>Перцов</w:t>
+      </w:r>
+      <w:proofErr w:type="spellEnd"/>
+      <w:r>
+        <w:rPr>
+          <w:rFonts w:ascii="Times New Roman" w:hAnsi="Times New Roman" w:cs="Times New Roman"/>
+          <w:sz w:val="28"/>
+          <w:szCs w:val="28"/>
+          <w:u w:val="single"/>
+        </w:rPr>
+        <w:t xml:space="preserve"> А.С.</w:t>
       </w:r>
     </w:p>
     <w:p>
@@ -949,6 +1011,7 @@
           <w:docPartUnique/>
         </w:docPartObj>
       </w:sdtPr>
+      <w:sdtEndPr/>
       <w:sdtContent>
         <w:p>
           <w:pPr>
@@ -1925,23 +1988,7 @@
                 <w:rFonts w:ascii="Times New Roman" w:eastAsia="Times New Roman" w:hAnsi="Times New Roman" w:cs="Times New Roman"/>
                 <w:noProof/>
               </w:rPr>
-              <w:t xml:space="preserve">Список </w:t>
-            </w:r>
-            <w:r>
-              <w:rPr>
-                <w:rStyle w:val="a5"/>
-                <w:rFonts w:ascii="Times New Roman" w:eastAsia="Times New Roman" w:hAnsi="Times New Roman" w:cs="Times New Roman"/>
-                <w:noProof/>
-              </w:rPr>
-              <w:t>в</w:t>
-            </w:r>
-            <w:r>
-              <w:rPr>
-                <w:rStyle w:val="a5"/>
-                <w:rFonts w:ascii="Times New Roman" w:eastAsia="Times New Roman" w:hAnsi="Times New Roman" w:cs="Times New Roman"/>
-                <w:noProof/>
-              </w:rPr>
-              <w:t>икористаної літератури</w:t>
+              <w:t>Список використаної літератури</w:t>
             </w:r>
             <w:r>
               <w:rPr>
@@ -2522,7 +2569,25 @@
           <w:sz w:val="28"/>
           <w:szCs w:val="28"/>
         </w:rPr>
-        <w:t>Однак перша спроба втілити її у життя була зроблена аж 18 січня 2005 року, коли у Верховній Раді був зареєстрований законопроект «Про забезпечення гласності при здійсненні господарського судочинства». Авторами законопроекту були Леонід Антоненко та Іван Крулько. Законодавча ініціатива належала Борису Тарасюку та Миколі Катеринчуку.</w:t>
+        <w:t xml:space="preserve">Однак перша спроба втілити її у життя була зроблена аж 18 січня 2005 року, коли у Верховній Раді був зареєстрований законопроект «Про забезпечення гласності при здійсненні господарського судочинства». Авторами законопроекту були Леонід Антоненко та Іван </w:t>
+      </w:r>
+      <w:proofErr w:type="spellStart"/>
+      <w:r>
+        <w:rPr>
+          <w:rFonts w:ascii="Times New Roman" w:hAnsi="Times New Roman" w:cs="Times New Roman"/>
+          <w:sz w:val="28"/>
+          <w:szCs w:val="28"/>
+        </w:rPr>
+        <w:t>Крулько</w:t>
+      </w:r>
+      <w:proofErr w:type="spellEnd"/>
+      <w:r>
+        <w:rPr>
+          <w:rFonts w:ascii="Times New Roman" w:hAnsi="Times New Roman" w:cs="Times New Roman"/>
+          <w:sz w:val="28"/>
+          <w:szCs w:val="28"/>
+        </w:rPr>
+        <w:t>. Законодавча ініціатива належала Борису Тарасюку та Миколі Катеринчуку.</w:t>
       </w:r>
     </w:p>
     <w:p>
@@ -3167,7 +3232,27 @@
           <w:sz w:val="28"/>
           <w:szCs w:val="28"/>
         </w:rPr>
-        <w:t xml:space="preserve">У 1960 році, Чарльз Бахман розробив першу в світі </w:t>
+        <w:t xml:space="preserve">У 1960 році, Чарльз </w:t>
+      </w:r>
+      <w:proofErr w:type="spellStart"/>
+      <w:r>
+        <w:rPr>
+          <w:rFonts w:ascii="Times New Roman" w:eastAsia="Times New Roman" w:hAnsi="Times New Roman" w:cs="Times New Roman"/>
+          <w:color w:val="000000"/>
+          <w:sz w:val="28"/>
+          <w:szCs w:val="28"/>
+        </w:rPr>
+        <w:t>Бахман</w:t>
+      </w:r>
+      <w:proofErr w:type="spellEnd"/>
+      <w:r>
+        <w:rPr>
+          <w:rFonts w:ascii="Times New Roman" w:eastAsia="Times New Roman" w:hAnsi="Times New Roman" w:cs="Times New Roman"/>
+          <w:color w:val="000000"/>
+          <w:sz w:val="28"/>
+          <w:szCs w:val="28"/>
+        </w:rPr>
+        <w:t xml:space="preserve"> розробив першу в світі </w:t>
       </w:r>
       <w:r>
         <w:rPr>
@@ -3291,7 +3376,27 @@
           <w:sz w:val="28"/>
           <w:szCs w:val="28"/>
         </w:rPr>
-        <w:t xml:space="preserve">У середині 1960-их, коли комп’ютери стали більш швидкими та зручними у використанні та у той же час набрали популярності, безліч способів використання баз даних стало доступним. У результаті цього, люди вимагали розробки стандарту, у відповідь на це, Бахман формує групу що мала б розробити дизайн та стандарт мови яка називається </w:t>
+        <w:t xml:space="preserve">У середині 1960-их, коли комп’ютери стали більш швидкими та зручними у використанні та у той же час набрали популярності, безліч способів використання баз даних стало доступним. У результаті цього, люди вимагали розробки стандарту, у відповідь на це, </w:t>
+      </w:r>
+      <w:proofErr w:type="spellStart"/>
+      <w:r>
+        <w:rPr>
+          <w:rFonts w:ascii="Times New Roman" w:eastAsia="Times New Roman" w:hAnsi="Times New Roman" w:cs="Times New Roman"/>
+          <w:color w:val="000000"/>
+          <w:sz w:val="28"/>
+          <w:szCs w:val="28"/>
+        </w:rPr>
+        <w:t>Бахман</w:t>
+      </w:r>
+      <w:proofErr w:type="spellEnd"/>
+      <w:r>
+        <w:rPr>
+          <w:rFonts w:ascii="Times New Roman" w:eastAsia="Times New Roman" w:hAnsi="Times New Roman" w:cs="Times New Roman"/>
+          <w:color w:val="000000"/>
+          <w:sz w:val="28"/>
+          <w:szCs w:val="28"/>
+        </w:rPr>
+        <w:t xml:space="preserve"> формує групу що мала б розробити дизайн та стандарт мови яка називається </w:t>
       </w:r>
       <w:r>
         <w:rPr>
@@ -3683,7 +3788,27 @@
           <w:sz w:val="28"/>
           <w:szCs w:val="28"/>
         </w:rPr>
-        <w:t xml:space="preserve">Едгар Кодд який </w:t>
+        <w:t xml:space="preserve">Едгар </w:t>
+      </w:r>
+      <w:proofErr w:type="spellStart"/>
+      <w:r>
+        <w:rPr>
+          <w:rFonts w:ascii="Times New Roman" w:eastAsia="Times New Roman" w:hAnsi="Times New Roman" w:cs="Times New Roman"/>
+          <w:color w:val="000000"/>
+          <w:sz w:val="28"/>
+          <w:szCs w:val="28"/>
+        </w:rPr>
+        <w:t>Кодд</w:t>
+      </w:r>
+      <w:proofErr w:type="spellEnd"/>
+      <w:r>
+        <w:rPr>
+          <w:rFonts w:ascii="Times New Roman" w:eastAsia="Times New Roman" w:hAnsi="Times New Roman" w:cs="Times New Roman"/>
+          <w:color w:val="000000"/>
+          <w:sz w:val="28"/>
+          <w:szCs w:val="28"/>
+        </w:rPr>
+        <w:t xml:space="preserve"> який </w:t>
       </w:r>
       <w:r>
         <w:rPr>
@@ -3867,7 +3992,27 @@
           <w:sz w:val="28"/>
           <w:szCs w:val="28"/>
         </w:rPr>
-        <w:t xml:space="preserve"> була зацікавлена у ідеях Кодда. На щастя, деякі люди які не працювали в </w:t>
+        <w:t xml:space="preserve"> була зацікавлена у ідеях </w:t>
+      </w:r>
+      <w:proofErr w:type="spellStart"/>
+      <w:r>
+        <w:rPr>
+          <w:rFonts w:ascii="Times New Roman" w:eastAsia="Times New Roman" w:hAnsi="Times New Roman" w:cs="Times New Roman"/>
+          <w:color w:val="000000"/>
+          <w:sz w:val="28"/>
+          <w:szCs w:val="28"/>
+        </w:rPr>
+        <w:t>Кодда</w:t>
+      </w:r>
+      <w:proofErr w:type="spellEnd"/>
+      <w:r>
+        <w:rPr>
+          <w:rFonts w:ascii="Times New Roman" w:eastAsia="Times New Roman" w:hAnsi="Times New Roman" w:cs="Times New Roman"/>
+          <w:color w:val="000000"/>
+          <w:sz w:val="28"/>
+          <w:szCs w:val="28"/>
+        </w:rPr>
+        <w:t xml:space="preserve">. На щастя, деякі люди які не працювали в </w:t>
       </w:r>
       <w:r>
         <w:rPr>
@@ -3906,16 +4051,58 @@
           <w:szCs w:val="28"/>
           <w:lang w:val="ru-RU"/>
         </w:rPr>
-        <w:t xml:space="preserve">Майкл Стоунбрейкер та </w:t>
-      </w:r>
-      <w:r>
-        <w:rPr>
-          <w:rFonts w:ascii="Times New Roman" w:eastAsia="Times New Roman" w:hAnsi="Times New Roman" w:cs="Times New Roman"/>
-          <w:color w:val="000000"/>
-          <w:sz w:val="28"/>
-          <w:szCs w:val="28"/>
-        </w:rPr>
-        <w:t>Ежен Вонг вирішили дослідити реляційні бази даних. Проект був названий «</w:t>
+        <w:t xml:space="preserve">Майкл </w:t>
+      </w:r>
+      <w:proofErr w:type="spellStart"/>
+      <w:r>
+        <w:rPr>
+          <w:rFonts w:ascii="Times New Roman" w:eastAsia="Times New Roman" w:hAnsi="Times New Roman" w:cs="Times New Roman"/>
+          <w:color w:val="000000"/>
+          <w:sz w:val="28"/>
+          <w:szCs w:val="28"/>
+          <w:lang w:val="ru-RU"/>
+        </w:rPr>
+        <w:t>Стоунбрейкер</w:t>
+      </w:r>
+      <w:proofErr w:type="spellEnd"/>
+      <w:r>
+        <w:rPr>
+          <w:rFonts w:ascii="Times New Roman" w:eastAsia="Times New Roman" w:hAnsi="Times New Roman" w:cs="Times New Roman"/>
+          <w:color w:val="000000"/>
+          <w:sz w:val="28"/>
+          <w:szCs w:val="28"/>
+          <w:lang w:val="ru-RU"/>
+        </w:rPr>
+        <w:t xml:space="preserve"> та </w:t>
+      </w:r>
+      <w:r>
+        <w:rPr>
+          <w:rFonts w:ascii="Times New Roman" w:eastAsia="Times New Roman" w:hAnsi="Times New Roman" w:cs="Times New Roman"/>
+          <w:color w:val="000000"/>
+          <w:sz w:val="28"/>
+          <w:szCs w:val="28"/>
+        </w:rPr>
+        <w:t xml:space="preserve">Ежен </w:t>
+      </w:r>
+      <w:proofErr w:type="spellStart"/>
+      <w:r>
+        <w:rPr>
+          <w:rFonts w:ascii="Times New Roman" w:eastAsia="Times New Roman" w:hAnsi="Times New Roman" w:cs="Times New Roman"/>
+          <w:color w:val="000000"/>
+          <w:sz w:val="28"/>
+          <w:szCs w:val="28"/>
+        </w:rPr>
+        <w:t>Вонг</w:t>
+      </w:r>
+      <w:proofErr w:type="spellEnd"/>
+      <w:r>
+        <w:rPr>
+          <w:rFonts w:ascii="Times New Roman" w:eastAsia="Times New Roman" w:hAnsi="Times New Roman" w:cs="Times New Roman"/>
+          <w:color w:val="000000"/>
+          <w:sz w:val="28"/>
+          <w:szCs w:val="28"/>
+        </w:rPr>
+        <w:t xml:space="preserve"> вирішили дослідити реляційні бази даних. Проект був названий «</w:t>
       </w:r>
       <w:r>
         <w:rPr>
@@ -4618,7 +4805,27 @@
           <w:sz w:val="28"/>
           <w:szCs w:val="28"/>
         </w:rPr>
-        <w:t xml:space="preserve">Карло Строцці використав термін </w:t>
+        <w:t xml:space="preserve">Карло </w:t>
+      </w:r>
+      <w:proofErr w:type="spellStart"/>
+      <w:r>
+        <w:rPr>
+          <w:rFonts w:ascii="Times New Roman" w:eastAsia="Times New Roman" w:hAnsi="Times New Roman" w:cs="Times New Roman"/>
+          <w:color w:val="000000"/>
+          <w:sz w:val="28"/>
+          <w:szCs w:val="28"/>
+        </w:rPr>
+        <w:t>Строцці</w:t>
+      </w:r>
+      <w:proofErr w:type="spellEnd"/>
+      <w:r>
+        <w:rPr>
+          <w:rFonts w:ascii="Times New Roman" w:eastAsia="Times New Roman" w:hAnsi="Times New Roman" w:cs="Times New Roman"/>
+          <w:color w:val="000000"/>
+          <w:sz w:val="28"/>
+          <w:szCs w:val="28"/>
+        </w:rPr>
+        <w:t xml:space="preserve"> використав термін </w:t>
       </w:r>
       <w:r>
         <w:rPr>
@@ -4667,7 +4874,51 @@
           <w:szCs w:val="28"/>
           <w:lang w:val="ru-RU"/>
         </w:rPr>
-        <w:t xml:space="preserve">. Ерік Еванс, </w:t>
+        <w:t xml:space="preserve">. </w:t>
+      </w:r>
+      <w:proofErr w:type="spellStart"/>
+      <w:r>
+        <w:rPr>
+          <w:rFonts w:ascii="Times New Roman" w:eastAsia="Times New Roman" w:hAnsi="Times New Roman" w:cs="Times New Roman"/>
+          <w:color w:val="000000"/>
+          <w:sz w:val="28"/>
+          <w:szCs w:val="28"/>
+          <w:lang w:val="ru-RU"/>
+        </w:rPr>
+        <w:t>Ерік</w:t>
+      </w:r>
+      <w:proofErr w:type="spellEnd"/>
+      <w:r>
+        <w:rPr>
+          <w:rFonts w:ascii="Times New Roman" w:eastAsia="Times New Roman" w:hAnsi="Times New Roman" w:cs="Times New Roman"/>
+          <w:color w:val="000000"/>
+          <w:sz w:val="28"/>
+          <w:szCs w:val="28"/>
+          <w:lang w:val="ru-RU"/>
+        </w:rPr>
+        <w:t xml:space="preserve"> </w:t>
+      </w:r>
+      <w:proofErr w:type="spellStart"/>
+      <w:r>
+        <w:rPr>
+          <w:rFonts w:ascii="Times New Roman" w:eastAsia="Times New Roman" w:hAnsi="Times New Roman" w:cs="Times New Roman"/>
+          <w:color w:val="000000"/>
+          <w:sz w:val="28"/>
+          <w:szCs w:val="28"/>
+          <w:lang w:val="ru-RU"/>
+        </w:rPr>
+        <w:t>Еванс</w:t>
+      </w:r>
+      <w:proofErr w:type="spellEnd"/>
+      <w:r>
+        <w:rPr>
+          <w:rFonts w:ascii="Times New Roman" w:eastAsia="Times New Roman" w:hAnsi="Times New Roman" w:cs="Times New Roman"/>
+          <w:color w:val="000000"/>
+          <w:sz w:val="28"/>
+          <w:szCs w:val="28"/>
+          <w:lang w:val="ru-RU"/>
+        </w:rPr>
+        <w:t xml:space="preserve">, </w:t>
       </w:r>
       <w:r>
         <w:rPr>
@@ -4755,14 +5006,45 @@
         </w:rPr>
         <w:t xml:space="preserve"> </w:t>
       </w:r>
-      <w:r>
-        <w:rPr>
-          <w:rFonts w:ascii="Times New Roman" w:eastAsia="Times New Roman" w:hAnsi="Times New Roman" w:cs="Times New Roman"/>
-          <w:color w:val="000000"/>
-          <w:sz w:val="28"/>
-          <w:szCs w:val="28"/>
-        </w:rPr>
-        <w:t xml:space="preserve">Йохан Оскарссон хотів організувати розмову щодо розподілених баз даних у 2007. Цей термін спробували використати для великої кількості нереляційних, розподілених баз які зазвичай не намагаються гарантувати </w:t>
+      <w:proofErr w:type="spellStart"/>
+      <w:r>
+        <w:rPr>
+          <w:rFonts w:ascii="Times New Roman" w:eastAsia="Times New Roman" w:hAnsi="Times New Roman" w:cs="Times New Roman"/>
+          <w:color w:val="000000"/>
+          <w:sz w:val="28"/>
+          <w:szCs w:val="28"/>
+        </w:rPr>
+        <w:t>Йохан</w:t>
+      </w:r>
+      <w:proofErr w:type="spellEnd"/>
+      <w:r>
+        <w:rPr>
+          <w:rFonts w:ascii="Times New Roman" w:eastAsia="Times New Roman" w:hAnsi="Times New Roman" w:cs="Times New Roman"/>
+          <w:color w:val="000000"/>
+          <w:sz w:val="28"/>
+          <w:szCs w:val="28"/>
+        </w:rPr>
+        <w:t xml:space="preserve"> </w:t>
+      </w:r>
+      <w:proofErr w:type="spellStart"/>
+      <w:r>
+        <w:rPr>
+          <w:rFonts w:ascii="Times New Roman" w:eastAsia="Times New Roman" w:hAnsi="Times New Roman" w:cs="Times New Roman"/>
+          <w:color w:val="000000"/>
+          <w:sz w:val="28"/>
+          <w:szCs w:val="28"/>
+        </w:rPr>
+        <w:t>Оскарссон</w:t>
+      </w:r>
+      <w:proofErr w:type="spellEnd"/>
+      <w:r>
+        <w:rPr>
+          <w:rFonts w:ascii="Times New Roman" w:eastAsia="Times New Roman" w:hAnsi="Times New Roman" w:cs="Times New Roman"/>
+          <w:color w:val="000000"/>
+          <w:sz w:val="28"/>
+          <w:szCs w:val="28"/>
+        </w:rPr>
+        <w:t xml:space="preserve"> хотів організувати розмову щодо розподілених баз даних у 2007. Цей термін спробували використати для великої кількості нереляційних, розподілених баз які зазвичай не намагаються гарантувати </w:t>
       </w:r>
       <w:r>
         <w:rPr>
@@ -4809,8 +5091,19 @@
           <w:sz w:val="28"/>
           <w:szCs w:val="28"/>
         </w:rPr>
-        <w:t xml:space="preserve"> - атомарність</w:t>
-      </w:r>
+        <w:t xml:space="preserve"> - </w:t>
+      </w:r>
+      <w:proofErr w:type="spellStart"/>
+      <w:r>
+        <w:rPr>
+          <w:rFonts w:ascii="Times New Roman" w:eastAsia="Times New Roman" w:hAnsi="Times New Roman" w:cs="Times New Roman"/>
+          <w:color w:val="000000"/>
+          <w:sz w:val="28"/>
+          <w:szCs w:val="28"/>
+        </w:rPr>
+        <w:t>атомарність</w:t>
+      </w:r>
+      <w:proofErr w:type="spellEnd"/>
       <w:r>
         <w:rPr>
           <w:rFonts w:ascii="Times New Roman" w:eastAsia="Times New Roman" w:hAnsi="Times New Roman" w:cs="Times New Roman"/>
@@ -5046,6 +5339,7 @@
         </w:rPr>
         <w:t xml:space="preserve">, </w:t>
       </w:r>
+      <w:proofErr w:type="spellStart"/>
       <w:r>
         <w:rPr>
           <w:rFonts w:ascii="Times New Roman" w:eastAsia="Times New Roman" w:hAnsi="Times New Roman" w:cs="Times New Roman"/>
@@ -5056,6 +5350,7 @@
         </w:rPr>
         <w:t>Postgres</w:t>
       </w:r>
+      <w:proofErr w:type="spellEnd"/>
       <w:r>
         <w:rPr>
           <w:rFonts w:ascii="Times New Roman" w:eastAsia="Times New Roman" w:hAnsi="Times New Roman" w:cs="Times New Roman"/>
@@ -5122,6 +5417,7 @@
         </w:rPr>
         <w:t xml:space="preserve">, </w:t>
       </w:r>
+      <w:proofErr w:type="spellStart"/>
       <w:r>
         <w:rPr>
           <w:rFonts w:ascii="Times New Roman" w:eastAsia="Times New Roman" w:hAnsi="Times New Roman" w:cs="Times New Roman"/>
@@ -5132,6 +5428,7 @@
         </w:rPr>
         <w:t>Infromix</w:t>
       </w:r>
+      <w:proofErr w:type="spellEnd"/>
       <w:r>
         <w:rPr>
           <w:rFonts w:ascii="Times New Roman" w:eastAsia="Times New Roman" w:hAnsi="Times New Roman" w:cs="Times New Roman"/>
@@ -5703,7 +6000,27 @@
           <w:sz w:val="28"/>
           <w:szCs w:val="28"/>
         </w:rPr>
-        <w:t>Можуть обробляти неструктуровані та напів-структуровані дані</w:t>
+        <w:t xml:space="preserve">Можуть обробляти неструктуровані та </w:t>
+      </w:r>
+      <w:proofErr w:type="spellStart"/>
+      <w:r>
+        <w:rPr>
+          <w:rFonts w:ascii="Times New Roman" w:eastAsia="Times New Roman" w:hAnsi="Times New Roman" w:cs="Times New Roman"/>
+          <w:color w:val="000000"/>
+          <w:sz w:val="28"/>
+          <w:szCs w:val="28"/>
+        </w:rPr>
+        <w:t>напів</w:t>
+      </w:r>
+      <w:proofErr w:type="spellEnd"/>
+      <w:r>
+        <w:rPr>
+          <w:rFonts w:ascii="Times New Roman" w:eastAsia="Times New Roman" w:hAnsi="Times New Roman" w:cs="Times New Roman"/>
+          <w:color w:val="000000"/>
+          <w:sz w:val="28"/>
+          <w:szCs w:val="28"/>
+        </w:rPr>
+        <w:t>-структуровані дані</w:t>
       </w:r>
     </w:p>
     <w:p>
@@ -5999,8 +6316,29 @@
           <w:sz w:val="28"/>
           <w:szCs w:val="28"/>
         </w:rPr>
-        <w:t xml:space="preserve">управляє, зберігає та утримує напів-структуровані дані (також відомі як документ-орієнтовні дані). Документи можуть бути описані як незалежні одиниці, що дозволяє збільшити швидкодію і спросити поширення даних серед різних серверів. Документ-орієнтовані бази зазвичай мають потужний рушій запитів та систему контролю індексування що робить запити швидкими та простими. Прикладами таких баз є: </w:t>
-      </w:r>
+        <w:t xml:space="preserve">управляє, зберігає та утримує </w:t>
+      </w:r>
+      <w:proofErr w:type="spellStart"/>
+      <w:r>
+        <w:rPr>
+          <w:rFonts w:ascii="Times New Roman" w:eastAsia="Times New Roman" w:hAnsi="Times New Roman" w:cs="Times New Roman"/>
+          <w:color w:val="000000"/>
+          <w:sz w:val="28"/>
+          <w:szCs w:val="28"/>
+        </w:rPr>
+        <w:t>напів</w:t>
+      </w:r>
+      <w:proofErr w:type="spellEnd"/>
+      <w:r>
+        <w:rPr>
+          <w:rFonts w:ascii="Times New Roman" w:eastAsia="Times New Roman" w:hAnsi="Times New Roman" w:cs="Times New Roman"/>
+          <w:color w:val="000000"/>
+          <w:sz w:val="28"/>
+          <w:szCs w:val="28"/>
+        </w:rPr>
+        <w:t xml:space="preserve">-структуровані дані (також відомі як документ-орієнтовні дані). Документи можуть бути описані як незалежні одиниці, що дозволяє збільшити швидкодію і спросити поширення даних серед різних серверів. Документ-орієнтовані бази зазвичай мають потужний рушій запитів та систему контролю індексування що робить запити швидкими та простими. Прикладами таких баз є: </w:t>
+      </w:r>
+      <w:proofErr w:type="spellStart"/>
       <w:r>
         <w:rPr>
           <w:rFonts w:ascii="Times New Roman" w:eastAsia="Times New Roman" w:hAnsi="Times New Roman" w:cs="Times New Roman"/>
@@ -6011,6 +6349,7 @@
         </w:rPr>
         <w:t>MongoDb</w:t>
       </w:r>
+      <w:proofErr w:type="spellEnd"/>
       <w:r>
         <w:rPr>
           <w:rFonts w:ascii="Times New Roman" w:eastAsia="Times New Roman" w:hAnsi="Times New Roman" w:cs="Times New Roman"/>
@@ -6077,6 +6416,7 @@
         </w:rPr>
         <w:t xml:space="preserve">, </w:t>
       </w:r>
+      <w:proofErr w:type="spellStart"/>
       <w:r>
         <w:rPr>
           <w:rFonts w:ascii="Times New Roman" w:eastAsia="Times New Roman" w:hAnsi="Times New Roman" w:cs="Times New Roman"/>
@@ -6087,6 +6427,7 @@
         </w:rPr>
         <w:t>Elasticsearch</w:t>
       </w:r>
+      <w:proofErr w:type="spellEnd"/>
       <w:r>
         <w:rPr>
           <w:rFonts w:ascii="Times New Roman" w:eastAsia="Times New Roman" w:hAnsi="Times New Roman" w:cs="Times New Roman"/>
@@ -6181,7 +6522,35 @@
           <w:szCs w:val="28"/>
           <w:lang w:val="en-US"/>
         </w:rPr>
-        <w:t xml:space="preserve">Cloudera, Cassandra </w:t>
+        <w:t>Cloudera</w:t>
+      </w:r>
+      <w:r>
+        <w:rPr>
+          <w:rFonts w:ascii="Times New Roman" w:eastAsia="Times New Roman" w:hAnsi="Times New Roman" w:cs="Times New Roman"/>
+          <w:color w:val="000000"/>
+          <w:sz w:val="28"/>
+          <w:szCs w:val="28"/>
+        </w:rPr>
+        <w:t xml:space="preserve">, </w:t>
+      </w:r>
+      <w:r>
+        <w:rPr>
+          <w:rFonts w:ascii="Times New Roman" w:eastAsia="Times New Roman" w:hAnsi="Times New Roman" w:cs="Times New Roman"/>
+          <w:color w:val="000000"/>
+          <w:sz w:val="28"/>
+          <w:szCs w:val="28"/>
+          <w:lang w:val="en-US"/>
+        </w:rPr>
+        <w:t>Cassandra</w:t>
+      </w:r>
+      <w:r>
+        <w:rPr>
+          <w:rFonts w:ascii="Times New Roman" w:eastAsia="Times New Roman" w:hAnsi="Times New Roman" w:cs="Times New Roman"/>
+          <w:color w:val="000000"/>
+          <w:sz w:val="28"/>
+          <w:szCs w:val="28"/>
+        </w:rPr>
+        <w:t xml:space="preserve"> </w:t>
       </w:r>
       <w:r>
         <w:rPr>
@@ -6192,6 +6561,7 @@
         </w:rPr>
         <w:t xml:space="preserve">та </w:t>
       </w:r>
+      <w:proofErr w:type="spellStart"/>
       <w:r>
         <w:rPr>
           <w:rFonts w:ascii="Times New Roman" w:eastAsia="Times New Roman" w:hAnsi="Times New Roman" w:cs="Times New Roman"/>
@@ -6200,7 +6570,17 @@
           <w:szCs w:val="28"/>
           <w:lang w:val="en-US"/>
         </w:rPr>
-        <w:t>HBase.</w:t>
+        <w:t>HBase</w:t>
+      </w:r>
+      <w:proofErr w:type="spellEnd"/>
+      <w:r>
+        <w:rPr>
+          <w:rFonts w:ascii="Times New Roman" w:eastAsia="Times New Roman" w:hAnsi="Times New Roman" w:cs="Times New Roman"/>
+          <w:color w:val="000000"/>
+          <w:sz w:val="28"/>
+          <w:szCs w:val="28"/>
+        </w:rPr>
+        <w:t>.</w:t>
       </w:r>
     </w:p>
     <w:p>
@@ -6252,6 +6632,7 @@
         </w:rPr>
         <w:t xml:space="preserve">- такі бази даних є корисними для зберігання даних про корзину чи збереження профілів користувачів. Увесь доступ до бази можливий через використання первинного ключа. Зазвичай, в таких базах відсутня фіксована схема чи модель даних. Такі бази не є ефективними коли в даних присутні складні зв’язки або ж дані необхідно отримувати не за первинним ключем. Прикладами таких баз є: </w:t>
       </w:r>
+      <w:proofErr w:type="spellStart"/>
       <w:r>
         <w:rPr>
           <w:rFonts w:ascii="Times New Roman" w:eastAsia="Times New Roman" w:hAnsi="Times New Roman" w:cs="Times New Roman"/>
@@ -6262,6 +6643,7 @@
         </w:rPr>
         <w:t>Riak</w:t>
       </w:r>
+      <w:proofErr w:type="spellEnd"/>
       <w:r>
         <w:rPr>
           <w:rFonts w:ascii="Times New Roman" w:eastAsia="Times New Roman" w:hAnsi="Times New Roman" w:cs="Times New Roman"/>
@@ -6375,16 +6757,116 @@
           <w:sz w:val="28"/>
           <w:szCs w:val="28"/>
         </w:rPr>
-        <w:t xml:space="preserve">системи навігації, диспетчерські системи та соціальні мережі є головними користувачами графових баз даних. Такі бази покладаються на теорію графів та чудово працюють з даними які можуть бути відображені як графи. </w:t>
-      </w:r>
-      <w:r>
-        <w:rPr>
-          <w:rFonts w:ascii="Times New Roman" w:eastAsia="Times New Roman" w:hAnsi="Times New Roman" w:cs="Times New Roman"/>
-          <w:color w:val="000000"/>
-          <w:sz w:val="28"/>
-          <w:szCs w:val="28"/>
-        </w:rPr>
-        <w:t xml:space="preserve">Вони відрізняються від традиційних реляційних баз тим, що зберігають зв’язків як «актуальні зв’язків». Такий тип сховища зв’язків призводить до меншої кількості розривів у схемі що змінюється та актуальною базою. Прикладами графової бази може слугувати: </w:t>
+        <w:t xml:space="preserve">системи навігації, диспетчерські системи та соціальні мережі є головними користувачами </w:t>
+      </w:r>
+      <w:proofErr w:type="spellStart"/>
+      <w:r>
+        <w:rPr>
+          <w:rFonts w:ascii="Times New Roman" w:eastAsia="Times New Roman" w:hAnsi="Times New Roman" w:cs="Times New Roman"/>
+          <w:color w:val="000000"/>
+          <w:sz w:val="28"/>
+          <w:szCs w:val="28"/>
+        </w:rPr>
+        <w:t>графових</w:t>
+      </w:r>
+      <w:proofErr w:type="spellEnd"/>
+      <w:r>
+        <w:rPr>
+          <w:rFonts w:ascii="Times New Roman" w:eastAsia="Times New Roman" w:hAnsi="Times New Roman" w:cs="Times New Roman"/>
+          <w:color w:val="000000"/>
+          <w:sz w:val="28"/>
+          <w:szCs w:val="28"/>
+        </w:rPr>
+        <w:t xml:space="preserve"> баз даних. Такі бази покладаються на теорію графів та чудово працюють з даними які можуть бути відображені як графи. </w:t>
+      </w:r>
+      <w:r>
+        <w:rPr>
+          <w:rFonts w:ascii="Times New Roman" w:eastAsia="Times New Roman" w:hAnsi="Times New Roman" w:cs="Times New Roman"/>
+          <w:color w:val="000000"/>
+          <w:sz w:val="28"/>
+          <w:szCs w:val="28"/>
+        </w:rPr>
+        <w:t xml:space="preserve">Вони відрізняються від традиційних реляційних баз тим, що зберігають </w:t>
+      </w:r>
+      <w:proofErr w:type="spellStart"/>
+      <w:r>
+        <w:rPr>
+          <w:rFonts w:ascii="Times New Roman" w:eastAsia="Times New Roman" w:hAnsi="Times New Roman" w:cs="Times New Roman"/>
+          <w:color w:val="000000"/>
+          <w:sz w:val="28"/>
+          <w:szCs w:val="28"/>
+        </w:rPr>
+        <w:t>зв’язків</w:t>
+      </w:r>
+      <w:proofErr w:type="spellEnd"/>
+      <w:r>
+        <w:rPr>
+          <w:rFonts w:ascii="Times New Roman" w:eastAsia="Times New Roman" w:hAnsi="Times New Roman" w:cs="Times New Roman"/>
+          <w:color w:val="000000"/>
+          <w:sz w:val="28"/>
+          <w:szCs w:val="28"/>
+        </w:rPr>
+        <w:t xml:space="preserve"> як «актуальні </w:t>
+      </w:r>
+      <w:proofErr w:type="spellStart"/>
+      <w:r>
+        <w:rPr>
+          <w:rFonts w:ascii="Times New Roman" w:eastAsia="Times New Roman" w:hAnsi="Times New Roman" w:cs="Times New Roman"/>
+          <w:color w:val="000000"/>
+          <w:sz w:val="28"/>
+          <w:szCs w:val="28"/>
+        </w:rPr>
+        <w:t>зв’язків</w:t>
+      </w:r>
+      <w:proofErr w:type="spellEnd"/>
+      <w:r>
+        <w:rPr>
+          <w:rFonts w:ascii="Times New Roman" w:eastAsia="Times New Roman" w:hAnsi="Times New Roman" w:cs="Times New Roman"/>
+          <w:color w:val="000000"/>
+          <w:sz w:val="28"/>
+          <w:szCs w:val="28"/>
+        </w:rPr>
+        <w:t xml:space="preserve">». Такий тип сховища </w:t>
+      </w:r>
+      <w:proofErr w:type="spellStart"/>
+      <w:r>
+        <w:rPr>
+          <w:rFonts w:ascii="Times New Roman" w:eastAsia="Times New Roman" w:hAnsi="Times New Roman" w:cs="Times New Roman"/>
+          <w:color w:val="000000"/>
+          <w:sz w:val="28"/>
+          <w:szCs w:val="28"/>
+        </w:rPr>
+        <w:t>зв’язків</w:t>
+      </w:r>
+      <w:proofErr w:type="spellEnd"/>
+      <w:r>
+        <w:rPr>
+          <w:rFonts w:ascii="Times New Roman" w:eastAsia="Times New Roman" w:hAnsi="Times New Roman" w:cs="Times New Roman"/>
+          <w:color w:val="000000"/>
+          <w:sz w:val="28"/>
+          <w:szCs w:val="28"/>
+        </w:rPr>
+        <w:t xml:space="preserve"> призводить до меншої кількості розривів у схемі що змінюється та актуальною базою. Прикладами </w:t>
+      </w:r>
+      <w:proofErr w:type="spellStart"/>
+      <w:r>
+        <w:rPr>
+          <w:rFonts w:ascii="Times New Roman" w:eastAsia="Times New Roman" w:hAnsi="Times New Roman" w:cs="Times New Roman"/>
+          <w:color w:val="000000"/>
+          <w:sz w:val="28"/>
+          <w:szCs w:val="28"/>
+        </w:rPr>
+        <w:t>графової</w:t>
+      </w:r>
+      <w:proofErr w:type="spellEnd"/>
+      <w:r>
+        <w:rPr>
+          <w:rFonts w:ascii="Times New Roman" w:eastAsia="Times New Roman" w:hAnsi="Times New Roman" w:cs="Times New Roman"/>
+          <w:color w:val="000000"/>
+          <w:sz w:val="28"/>
+          <w:szCs w:val="28"/>
+        </w:rPr>
+        <w:t xml:space="preserve"> бази може слугувати: </w:t>
       </w:r>
       <w:r>
         <w:rPr>
@@ -6424,6 +6906,7 @@
         </w:rPr>
         <w:t xml:space="preserve">, </w:t>
       </w:r>
+      <w:proofErr w:type="spellStart"/>
       <w:r>
         <w:rPr>
           <w:rFonts w:ascii="Times New Roman" w:eastAsia="Times New Roman" w:hAnsi="Times New Roman" w:cs="Times New Roman"/>
@@ -6434,6 +6917,7 @@
         </w:rPr>
         <w:t>GraphBase</w:t>
       </w:r>
+      <w:proofErr w:type="spellEnd"/>
       <w:r>
         <w:rPr>
           <w:rFonts w:ascii="Times New Roman" w:eastAsia="Times New Roman" w:hAnsi="Times New Roman" w:cs="Times New Roman"/>
@@ -6539,7 +7023,47 @@
           <w:sz w:val="28"/>
           <w:szCs w:val="28"/>
         </w:rPr>
-        <w:t xml:space="preserve">Є безліч баз даних які можуть вирішувати різні задачі. Використовуючи одну базу для того щоб задовільнити всі вимоги може призвести до неефективного результату. Наприклад, реляційні бази даних чудово керують зв’язками що існують між різними таблицями даних, це є непогано до тих пір поки даних не дуже велика кількість, але стає проблемою коли їх стає все більше. Графова база може вирішувати задачу зв’язків на великих об’ємах даних, але страждає відсутністю механізму транзакцій які існують у реляційних базах. Натомість, документ-орієнтовна база може бути використана для збереження </w:t>
+        <w:t xml:space="preserve">Є безліч баз даних які можуть вирішувати різні задачі. Використовуючи одну базу для того щоб задовільнити всі вимоги може призвести до неефективного результату. Наприклад, реляційні бази даних чудово керують зв’язками що існують між різними таблицями даних, це є непогано до тих пір поки даних не дуже велика кількість, але стає проблемою коли їх стає все більше. </w:t>
+      </w:r>
+      <w:proofErr w:type="spellStart"/>
+      <w:r>
+        <w:rPr>
+          <w:rFonts w:ascii="Times New Roman" w:eastAsia="Times New Roman" w:hAnsi="Times New Roman" w:cs="Times New Roman"/>
+          <w:color w:val="000000"/>
+          <w:sz w:val="28"/>
+          <w:szCs w:val="28"/>
+        </w:rPr>
+        <w:t>Графова</w:t>
+      </w:r>
+      <w:proofErr w:type="spellEnd"/>
+      <w:r>
+        <w:rPr>
+          <w:rFonts w:ascii="Times New Roman" w:eastAsia="Times New Roman" w:hAnsi="Times New Roman" w:cs="Times New Roman"/>
+          <w:color w:val="000000"/>
+          <w:sz w:val="28"/>
+          <w:szCs w:val="28"/>
+        </w:rPr>
+        <w:t xml:space="preserve"> база може вирішувати задачу </w:t>
+      </w:r>
+      <w:proofErr w:type="spellStart"/>
+      <w:r>
+        <w:rPr>
+          <w:rFonts w:ascii="Times New Roman" w:eastAsia="Times New Roman" w:hAnsi="Times New Roman" w:cs="Times New Roman"/>
+          <w:color w:val="000000"/>
+          <w:sz w:val="28"/>
+          <w:szCs w:val="28"/>
+        </w:rPr>
+        <w:t>зв’язків</w:t>
+      </w:r>
+      <w:proofErr w:type="spellEnd"/>
+      <w:r>
+        <w:rPr>
+          <w:rFonts w:ascii="Times New Roman" w:eastAsia="Times New Roman" w:hAnsi="Times New Roman" w:cs="Times New Roman"/>
+          <w:color w:val="000000"/>
+          <w:sz w:val="28"/>
+          <w:szCs w:val="28"/>
+        </w:rPr>
+        <w:t xml:space="preserve"> на великих об’ємах даних, але страждає відсутністю механізму транзакцій які існують у реляційних базах. Натомість, документ-орієнтовна база може бути використана для збереження </w:t>
       </w:r>
       <w:r>
         <w:rPr>
@@ -6572,6 +7096,7 @@
           <w:szCs w:val="28"/>
         </w:rPr>
       </w:pPr>
+      <w:proofErr w:type="spellStart"/>
       <w:r>
         <w:rPr>
           <w:rFonts w:ascii="Times New Roman" w:eastAsia="Times New Roman" w:hAnsi="Times New Roman" w:cs="Times New Roman"/>
@@ -6583,6 +7108,7 @@
         </w:rPr>
         <w:t>UnQL</w:t>
       </w:r>
+      <w:proofErr w:type="spellEnd"/>
       <w:r>
         <w:rPr>
           <w:rFonts w:ascii="Times New Roman" w:eastAsia="Times New Roman" w:hAnsi="Times New Roman" w:cs="Times New Roman"/>
@@ -6758,8 +7284,29 @@
           <w:sz w:val="28"/>
           <w:szCs w:val="28"/>
         </w:rPr>
-        <w:t xml:space="preserve">полями напротивагу рядкам та колонкам. </w:t>
-      </w:r>
+        <w:t xml:space="preserve">полями </w:t>
+      </w:r>
+      <w:proofErr w:type="spellStart"/>
+      <w:r>
+        <w:rPr>
+          <w:rFonts w:ascii="Times New Roman" w:eastAsia="Times New Roman" w:hAnsi="Times New Roman" w:cs="Times New Roman"/>
+          <w:color w:val="000000"/>
+          <w:sz w:val="28"/>
+          <w:szCs w:val="28"/>
+        </w:rPr>
+        <w:t>напротивагу</w:t>
+      </w:r>
+      <w:proofErr w:type="spellEnd"/>
+      <w:r>
+        <w:rPr>
+          <w:rFonts w:ascii="Times New Roman" w:eastAsia="Times New Roman" w:hAnsi="Times New Roman" w:cs="Times New Roman"/>
+          <w:color w:val="000000"/>
+          <w:sz w:val="28"/>
+          <w:szCs w:val="28"/>
+        </w:rPr>
+        <w:t xml:space="preserve"> рядкам та колонкам. </w:t>
+      </w:r>
+      <w:proofErr w:type="spellStart"/>
       <w:r>
         <w:rPr>
           <w:rFonts w:ascii="Times New Roman" w:eastAsia="Times New Roman" w:hAnsi="Times New Roman" w:cs="Times New Roman"/>
@@ -6770,6 +7317,7 @@
         </w:rPr>
         <w:t>UnQL</w:t>
       </w:r>
+      <w:proofErr w:type="spellEnd"/>
       <w:r>
         <w:rPr>
           <w:rFonts w:ascii="Times New Roman" w:eastAsia="Times New Roman" w:hAnsi="Times New Roman" w:cs="Times New Roman"/>
@@ -6787,7 +7335,27 @@
           <w:sz w:val="28"/>
           <w:szCs w:val="28"/>
         </w:rPr>
-        <w:t xml:space="preserve">претендує бути надмножиною над </w:t>
+        <w:t xml:space="preserve">претендує бути </w:t>
+      </w:r>
+      <w:proofErr w:type="spellStart"/>
+      <w:r>
+        <w:rPr>
+          <w:rFonts w:ascii="Times New Roman" w:eastAsia="Times New Roman" w:hAnsi="Times New Roman" w:cs="Times New Roman"/>
+          <w:color w:val="000000"/>
+          <w:sz w:val="28"/>
+          <w:szCs w:val="28"/>
+        </w:rPr>
+        <w:t>надмножиною</w:t>
+      </w:r>
+      <w:proofErr w:type="spellEnd"/>
+      <w:r>
+        <w:rPr>
+          <w:rFonts w:ascii="Times New Roman" w:eastAsia="Times New Roman" w:hAnsi="Times New Roman" w:cs="Times New Roman"/>
+          <w:color w:val="000000"/>
+          <w:sz w:val="28"/>
+          <w:szCs w:val="28"/>
+        </w:rPr>
+        <w:t xml:space="preserve"> над </w:t>
       </w:r>
       <w:r>
         <w:rPr>
@@ -6857,6 +7425,7 @@
         </w:rPr>
         <w:t xml:space="preserve">тип </w:t>
       </w:r>
+      <w:proofErr w:type="spellStart"/>
       <w:r>
         <w:rPr>
           <w:rFonts w:ascii="Times New Roman" w:eastAsia="Times New Roman" w:hAnsi="Times New Roman" w:cs="Times New Roman"/>
@@ -6867,6 +7436,7 @@
         </w:rPr>
         <w:t>UnQL</w:t>
       </w:r>
+      <w:proofErr w:type="spellEnd"/>
       <w:r>
         <w:rPr>
           <w:rFonts w:ascii="Times New Roman" w:eastAsia="Times New Roman" w:hAnsi="Times New Roman" w:cs="Times New Roman"/>
@@ -6886,6 +7456,7 @@
         </w:rPr>
         <w:t xml:space="preserve">для якого запити завжди повертають ті ж поля, номери, імена та типи. Тим не менш, </w:t>
       </w:r>
+      <w:proofErr w:type="spellStart"/>
       <w:r>
         <w:rPr>
           <w:rFonts w:ascii="Times New Roman" w:eastAsia="Times New Roman" w:hAnsi="Times New Roman" w:cs="Times New Roman"/>
@@ -6896,6 +7467,7 @@
         </w:rPr>
         <w:t>UnQL</w:t>
       </w:r>
+      <w:proofErr w:type="spellEnd"/>
       <w:r>
         <w:rPr>
           <w:rFonts w:ascii="Times New Roman" w:eastAsia="Times New Roman" w:hAnsi="Times New Roman" w:cs="Times New Roman"/>
@@ -7727,7 +8299,27 @@
           <w:sz w:val="28"/>
           <w:szCs w:val="28"/>
         </w:rPr>
-        <w:t xml:space="preserve"> Більшість графових баз даних використовують </w:t>
+        <w:t xml:space="preserve"> Більшість </w:t>
+      </w:r>
+      <w:proofErr w:type="spellStart"/>
+      <w:r>
+        <w:rPr>
+          <w:rFonts w:ascii="Times New Roman" w:eastAsia="Times New Roman" w:hAnsi="Times New Roman" w:cs="Times New Roman"/>
+          <w:color w:val="000000"/>
+          <w:sz w:val="28"/>
+          <w:szCs w:val="28"/>
+        </w:rPr>
+        <w:t>графових</w:t>
+      </w:r>
+      <w:proofErr w:type="spellEnd"/>
+      <w:r>
+        <w:rPr>
+          <w:rFonts w:ascii="Times New Roman" w:eastAsia="Times New Roman" w:hAnsi="Times New Roman" w:cs="Times New Roman"/>
+          <w:color w:val="000000"/>
+          <w:sz w:val="28"/>
+          <w:szCs w:val="28"/>
+        </w:rPr>
+        <w:t xml:space="preserve"> баз даних використовують </w:t>
       </w:r>
       <w:r>
         <w:rPr>
@@ -8601,7 +9193,6 @@
           <w:color w:val="auto"/>
           <w:sz w:val="32"/>
           <w:szCs w:val="32"/>
-          <w:lang w:val="ru-RU"/>
         </w:rPr>
         <w:t xml:space="preserve"> </w:t>
       </w:r>
@@ -9379,7 +9970,6 @@
           <w:color w:val="000000"/>
           <w:sz w:val="28"/>
           <w:szCs w:val="28"/>
-          <w:lang w:val="en-US"/>
         </w:rPr>
       </w:pPr>
       <w:r>
@@ -9767,7 +10357,27 @@
           <w:sz w:val="28"/>
           <w:szCs w:val="28"/>
         </w:rPr>
-        <w:t>. Що і відрізняє її від концептуальної схеми, яка описує семантику організації даних без зв’язків з якими-небудь технологіями.</w:t>
+        <w:t xml:space="preserve">. Що і відрізняє її від концептуальної схеми, яка описує семантику організації даних без </w:t>
+      </w:r>
+      <w:proofErr w:type="spellStart"/>
+      <w:r>
+        <w:rPr>
+          <w:rFonts w:ascii="Times New Roman" w:eastAsia="Times New Roman" w:hAnsi="Times New Roman" w:cs="Times New Roman"/>
+          <w:color w:val="000000"/>
+          <w:sz w:val="28"/>
+          <w:szCs w:val="28"/>
+        </w:rPr>
+        <w:t>зв’язків</w:t>
+      </w:r>
+      <w:proofErr w:type="spellEnd"/>
+      <w:r>
+        <w:rPr>
+          <w:rFonts w:ascii="Times New Roman" w:eastAsia="Times New Roman" w:hAnsi="Times New Roman" w:cs="Times New Roman"/>
+          <w:color w:val="000000"/>
+          <w:sz w:val="28"/>
+          <w:szCs w:val="28"/>
+        </w:rPr>
+        <w:t xml:space="preserve"> з якими-небудь технологіями.</w:t>
       </w:r>
       <w:r>
         <w:rPr>
@@ -9825,7 +10435,27 @@
           <w:szCs w:val="28"/>
         </w:rPr>
         <w:lastRenderedPageBreak/>
-        <w:t>процесах що прагнуть охопити речі які є важливими для організації. Після валідації та підтвердження, логічна схема може стати базою для фізичної схеми.</w:t>
+        <w:t xml:space="preserve">процесах що прагнуть охопити речі які є важливими для організації. Після </w:t>
+      </w:r>
+      <w:proofErr w:type="spellStart"/>
+      <w:r>
+        <w:rPr>
+          <w:rFonts w:ascii="Times New Roman" w:eastAsia="Times New Roman" w:hAnsi="Times New Roman" w:cs="Times New Roman"/>
+          <w:color w:val="000000"/>
+          <w:sz w:val="28"/>
+          <w:szCs w:val="28"/>
+        </w:rPr>
+        <w:t>валідації</w:t>
+      </w:r>
+      <w:proofErr w:type="spellEnd"/>
+      <w:r>
+        <w:rPr>
+          <w:rFonts w:ascii="Times New Roman" w:eastAsia="Times New Roman" w:hAnsi="Times New Roman" w:cs="Times New Roman"/>
+          <w:color w:val="000000"/>
+          <w:sz w:val="28"/>
+          <w:szCs w:val="28"/>
+        </w:rPr>
+        <w:t xml:space="preserve"> та підтвердження, логічна схема може стати базою для фізичної схеми.</w:t>
       </w:r>
     </w:p>
     <w:p>
@@ -9941,7 +10571,47 @@
           <w:sz w:val="28"/>
           <w:szCs w:val="28"/>
         </w:rPr>
-        <w:t xml:space="preserve"> базами даних. У життєвому циклу проекту вона зазвичай походить від логічної схеми, також може бути отримана внаслідок «реверс-інженерінгу» від існуючої реалізації бази даних. Закінчена фізична схема буде містити всі елементи бази даних для створення зв’язків між таблицями або ж для покращення швидкодії, наприклад індекси, визначення обмежень, розділені таблиці чи кластери. Аналіз зазвичай може використати фізичну схему для оцінки вимог до сховища. Також схема може містити специфічні деталі до розміщення даної системи бази даних.</w:t>
+        <w:t xml:space="preserve"> базами даних. У життєвому циклу проекту вона зазвичай походить від логічної схеми, також може бути отримана внаслідок «реверс-</w:t>
+      </w:r>
+      <w:proofErr w:type="spellStart"/>
+      <w:r>
+        <w:rPr>
+          <w:rFonts w:ascii="Times New Roman" w:eastAsia="Times New Roman" w:hAnsi="Times New Roman" w:cs="Times New Roman"/>
+          <w:color w:val="000000"/>
+          <w:sz w:val="28"/>
+          <w:szCs w:val="28"/>
+        </w:rPr>
+        <w:t>інженерінгу</w:t>
+      </w:r>
+      <w:proofErr w:type="spellEnd"/>
+      <w:r>
+        <w:rPr>
+          <w:rFonts w:ascii="Times New Roman" w:eastAsia="Times New Roman" w:hAnsi="Times New Roman" w:cs="Times New Roman"/>
+          <w:color w:val="000000"/>
+          <w:sz w:val="28"/>
+          <w:szCs w:val="28"/>
+        </w:rPr>
+        <w:t xml:space="preserve">» від існуючої реалізації бази даних. Закінчена фізична схема буде містити всі елементи бази даних для створення </w:t>
+      </w:r>
+      <w:proofErr w:type="spellStart"/>
+      <w:r>
+        <w:rPr>
+          <w:rFonts w:ascii="Times New Roman" w:eastAsia="Times New Roman" w:hAnsi="Times New Roman" w:cs="Times New Roman"/>
+          <w:color w:val="000000"/>
+          <w:sz w:val="28"/>
+          <w:szCs w:val="28"/>
+        </w:rPr>
+        <w:t>зв’язків</w:t>
+      </w:r>
+      <w:proofErr w:type="spellEnd"/>
+      <w:r>
+        <w:rPr>
+          <w:rFonts w:ascii="Times New Roman" w:eastAsia="Times New Roman" w:hAnsi="Times New Roman" w:cs="Times New Roman"/>
+          <w:color w:val="000000"/>
+          <w:sz w:val="28"/>
+          <w:szCs w:val="28"/>
+        </w:rPr>
+        <w:t xml:space="preserve"> між таблицями або ж для покращення швидкодії, наприклад індекси, визначення обмежень, розділені таблиці чи кластери. Аналіз зазвичай може використати фізичну схему для оцінки вимог до сховища. Також схема може містити специфічні деталі до розміщення даної системи бази даних.</w:t>
       </w:r>
     </w:p>
     <w:p>
@@ -10014,7 +10684,29 @@
           <w:sz w:val="28"/>
           <w:szCs w:val="28"/>
         </w:rPr>
-        <w:t xml:space="preserve">Концептуальне (інфологічне) проектування </w:t>
+        <w:t>Концептуальне (</w:t>
+      </w:r>
+      <w:proofErr w:type="spellStart"/>
+      <w:r>
+        <w:rPr>
+          <w:rFonts w:ascii="Times New Roman" w:eastAsia="Times New Roman" w:hAnsi="Times New Roman" w:cs="Times New Roman"/>
+          <w:i/>
+          <w:color w:val="000000"/>
+          <w:sz w:val="28"/>
+          <w:szCs w:val="28"/>
+        </w:rPr>
+        <w:t>інфологічне</w:t>
+      </w:r>
+      <w:proofErr w:type="spellEnd"/>
+      <w:r>
+        <w:rPr>
+          <w:rFonts w:ascii="Times New Roman" w:eastAsia="Times New Roman" w:hAnsi="Times New Roman" w:cs="Times New Roman"/>
+          <w:i/>
+          <w:color w:val="000000"/>
+          <w:sz w:val="28"/>
+          <w:szCs w:val="28"/>
+        </w:rPr>
+        <w:t xml:space="preserve">) проектування </w:t>
       </w:r>
       <w:r>
         <w:rPr>
@@ -10095,16 +10787,36 @@
           <w:sz w:val="28"/>
           <w:szCs w:val="28"/>
         </w:rPr>
-        <w:t>» та «ін</w:t>
-      </w:r>
-      <w:r>
-        <w:rPr>
-          <w:rFonts w:ascii="Times New Roman" w:eastAsia="Times New Roman" w:hAnsi="Times New Roman" w:cs="Times New Roman"/>
-          <w:color w:val="000000"/>
-          <w:sz w:val="28"/>
-          <w:szCs w:val="28"/>
-        </w:rPr>
-        <w:t>фологічна модель» є синонімами.</w:t>
+        <w:t>» та «</w:t>
+      </w:r>
+      <w:proofErr w:type="spellStart"/>
+      <w:r>
+        <w:rPr>
+          <w:rFonts w:ascii="Times New Roman" w:eastAsia="Times New Roman" w:hAnsi="Times New Roman" w:cs="Times New Roman"/>
+          <w:color w:val="000000"/>
+          <w:sz w:val="28"/>
+          <w:szCs w:val="28"/>
+        </w:rPr>
+        <w:t>ін</w:t>
+      </w:r>
+      <w:r>
+        <w:rPr>
+          <w:rFonts w:ascii="Times New Roman" w:eastAsia="Times New Roman" w:hAnsi="Times New Roman" w:cs="Times New Roman"/>
+          <w:color w:val="000000"/>
+          <w:sz w:val="28"/>
+          <w:szCs w:val="28"/>
+        </w:rPr>
+        <w:t>фологічна</w:t>
+      </w:r>
+      <w:proofErr w:type="spellEnd"/>
+      <w:r>
+        <w:rPr>
+          <w:rFonts w:ascii="Times New Roman" w:eastAsia="Times New Roman" w:hAnsi="Times New Roman" w:cs="Times New Roman"/>
+          <w:color w:val="000000"/>
+          <w:sz w:val="28"/>
+          <w:szCs w:val="28"/>
+        </w:rPr>
+        <w:t xml:space="preserve"> модель» є синонімами.</w:t>
       </w:r>
     </w:p>
     <w:p>
@@ -10168,7 +10880,27 @@
           <w:sz w:val="28"/>
           <w:szCs w:val="28"/>
         </w:rPr>
-        <w:t>Опис інформаційних об’єктів чи понять предметної області та зв’язків між ними.</w:t>
+        <w:t xml:space="preserve">Опис інформаційних об’єктів чи понять предметної області та </w:t>
+      </w:r>
+      <w:proofErr w:type="spellStart"/>
+      <w:r>
+        <w:rPr>
+          <w:rFonts w:ascii="Times New Roman" w:eastAsia="Times New Roman" w:hAnsi="Times New Roman" w:cs="Times New Roman"/>
+          <w:color w:val="000000"/>
+          <w:sz w:val="28"/>
+          <w:szCs w:val="28"/>
+        </w:rPr>
+        <w:t>зв’язків</w:t>
+      </w:r>
+      <w:proofErr w:type="spellEnd"/>
+      <w:r>
+        <w:rPr>
+          <w:rFonts w:ascii="Times New Roman" w:eastAsia="Times New Roman" w:hAnsi="Times New Roman" w:cs="Times New Roman"/>
+          <w:color w:val="000000"/>
+          <w:sz w:val="28"/>
+          <w:szCs w:val="28"/>
+        </w:rPr>
+        <w:t xml:space="preserve"> між ними.</w:t>
       </w:r>
     </w:p>
     <w:p>
@@ -10202,7 +10934,27 @@
           <w:sz w:val="28"/>
           <w:szCs w:val="28"/>
         </w:rPr>
-        <w:t>Опис обмежень цілісності, тобто вимог до допустимих значень даних і до зв’язків між ними.</w:t>
+        <w:t xml:space="preserve">Опис обмежень цілісності, тобто вимог до допустимих значень даних і до </w:t>
+      </w:r>
+      <w:proofErr w:type="spellStart"/>
+      <w:r>
+        <w:rPr>
+          <w:rFonts w:ascii="Times New Roman" w:eastAsia="Times New Roman" w:hAnsi="Times New Roman" w:cs="Times New Roman"/>
+          <w:color w:val="000000"/>
+          <w:sz w:val="28"/>
+          <w:szCs w:val="28"/>
+        </w:rPr>
+        <w:t>зв’язків</w:t>
+      </w:r>
+      <w:proofErr w:type="spellEnd"/>
+      <w:r>
+        <w:rPr>
+          <w:rFonts w:ascii="Times New Roman" w:eastAsia="Times New Roman" w:hAnsi="Times New Roman" w:cs="Times New Roman"/>
+          <w:color w:val="000000"/>
+          <w:sz w:val="28"/>
+          <w:szCs w:val="28"/>
+        </w:rPr>
+        <w:t xml:space="preserve"> між ними.</w:t>
       </w:r>
     </w:p>
     <w:p>
@@ -10234,7 +10986,29 @@
           <w:sz w:val="28"/>
           <w:szCs w:val="28"/>
         </w:rPr>
-        <w:t xml:space="preserve">Логічне (даталогічне) проектування </w:t>
+        <w:t>Логічне (</w:t>
+      </w:r>
+      <w:proofErr w:type="spellStart"/>
+      <w:r>
+        <w:rPr>
+          <w:rFonts w:ascii="Times New Roman" w:eastAsia="Times New Roman" w:hAnsi="Times New Roman" w:cs="Times New Roman"/>
+          <w:i/>
+          <w:color w:val="000000"/>
+          <w:sz w:val="28"/>
+          <w:szCs w:val="28"/>
+        </w:rPr>
+        <w:t>даталогічне</w:t>
+      </w:r>
+      <w:proofErr w:type="spellEnd"/>
+      <w:r>
+        <w:rPr>
+          <w:rFonts w:ascii="Times New Roman" w:eastAsia="Times New Roman" w:hAnsi="Times New Roman" w:cs="Times New Roman"/>
+          <w:i/>
+          <w:color w:val="000000"/>
+          <w:sz w:val="28"/>
+          <w:szCs w:val="28"/>
+        </w:rPr>
+        <w:t xml:space="preserve">) проектування </w:t>
       </w:r>
       <w:r>
         <w:rPr>
@@ -10253,7 +11027,27 @@
           <w:szCs w:val="28"/>
         </w:rPr>
         <w:lastRenderedPageBreak/>
-        <w:t>первинних ключів, а також зв’язків між відношеннями, що являють собою зовнішні ключі.</w:t>
+        <w:t xml:space="preserve">первинних ключів, а також </w:t>
+      </w:r>
+      <w:proofErr w:type="spellStart"/>
+      <w:r>
+        <w:rPr>
+          <w:rFonts w:ascii="Times New Roman" w:eastAsia="Times New Roman" w:hAnsi="Times New Roman" w:cs="Times New Roman"/>
+          <w:color w:val="000000"/>
+          <w:sz w:val="28"/>
+          <w:szCs w:val="28"/>
+        </w:rPr>
+        <w:t>зв’язків</w:t>
+      </w:r>
+      <w:proofErr w:type="spellEnd"/>
+      <w:r>
+        <w:rPr>
+          <w:rFonts w:ascii="Times New Roman" w:eastAsia="Times New Roman" w:hAnsi="Times New Roman" w:cs="Times New Roman"/>
+          <w:color w:val="000000"/>
+          <w:sz w:val="28"/>
+          <w:szCs w:val="28"/>
+        </w:rPr>
+        <w:t xml:space="preserve"> між відношеннями, що являють собою зовнішні ключі.</w:t>
       </w:r>
     </w:p>
     <w:p>
@@ -10656,7 +11450,27 @@
           <w:sz w:val="28"/>
           <w:szCs w:val="28"/>
         </w:rPr>
-        <w:t>додатків. Це розподілення даних на групи та виділення їх на окремі сервери. Існує дві основні стратегії – реплікація та шардінг.</w:t>
+        <w:t xml:space="preserve">додатків. Це розподілення даних на групи та виділення їх на окремі сервери. Існує дві основні стратегії – реплікація та </w:t>
+      </w:r>
+      <w:proofErr w:type="spellStart"/>
+      <w:r>
+        <w:rPr>
+          <w:rFonts w:ascii="Times New Roman" w:eastAsia="Times New Roman" w:hAnsi="Times New Roman" w:cs="Times New Roman"/>
+          <w:color w:val="000000"/>
+          <w:sz w:val="28"/>
+          <w:szCs w:val="28"/>
+        </w:rPr>
+        <w:t>шардінг</w:t>
+      </w:r>
+      <w:proofErr w:type="spellEnd"/>
+      <w:r>
+        <w:rPr>
+          <w:rFonts w:ascii="Times New Roman" w:eastAsia="Times New Roman" w:hAnsi="Times New Roman" w:cs="Times New Roman"/>
+          <w:color w:val="000000"/>
+          <w:sz w:val="28"/>
+          <w:szCs w:val="28"/>
+        </w:rPr>
+        <w:t>.</w:t>
       </w:r>
     </w:p>
     <w:p>
@@ -11114,6 +11928,7 @@
           <w:szCs w:val="28"/>
         </w:rPr>
       </w:pPr>
+      <w:proofErr w:type="spellStart"/>
       <w:r>
         <w:rPr>
           <w:rFonts w:ascii="Times New Roman" w:eastAsia="Times New Roman" w:hAnsi="Times New Roman" w:cs="Times New Roman"/>
@@ -11122,7 +11937,40 @@
           <w:sz w:val="28"/>
           <w:szCs w:val="28"/>
         </w:rPr>
-        <w:t xml:space="preserve">Шардінг (іноді шардування) – </w:t>
+        <w:t>Шардінг</w:t>
+      </w:r>
+      <w:proofErr w:type="spellEnd"/>
+      <w:r>
+        <w:rPr>
+          <w:rFonts w:ascii="Times New Roman" w:eastAsia="Times New Roman" w:hAnsi="Times New Roman" w:cs="Times New Roman"/>
+          <w:i/>
+          <w:color w:val="000000"/>
+          <w:sz w:val="28"/>
+          <w:szCs w:val="28"/>
+        </w:rPr>
+        <w:t xml:space="preserve"> (іноді </w:t>
+      </w:r>
+      <w:proofErr w:type="spellStart"/>
+      <w:r>
+        <w:rPr>
+          <w:rFonts w:ascii="Times New Roman" w:eastAsia="Times New Roman" w:hAnsi="Times New Roman" w:cs="Times New Roman"/>
+          <w:i/>
+          <w:color w:val="000000"/>
+          <w:sz w:val="28"/>
+          <w:szCs w:val="28"/>
+        </w:rPr>
+        <w:t>шардування</w:t>
+      </w:r>
+      <w:proofErr w:type="spellEnd"/>
+      <w:r>
+        <w:rPr>
+          <w:rFonts w:ascii="Times New Roman" w:eastAsia="Times New Roman" w:hAnsi="Times New Roman" w:cs="Times New Roman"/>
+          <w:i/>
+          <w:color w:val="000000"/>
+          <w:sz w:val="28"/>
+          <w:szCs w:val="28"/>
+        </w:rPr>
+        <w:t xml:space="preserve">) – </w:t>
       </w:r>
       <w:r>
         <w:rPr>
@@ -11200,8 +12048,20 @@
           <w:szCs w:val="28"/>
         </w:rPr>
         <w:lastRenderedPageBreak/>
-        <w:t>Вертикальний шардінг</w:t>
-      </w:r>
+        <w:t xml:space="preserve">Вертикальний </w:t>
+      </w:r>
+      <w:proofErr w:type="spellStart"/>
+      <w:r>
+        <w:rPr>
+          <w:rFonts w:ascii="Times New Roman" w:eastAsia="Times New Roman" w:hAnsi="Times New Roman" w:cs="Times New Roman"/>
+          <w:i/>
+          <w:color w:val="000000"/>
+          <w:sz w:val="28"/>
+          <w:szCs w:val="28"/>
+        </w:rPr>
+        <w:t>шардінг</w:t>
+      </w:r>
+      <w:proofErr w:type="spellEnd"/>
       <w:r>
         <w:rPr>
           <w:rFonts w:ascii="Times New Roman" w:eastAsia="Times New Roman" w:hAnsi="Times New Roman" w:cs="Times New Roman"/>
@@ -11241,7 +12101,29 @@
           <w:sz w:val="28"/>
           <w:szCs w:val="28"/>
         </w:rPr>
-        <w:t xml:space="preserve">Горизонтальний шардінг – </w:t>
+        <w:t xml:space="preserve">Горизонтальний </w:t>
+      </w:r>
+      <w:proofErr w:type="spellStart"/>
+      <w:r>
+        <w:rPr>
+          <w:rFonts w:ascii="Times New Roman" w:eastAsia="Times New Roman" w:hAnsi="Times New Roman" w:cs="Times New Roman"/>
+          <w:i/>
+          <w:color w:val="000000"/>
+          <w:sz w:val="28"/>
+          <w:szCs w:val="28"/>
+        </w:rPr>
+        <w:t>шардінг</w:t>
+      </w:r>
+      <w:proofErr w:type="spellEnd"/>
+      <w:r>
+        <w:rPr>
+          <w:rFonts w:ascii="Times New Roman" w:eastAsia="Times New Roman" w:hAnsi="Times New Roman" w:cs="Times New Roman"/>
+          <w:i/>
+          <w:color w:val="000000"/>
+          <w:sz w:val="28"/>
+          <w:szCs w:val="28"/>
+        </w:rPr>
+        <w:t xml:space="preserve"> – </w:t>
       </w:r>
       <w:r>
         <w:rPr>
@@ -11301,7 +12183,7 @@
             <v:path o:extrusionok="f" gradientshapeok="t" o:connecttype="rect"/>
             <o:lock v:ext="edit" aspectratio="t"/>
           </v:shapetype>
-          <v:shape id="_x0000_i1027" type="#_x0000_t75" style="width:321.2pt;height:234.8pt">
+          <v:shape id="_x0000_i1025" type="#_x0000_t75" style="width:321.2pt;height:234.8pt">
             <v:imagedata r:id="rId7" o:title="Без названия"/>
           </v:shape>
         </w:pict>
@@ -11337,8 +12219,20 @@
           <w:sz w:val="28"/>
           <w:szCs w:val="28"/>
         </w:rPr>
-        <w:t>Рис. 2. Приклад горизонтального шардінгу</w:t>
-      </w:r>
+        <w:t xml:space="preserve">Рис. 2. Приклад горизонтального </w:t>
+      </w:r>
+      <w:proofErr w:type="spellStart"/>
+      <w:r>
+        <w:rPr>
+          <w:rFonts w:ascii="Times New Roman" w:eastAsia="Times New Roman" w:hAnsi="Times New Roman" w:cs="Times New Roman"/>
+          <w:i/>
+          <w:color w:val="000000"/>
+          <w:sz w:val="28"/>
+          <w:szCs w:val="28"/>
+        </w:rPr>
+        <w:t>шардінгу</w:t>
+      </w:r>
+      <w:proofErr w:type="spellEnd"/>
     </w:p>
     <w:p>
       <w:pPr>
@@ -11368,7 +12262,27 @@
           <w:sz w:val="28"/>
           <w:szCs w:val="28"/>
         </w:rPr>
-        <w:t>Зазвичай шардінг та реплікацію використовуються разом</w:t>
+        <w:t xml:space="preserve">Зазвичай </w:t>
+      </w:r>
+      <w:proofErr w:type="spellStart"/>
+      <w:r>
+        <w:rPr>
+          <w:rFonts w:ascii="Times New Roman" w:eastAsia="Times New Roman" w:hAnsi="Times New Roman" w:cs="Times New Roman"/>
+          <w:color w:val="000000"/>
+          <w:sz w:val="28"/>
+          <w:szCs w:val="28"/>
+        </w:rPr>
+        <w:t>шардінг</w:t>
+      </w:r>
+      <w:proofErr w:type="spellEnd"/>
+      <w:r>
+        <w:rPr>
+          <w:rFonts w:ascii="Times New Roman" w:eastAsia="Times New Roman" w:hAnsi="Times New Roman" w:cs="Times New Roman"/>
+          <w:color w:val="000000"/>
+          <w:sz w:val="28"/>
+          <w:szCs w:val="28"/>
+        </w:rPr>
+        <w:t xml:space="preserve"> та реплікацію використовуються разом</w:t>
       </w:r>
       <w:r>
         <w:rPr>
@@ -11391,26 +12305,234 @@
     </w:p>
     <w:p>
       <w:pPr>
+        <w:pStyle w:val="a6"/>
+        <w:pBdr>
+          <w:top w:val="nil"/>
+          <w:left w:val="nil"/>
+          <w:bottom w:val="nil"/>
+          <w:right w:val="nil"/>
+          <w:between w:val="nil"/>
+        </w:pBdr>
+        <w:shd w:val="clear" w:color="auto" w:fill="FFFFFF"/>
+        <w:spacing w:after="0" w:line="360" w:lineRule="auto"/>
+        <w:ind w:left="0" w:firstLine="284"/>
+        <w:jc w:val="both"/>
+        <w:rPr>
+          <w:rFonts w:ascii="Times New Roman" w:eastAsia="Times New Roman" w:hAnsi="Times New Roman" w:cs="Times New Roman"/>
+          <w:color w:val="000000"/>
+          <w:sz w:val="28"/>
+          <w:szCs w:val="28"/>
+        </w:rPr>
+      </w:pPr>
+      <w:r>
+        <w:rPr>
+          <w:rFonts w:ascii="Times New Roman" w:eastAsia="Times New Roman" w:hAnsi="Times New Roman" w:cs="Times New Roman"/>
+          <w:color w:val="000000"/>
+          <w:sz w:val="28"/>
+          <w:szCs w:val="28"/>
+        </w:rPr>
+        <w:t xml:space="preserve">Для збереження та обробки даних в реєстрі судових рішень використана реляційна СКБД </w:t>
+      </w:r>
+      <w:r>
+        <w:rPr>
+          <w:rFonts w:ascii="Times New Roman" w:eastAsia="Times New Roman" w:hAnsi="Times New Roman" w:cs="Times New Roman"/>
+          <w:color w:val="000000"/>
+          <w:sz w:val="28"/>
+          <w:szCs w:val="28"/>
+          <w:lang w:val="en-US"/>
+        </w:rPr>
+        <w:t>PostgreSQL</w:t>
+      </w:r>
+      <w:r>
+        <w:rPr>
+          <w:rFonts w:ascii="Times New Roman" w:eastAsia="Times New Roman" w:hAnsi="Times New Roman" w:cs="Times New Roman"/>
+          <w:color w:val="000000"/>
+          <w:sz w:val="28"/>
+          <w:szCs w:val="28"/>
+        </w:rPr>
+        <w:t xml:space="preserve"> та нер</w:t>
+      </w:r>
+      <w:r>
+        <w:rPr>
+          <w:rFonts w:ascii="Times New Roman" w:eastAsia="Times New Roman" w:hAnsi="Times New Roman" w:cs="Times New Roman"/>
+          <w:color w:val="000000"/>
+          <w:sz w:val="28"/>
+          <w:szCs w:val="28"/>
+        </w:rPr>
+        <w:t>е</w:t>
+      </w:r>
+      <w:r>
+        <w:rPr>
+          <w:rFonts w:ascii="Times New Roman" w:eastAsia="Times New Roman" w:hAnsi="Times New Roman" w:cs="Times New Roman"/>
+          <w:color w:val="000000"/>
+          <w:sz w:val="28"/>
+          <w:szCs w:val="28"/>
+        </w:rPr>
+        <w:t xml:space="preserve">ляційний пошуковий рушій </w:t>
+      </w:r>
+      <w:proofErr w:type="spellStart"/>
+      <w:r>
+        <w:rPr>
+          <w:rFonts w:ascii="Times New Roman" w:eastAsia="Times New Roman" w:hAnsi="Times New Roman" w:cs="Times New Roman"/>
+          <w:color w:val="000000"/>
+          <w:sz w:val="28"/>
+          <w:szCs w:val="28"/>
+          <w:lang w:val="en-US"/>
+        </w:rPr>
+        <w:t>ElasticSearch</w:t>
+      </w:r>
+      <w:proofErr w:type="spellEnd"/>
+      <w:r>
+        <w:rPr>
+          <w:rFonts w:ascii="Times New Roman" w:eastAsia="Times New Roman" w:hAnsi="Times New Roman" w:cs="Times New Roman"/>
+          <w:color w:val="000000"/>
+          <w:sz w:val="28"/>
+          <w:szCs w:val="28"/>
+        </w:rPr>
+        <w:t>.</w:t>
+      </w:r>
+      <w:r>
+        <w:rPr>
+          <w:rFonts w:ascii="Times New Roman" w:eastAsia="Times New Roman" w:hAnsi="Times New Roman" w:cs="Times New Roman"/>
+          <w:color w:val="000000"/>
+          <w:sz w:val="28"/>
+          <w:szCs w:val="28"/>
+        </w:rPr>
+        <w:t xml:space="preserve"> </w:t>
+      </w:r>
+      <w:r>
+        <w:rPr>
+          <w:rFonts w:ascii="Times New Roman" w:eastAsia="Times New Roman" w:hAnsi="Times New Roman" w:cs="Times New Roman"/>
+          <w:color w:val="000000"/>
+          <w:sz w:val="28"/>
+          <w:szCs w:val="28"/>
+        </w:rPr>
+        <w:t xml:space="preserve">У той час як </w:t>
+      </w:r>
+      <w:r>
+        <w:rPr>
+          <w:rFonts w:ascii="Times New Roman" w:eastAsia="Times New Roman" w:hAnsi="Times New Roman" w:cs="Times New Roman"/>
+          <w:color w:val="000000"/>
+          <w:sz w:val="28"/>
+          <w:szCs w:val="28"/>
+          <w:lang w:val="en-US"/>
+        </w:rPr>
+        <w:t>PostgreSQL</w:t>
+      </w:r>
+      <w:r>
+        <w:rPr>
+          <w:rFonts w:ascii="Times New Roman" w:eastAsia="Times New Roman" w:hAnsi="Times New Roman" w:cs="Times New Roman"/>
+          <w:color w:val="000000"/>
+          <w:sz w:val="28"/>
+          <w:szCs w:val="28"/>
+        </w:rPr>
+        <w:t xml:space="preserve"> </w:t>
+      </w:r>
+      <w:r>
+        <w:rPr>
+          <w:rFonts w:ascii="Times New Roman" w:eastAsia="Times New Roman" w:hAnsi="Times New Roman" w:cs="Times New Roman"/>
+          <w:color w:val="000000"/>
+          <w:sz w:val="28"/>
+          <w:szCs w:val="28"/>
+        </w:rPr>
+        <w:t xml:space="preserve">обробляє збереження списків метаданих: типів рішень, списків судів, типів справ і т. д. </w:t>
+      </w:r>
+      <w:proofErr w:type="spellStart"/>
+      <w:r>
+        <w:rPr>
+          <w:rFonts w:ascii="Times New Roman" w:eastAsia="Times New Roman" w:hAnsi="Times New Roman" w:cs="Times New Roman"/>
+          <w:color w:val="000000"/>
+          <w:sz w:val="28"/>
+          <w:szCs w:val="28"/>
+          <w:lang w:val="en-US"/>
+        </w:rPr>
+        <w:t>ElasticSearch</w:t>
+      </w:r>
+      <w:proofErr w:type="spellEnd"/>
+      <w:r>
+        <w:rPr>
+          <w:rFonts w:ascii="Times New Roman" w:eastAsia="Times New Roman" w:hAnsi="Times New Roman" w:cs="Times New Roman"/>
+          <w:color w:val="000000"/>
+          <w:sz w:val="28"/>
+          <w:szCs w:val="28"/>
+        </w:rPr>
+        <w:t xml:space="preserve"> з</w:t>
+      </w:r>
+      <w:r>
+        <w:rPr>
+          <w:rFonts w:ascii="Times New Roman" w:eastAsia="Times New Roman" w:hAnsi="Times New Roman" w:cs="Times New Roman"/>
+          <w:color w:val="000000"/>
+          <w:sz w:val="28"/>
+          <w:szCs w:val="28"/>
+        </w:rPr>
+        <w:t>берігає власне проіндексовані дані документів разом з їх наповненням та метаданими: типи рішень, справ, тексти рішень, дати ухвали та надходження.</w:t>
+      </w:r>
+      <w:r>
+        <w:rPr>
+          <w:rFonts w:ascii="Times New Roman" w:eastAsia="Times New Roman" w:hAnsi="Times New Roman" w:cs="Times New Roman"/>
+          <w:color w:val="000000"/>
+          <w:sz w:val="28"/>
+          <w:szCs w:val="28"/>
+        </w:rPr>
+        <w:t xml:space="preserve"> Таке рішення дозволяє ефективно будувати пошукові фільтри та</w:t>
+      </w:r>
+      <w:bookmarkStart w:id="10" w:name="_GoBack"/>
+      <w:bookmarkEnd w:id="10"/>
+      <w:r>
+        <w:rPr>
+          <w:rFonts w:ascii="Times New Roman" w:eastAsia="Times New Roman" w:hAnsi="Times New Roman" w:cs="Times New Roman"/>
+          <w:color w:val="000000"/>
+          <w:sz w:val="28"/>
+          <w:szCs w:val="28"/>
+        </w:rPr>
+        <w:t xml:space="preserve"> здійснювати пошук за текстом рішень.</w:t>
+      </w:r>
+    </w:p>
+    <w:p>
+      <w:pPr>
         <w:pStyle w:val="1"/>
+        <w:pageBreakBefore/>
         <w:numPr>
           <w:ilvl w:val="0"/>
           <w:numId w:val="14"/>
         </w:numPr>
+        <w:spacing w:line="360" w:lineRule="auto"/>
+        <w:ind w:left="357" w:hanging="357"/>
+        <w:rPr>
+          <w:rFonts w:ascii="Times New Roman" w:eastAsia="Times New Roman" w:hAnsi="Times New Roman" w:cs="Times New Roman"/>
+          <w:color w:val="000000"/>
+        </w:rPr>
+      </w:pPr>
+      <w:r>
+        <w:rPr>
+          <w:rFonts w:ascii="Times New Roman" w:eastAsia="Times New Roman" w:hAnsi="Times New Roman" w:cs="Times New Roman"/>
+          <w:color w:val="000000"/>
+        </w:rPr>
+        <w:lastRenderedPageBreak/>
+        <w:t>Характеристика розробленого програмного продукту</w:t>
+      </w:r>
+    </w:p>
+    <w:p>
+      <w:pPr>
+        <w:pStyle w:val="a6"/>
+        <w:pBdr>
+          <w:top w:val="nil"/>
+          <w:left w:val="nil"/>
+          <w:bottom w:val="nil"/>
+          <w:right w:val="nil"/>
+          <w:between w:val="nil"/>
+        </w:pBdr>
+        <w:shd w:val="clear" w:color="auto" w:fill="FFFFFF"/>
+        <w:spacing w:after="0" w:line="360" w:lineRule="auto"/>
+        <w:ind w:left="0" w:firstLine="284"/>
         <w:jc w:val="both"/>
         <w:rPr>
           <w:rFonts w:ascii="Times New Roman" w:eastAsia="Times New Roman" w:hAnsi="Times New Roman" w:cs="Times New Roman"/>
           <w:color w:val="000000"/>
-        </w:rPr>
-      </w:pPr>
-      <w:bookmarkStart w:id="10" w:name="_Toc531543769"/>
-      <w:r>
-        <w:rPr>
-          <w:rFonts w:ascii="Times New Roman" w:eastAsia="Times New Roman" w:hAnsi="Times New Roman" w:cs="Times New Roman"/>
-          <w:color w:val="000000"/>
-        </w:rPr>
-        <w:t>Структура проекту та використанні технології для розробки збереження та обробки даних</w:t>
-      </w:r>
-      <w:bookmarkEnd w:id="10"/>
+          <w:sz w:val="28"/>
+          <w:szCs w:val="28"/>
+        </w:rPr>
+      </w:pPr>
     </w:p>
     <w:p/>
     <w:p>
@@ -11563,7 +12685,6 @@
           <w:sz w:val="28"/>
           <w:szCs w:val="28"/>
         </w:rPr>
-        <w:lastRenderedPageBreak/>
         <w:t>підібрати технології та ресурси для забезпечення розгортання програмного продукту обраної роботи.</w:t>
       </w:r>
     </w:p>
@@ -11805,7 +12926,25 @@
           <w:sz w:val="28"/>
           <w:szCs w:val="28"/>
         </w:rPr>
-        <w:t>Згідно малюнка схеми даних проекту «elibrary» який зображений на рис.1, схема бази даних складається з наступних реляційних таблиць:</w:t>
+        <w:t>Згідно малюнка схеми даних проекту «</w:t>
+      </w:r>
+      <w:proofErr w:type="spellStart"/>
+      <w:r>
+        <w:rPr>
+          <w:rFonts w:ascii="Times New Roman" w:eastAsia="Times New Roman" w:hAnsi="Times New Roman" w:cs="Times New Roman"/>
+          <w:sz w:val="28"/>
+          <w:szCs w:val="28"/>
+        </w:rPr>
+        <w:t>elibrary</w:t>
+      </w:r>
+      <w:proofErr w:type="spellEnd"/>
+      <w:r>
+        <w:rPr>
+          <w:rFonts w:ascii="Times New Roman" w:eastAsia="Times New Roman" w:hAnsi="Times New Roman" w:cs="Times New Roman"/>
+          <w:sz w:val="28"/>
+          <w:szCs w:val="28"/>
+        </w:rPr>
+        <w:t>» який зображений на рис.1, схема бази даних складається з наступних реляційних таблиць:</w:t>
       </w:r>
     </w:p>
     <w:p>
@@ -11830,6 +12969,7 @@
           <w:szCs w:val="28"/>
         </w:rPr>
       </w:pPr>
+      <w:proofErr w:type="spellStart"/>
       <w:r>
         <w:rPr>
           <w:rFonts w:ascii="Times New Roman" w:eastAsia="Times New Roman" w:hAnsi="Times New Roman" w:cs="Times New Roman"/>
@@ -11839,6 +12979,7 @@
         </w:rPr>
         <w:t>User</w:t>
       </w:r>
+      <w:proofErr w:type="spellEnd"/>
     </w:p>
     <w:p>
       <w:pPr>
@@ -11862,6 +13003,7 @@
           <w:szCs w:val="28"/>
         </w:rPr>
       </w:pPr>
+      <w:proofErr w:type="spellStart"/>
       <w:r>
         <w:rPr>
           <w:rFonts w:ascii="Times New Roman" w:eastAsia="Times New Roman" w:hAnsi="Times New Roman" w:cs="Times New Roman"/>
@@ -11871,6 +13013,7 @@
         </w:rPr>
         <w:t>Role</w:t>
       </w:r>
+      <w:proofErr w:type="spellEnd"/>
     </w:p>
     <w:p>
       <w:pPr>
@@ -11894,15 +13037,18 @@
           <w:szCs w:val="28"/>
         </w:rPr>
       </w:pPr>
-      <w:r>
-        <w:rPr>
-          <w:rFonts w:ascii="Times New Roman" w:eastAsia="Times New Roman" w:hAnsi="Times New Roman" w:cs="Times New Roman"/>
-          <w:color w:val="000000"/>
-          <w:sz w:val="28"/>
-          <w:szCs w:val="28"/>
-        </w:rPr>
+      <w:proofErr w:type="spellStart"/>
+      <w:r>
+        <w:rPr>
+          <w:rFonts w:ascii="Times New Roman" w:eastAsia="Times New Roman" w:hAnsi="Times New Roman" w:cs="Times New Roman"/>
+          <w:color w:val="000000"/>
+          <w:sz w:val="28"/>
+          <w:szCs w:val="28"/>
+        </w:rPr>
+        <w:lastRenderedPageBreak/>
         <w:t>Publication</w:t>
       </w:r>
+      <w:proofErr w:type="spellEnd"/>
     </w:p>
     <w:p>
       <w:pPr>
@@ -11926,6 +13072,7 @@
           <w:szCs w:val="28"/>
         </w:rPr>
       </w:pPr>
+      <w:proofErr w:type="spellStart"/>
       <w:r>
         <w:rPr>
           <w:rFonts w:ascii="Times New Roman" w:eastAsia="Times New Roman" w:hAnsi="Times New Roman" w:cs="Times New Roman"/>
@@ -11935,6 +13082,7 @@
         </w:rPr>
         <w:t>Them</w:t>
       </w:r>
+      <w:proofErr w:type="spellEnd"/>
     </w:p>
     <w:p>
       <w:pPr>
@@ -11958,6 +13106,7 @@
           <w:szCs w:val="28"/>
         </w:rPr>
       </w:pPr>
+      <w:proofErr w:type="spellStart"/>
       <w:r>
         <w:rPr>
           <w:rFonts w:ascii="Times New Roman" w:eastAsia="Times New Roman" w:hAnsi="Times New Roman" w:cs="Times New Roman"/>
@@ -11967,6 +13116,7 @@
         </w:rPr>
         <w:t>Work_type</w:t>
       </w:r>
+      <w:proofErr w:type="spellEnd"/>
     </w:p>
     <w:p>
       <w:pPr>
@@ -11990,6 +13140,7 @@
           <w:szCs w:val="28"/>
         </w:rPr>
       </w:pPr>
+      <w:proofErr w:type="spellStart"/>
       <w:r>
         <w:rPr>
           <w:rFonts w:ascii="Times New Roman" w:eastAsia="Times New Roman" w:hAnsi="Times New Roman" w:cs="Times New Roman"/>
@@ -11999,6 +13150,7 @@
         </w:rPr>
         <w:t>Storage</w:t>
       </w:r>
+      <w:proofErr w:type="spellEnd"/>
     </w:p>
     <w:p>
       <w:pPr>
@@ -12018,7 +13170,6 @@
           <w:szCs w:val="28"/>
           <w:lang w:val="ru-RU" w:eastAsia="ru-RU"/>
         </w:rPr>
-        <w:lastRenderedPageBreak/>
         <w:drawing>
           <wp:inline distT="0" distB="0" distL="0" distR="0" wp14:anchorId="2BE473E4" wp14:editId="763EADB1">
             <wp:extent cx="5934710" cy="4024630"/>
@@ -12091,7 +13242,97 @@
           <w:sz w:val="28"/>
           <w:szCs w:val="28"/>
         </w:rPr>
-        <w:t>Структура таблиці User складається з наступних полів: імені користувача, прізвища користувача, електронної адреси, паролю, дати внесення користувача у базу даних, та на сам кінець прапорця чи даний користувач є активним в даний момент. Описана вище таблиця використана для внесення автора публікації так і для визначення системою аутентифікації та авторизації разом із даними таблички Role. Як можна побачити зі схеми зображеної на рис.1, таблиці User та Roles поєднані між собою зв’язком багато до багатьох, адже в нашій системі користувач може мати від однієї ролі до багатьох, тобто користувач може виступати як у ролі звичайного автора , так і у ролі адміністратора який має права на внесення та редагування матеріалів до електронної бібліотеки.</w:t>
+        <w:t xml:space="preserve">Структура таблиці </w:t>
+      </w:r>
+      <w:proofErr w:type="spellStart"/>
+      <w:r>
+        <w:rPr>
+          <w:rFonts w:ascii="Times New Roman" w:eastAsia="Times New Roman" w:hAnsi="Times New Roman" w:cs="Times New Roman"/>
+          <w:sz w:val="28"/>
+          <w:szCs w:val="28"/>
+        </w:rPr>
+        <w:t>User</w:t>
+      </w:r>
+      <w:proofErr w:type="spellEnd"/>
+      <w:r>
+        <w:rPr>
+          <w:rFonts w:ascii="Times New Roman" w:eastAsia="Times New Roman" w:hAnsi="Times New Roman" w:cs="Times New Roman"/>
+          <w:sz w:val="28"/>
+          <w:szCs w:val="28"/>
+        </w:rPr>
+        <w:t xml:space="preserve"> складається з наступних полів: імені користувача, прізвища користувача, електронної адреси, паролю, дати внесення користувача у базу даних, та на сам кінець прапорця чи даний користувач є активним в даний момент. Описана вище таблиця використана для внесення автора публікації так і для визначення системою </w:t>
+      </w:r>
+      <w:proofErr w:type="spellStart"/>
+      <w:r>
+        <w:rPr>
+          <w:rFonts w:ascii="Times New Roman" w:eastAsia="Times New Roman" w:hAnsi="Times New Roman" w:cs="Times New Roman"/>
+          <w:sz w:val="28"/>
+          <w:szCs w:val="28"/>
+        </w:rPr>
+        <w:t>аутентифікації</w:t>
+      </w:r>
+      <w:proofErr w:type="spellEnd"/>
+      <w:r>
+        <w:rPr>
+          <w:rFonts w:ascii="Times New Roman" w:eastAsia="Times New Roman" w:hAnsi="Times New Roman" w:cs="Times New Roman"/>
+          <w:sz w:val="28"/>
+          <w:szCs w:val="28"/>
+        </w:rPr>
+        <w:t xml:space="preserve"> та авторизації разом із даними таблички </w:t>
+      </w:r>
+      <w:proofErr w:type="spellStart"/>
+      <w:r>
+        <w:rPr>
+          <w:rFonts w:ascii="Times New Roman" w:eastAsia="Times New Roman" w:hAnsi="Times New Roman" w:cs="Times New Roman"/>
+          <w:sz w:val="28"/>
+          <w:szCs w:val="28"/>
+        </w:rPr>
+        <w:t>Role</w:t>
+      </w:r>
+      <w:proofErr w:type="spellEnd"/>
+      <w:r>
+        <w:rPr>
+          <w:rFonts w:ascii="Times New Roman" w:eastAsia="Times New Roman" w:hAnsi="Times New Roman" w:cs="Times New Roman"/>
+          <w:sz w:val="28"/>
+          <w:szCs w:val="28"/>
+        </w:rPr>
+        <w:t xml:space="preserve">. Як можна побачити зі схеми зображеної на рис.1, таблиці </w:t>
+      </w:r>
+      <w:proofErr w:type="spellStart"/>
+      <w:r>
+        <w:rPr>
+          <w:rFonts w:ascii="Times New Roman" w:eastAsia="Times New Roman" w:hAnsi="Times New Roman" w:cs="Times New Roman"/>
+          <w:sz w:val="28"/>
+          <w:szCs w:val="28"/>
+        </w:rPr>
+        <w:t>User</w:t>
+      </w:r>
+      <w:proofErr w:type="spellEnd"/>
+      <w:r>
+        <w:rPr>
+          <w:rFonts w:ascii="Times New Roman" w:eastAsia="Times New Roman" w:hAnsi="Times New Roman" w:cs="Times New Roman"/>
+          <w:sz w:val="28"/>
+          <w:szCs w:val="28"/>
+        </w:rPr>
+        <w:t xml:space="preserve"> та </w:t>
+      </w:r>
+      <w:proofErr w:type="spellStart"/>
+      <w:r>
+        <w:rPr>
+          <w:rFonts w:ascii="Times New Roman" w:eastAsia="Times New Roman" w:hAnsi="Times New Roman" w:cs="Times New Roman"/>
+          <w:sz w:val="28"/>
+          <w:szCs w:val="28"/>
+        </w:rPr>
+        <w:t>Roles</w:t>
+      </w:r>
+      <w:proofErr w:type="spellEnd"/>
+      <w:r>
+        <w:rPr>
+          <w:rFonts w:ascii="Times New Roman" w:eastAsia="Times New Roman" w:hAnsi="Times New Roman" w:cs="Times New Roman"/>
+          <w:sz w:val="28"/>
+          <w:szCs w:val="28"/>
+        </w:rPr>
+        <w:t xml:space="preserve"> поєднані між собою зв’язком багато до багатьох, адже в нашій системі користувач може мати від однієї ролі до багатьох, тобто користувач може виступати як у ролі звичайного автора , так і у ролі адміністратора який має права на внесення та редагування матеріалів до електронної бібліотеки.</w:t>
       </w:r>
     </w:p>
     <w:p>
@@ -12110,16 +13351,44 @@
           <w:sz w:val="28"/>
           <w:szCs w:val="28"/>
         </w:rPr>
-        <w:t xml:space="preserve">Наступною таблицею є Storage, яка складається з наступних полів: айді для унікальної ідентифікації, імені, локального шляху, глобального шляху. Два останніх поля використовуються для правильного розміщення файлів як у локальній файловій системі так і для роздачі їх по HTTP протоколу. Дана </w:t>
-      </w:r>
-      <w:r>
-        <w:rPr>
-          <w:rFonts w:ascii="Times New Roman" w:eastAsia="Times New Roman" w:hAnsi="Times New Roman" w:cs="Times New Roman"/>
-          <w:sz w:val="28"/>
-          <w:szCs w:val="28"/>
-        </w:rPr>
         <w:lastRenderedPageBreak/>
-        <w:t>таблиця була введена для покриття вимог до проекту, що проект повинен мати можливість зберігати файли як на локальній файловій  системі так і на хмарних сервісах.</w:t>
+        <w:t xml:space="preserve">Наступною таблицею є </w:t>
+      </w:r>
+      <w:proofErr w:type="spellStart"/>
+      <w:r>
+        <w:rPr>
+          <w:rFonts w:ascii="Times New Roman" w:eastAsia="Times New Roman" w:hAnsi="Times New Roman" w:cs="Times New Roman"/>
+          <w:sz w:val="28"/>
+          <w:szCs w:val="28"/>
+        </w:rPr>
+        <w:t>Storage</w:t>
+      </w:r>
+      <w:proofErr w:type="spellEnd"/>
+      <w:r>
+        <w:rPr>
+          <w:rFonts w:ascii="Times New Roman" w:eastAsia="Times New Roman" w:hAnsi="Times New Roman" w:cs="Times New Roman"/>
+          <w:sz w:val="28"/>
+          <w:szCs w:val="28"/>
+        </w:rPr>
+        <w:t xml:space="preserve">, яка складається з наступних полів: </w:t>
+      </w:r>
+      <w:proofErr w:type="spellStart"/>
+      <w:r>
+        <w:rPr>
+          <w:rFonts w:ascii="Times New Roman" w:eastAsia="Times New Roman" w:hAnsi="Times New Roman" w:cs="Times New Roman"/>
+          <w:sz w:val="28"/>
+          <w:szCs w:val="28"/>
+        </w:rPr>
+        <w:t>айді</w:t>
+      </w:r>
+      <w:proofErr w:type="spellEnd"/>
+      <w:r>
+        <w:rPr>
+          <w:rFonts w:ascii="Times New Roman" w:eastAsia="Times New Roman" w:hAnsi="Times New Roman" w:cs="Times New Roman"/>
+          <w:sz w:val="28"/>
+          <w:szCs w:val="28"/>
+        </w:rPr>
+        <w:t xml:space="preserve"> для унікальної ідентифікації, імені, локального шляху, глобального шляху. Два останніх поля використовуються для правильного розміщення файлів як у локальній файловій системі так і для роздачі їх по HTTP протоколу. Дана таблиця була введена для покриття вимог до проекту, що проект повинен мати можливість зберігати файли як на локальній файловій  системі так і на хмарних сервісах.</w:t>
       </w:r>
     </w:p>
     <w:p>
@@ -12138,7 +13407,43 @@
           <w:sz w:val="28"/>
           <w:szCs w:val="28"/>
         </w:rPr>
-        <w:t xml:space="preserve">Наступна таблиця у схемі це – Theme, яка складається тільки з двох полів: айді та ім’я. </w:t>
+        <w:t xml:space="preserve">Наступна таблиця у схемі це – </w:t>
+      </w:r>
+      <w:proofErr w:type="spellStart"/>
+      <w:r>
+        <w:rPr>
+          <w:rFonts w:ascii="Times New Roman" w:eastAsia="Times New Roman" w:hAnsi="Times New Roman" w:cs="Times New Roman"/>
+          <w:sz w:val="28"/>
+          <w:szCs w:val="28"/>
+        </w:rPr>
+        <w:t>Theme</w:t>
+      </w:r>
+      <w:proofErr w:type="spellEnd"/>
+      <w:r>
+        <w:rPr>
+          <w:rFonts w:ascii="Times New Roman" w:eastAsia="Times New Roman" w:hAnsi="Times New Roman" w:cs="Times New Roman"/>
+          <w:sz w:val="28"/>
+          <w:szCs w:val="28"/>
+        </w:rPr>
+        <w:t xml:space="preserve">, яка складається тільки з двох полів: </w:t>
+      </w:r>
+      <w:proofErr w:type="spellStart"/>
+      <w:r>
+        <w:rPr>
+          <w:rFonts w:ascii="Times New Roman" w:eastAsia="Times New Roman" w:hAnsi="Times New Roman" w:cs="Times New Roman"/>
+          <w:sz w:val="28"/>
+          <w:szCs w:val="28"/>
+        </w:rPr>
+        <w:t>айді</w:t>
+      </w:r>
+      <w:proofErr w:type="spellEnd"/>
+      <w:r>
+        <w:rPr>
+          <w:rFonts w:ascii="Times New Roman" w:eastAsia="Times New Roman" w:hAnsi="Times New Roman" w:cs="Times New Roman"/>
+          <w:sz w:val="28"/>
+          <w:szCs w:val="28"/>
+        </w:rPr>
+        <w:t xml:space="preserve"> та ім’я. </w:t>
       </w:r>
     </w:p>
     <w:p>
@@ -12157,7 +13462,61 @@
           <w:sz w:val="28"/>
           <w:szCs w:val="28"/>
         </w:rPr>
-        <w:t>Також схожою є таблиця Work_type, яка містить такі ж стовпці: айді та ім’я. В даній таблиці будуть зберігатись такі дані як тип публікації: наукова стаття, курсова робота, магістерська і т.д.</w:t>
+        <w:t xml:space="preserve">Також схожою є таблиця </w:t>
+      </w:r>
+      <w:proofErr w:type="spellStart"/>
+      <w:r>
+        <w:rPr>
+          <w:rFonts w:ascii="Times New Roman" w:eastAsia="Times New Roman" w:hAnsi="Times New Roman" w:cs="Times New Roman"/>
+          <w:sz w:val="28"/>
+          <w:szCs w:val="28"/>
+        </w:rPr>
+        <w:t>Work_type</w:t>
+      </w:r>
+      <w:proofErr w:type="spellEnd"/>
+      <w:r>
+        <w:rPr>
+          <w:rFonts w:ascii="Times New Roman" w:eastAsia="Times New Roman" w:hAnsi="Times New Roman" w:cs="Times New Roman"/>
+          <w:sz w:val="28"/>
+          <w:szCs w:val="28"/>
+        </w:rPr>
+        <w:t xml:space="preserve">, яка містить такі ж стовпці: </w:t>
+      </w:r>
+      <w:proofErr w:type="spellStart"/>
+      <w:r>
+        <w:rPr>
+          <w:rFonts w:ascii="Times New Roman" w:eastAsia="Times New Roman" w:hAnsi="Times New Roman" w:cs="Times New Roman"/>
+          <w:sz w:val="28"/>
+          <w:szCs w:val="28"/>
+        </w:rPr>
+        <w:t>айді</w:t>
+      </w:r>
+      <w:proofErr w:type="spellEnd"/>
+      <w:r>
+        <w:rPr>
+          <w:rFonts w:ascii="Times New Roman" w:eastAsia="Times New Roman" w:hAnsi="Times New Roman" w:cs="Times New Roman"/>
+          <w:sz w:val="28"/>
+          <w:szCs w:val="28"/>
+        </w:rPr>
+        <w:t xml:space="preserve"> та ім’я. В даній таблиці будуть зберігатись такі дані як тип публікації: наукова стаття, курсова робота, магістерська і </w:t>
+      </w:r>
+      <w:proofErr w:type="spellStart"/>
+      <w:r>
+        <w:rPr>
+          <w:rFonts w:ascii="Times New Roman" w:eastAsia="Times New Roman" w:hAnsi="Times New Roman" w:cs="Times New Roman"/>
+          <w:sz w:val="28"/>
+          <w:szCs w:val="28"/>
+        </w:rPr>
+        <w:t>т.д</w:t>
+      </w:r>
+      <w:proofErr w:type="spellEnd"/>
+      <w:r>
+        <w:rPr>
+          <w:rFonts w:ascii="Times New Roman" w:eastAsia="Times New Roman" w:hAnsi="Times New Roman" w:cs="Times New Roman"/>
+          <w:sz w:val="28"/>
+          <w:szCs w:val="28"/>
+        </w:rPr>
+        <w:t>.</w:t>
       </w:r>
     </w:p>
     <w:p>
@@ -12176,7 +13535,79 @@
           <w:sz w:val="28"/>
           <w:szCs w:val="28"/>
         </w:rPr>
-        <w:t>Головною таблицею проекту є таблиця Publication, адже в ній міститься основна інформація, яка використовується в проекті: ім’я наукової роботи, дата публікації,  відносний шлях до файлу у файловій системі, посилання на онлайн ресурс, якщо це якийсь існуючий веб проект тощо, відносний шлях на посилання до коду імплементації(якщо такий існує), прапорець, який вказує чи можна надавати посилання на код в залежності від ліцензування коду, айді сховища, айді теми, типу роботи та айді автора.</w:t>
+        <w:t xml:space="preserve">Головною таблицею проекту є таблиця </w:t>
+      </w:r>
+      <w:proofErr w:type="spellStart"/>
+      <w:r>
+        <w:rPr>
+          <w:rFonts w:ascii="Times New Roman" w:eastAsia="Times New Roman" w:hAnsi="Times New Roman" w:cs="Times New Roman"/>
+          <w:sz w:val="28"/>
+          <w:szCs w:val="28"/>
+        </w:rPr>
+        <w:t>Publication</w:t>
+      </w:r>
+      <w:proofErr w:type="spellEnd"/>
+      <w:r>
+        <w:rPr>
+          <w:rFonts w:ascii="Times New Roman" w:eastAsia="Times New Roman" w:hAnsi="Times New Roman" w:cs="Times New Roman"/>
+          <w:sz w:val="28"/>
+          <w:szCs w:val="28"/>
+        </w:rPr>
+        <w:t xml:space="preserve">, адже в ній міститься основна інформація, яка використовується в проекті: ім’я наукової роботи, дата публікації,  відносний шлях до файлу у файловій системі, посилання на онлайн ресурс, якщо це якийсь існуючий веб проект тощо, відносний шлях на посилання до коду імплементації(якщо такий існує), прапорець, який вказує чи можна надавати посилання на код в залежності від ліцензування коду, </w:t>
+      </w:r>
+      <w:proofErr w:type="spellStart"/>
+      <w:r>
+        <w:rPr>
+          <w:rFonts w:ascii="Times New Roman" w:eastAsia="Times New Roman" w:hAnsi="Times New Roman" w:cs="Times New Roman"/>
+          <w:sz w:val="28"/>
+          <w:szCs w:val="28"/>
+        </w:rPr>
+        <w:t>айді</w:t>
+      </w:r>
+      <w:proofErr w:type="spellEnd"/>
+      <w:r>
+        <w:rPr>
+          <w:rFonts w:ascii="Times New Roman" w:eastAsia="Times New Roman" w:hAnsi="Times New Roman" w:cs="Times New Roman"/>
+          <w:sz w:val="28"/>
+          <w:szCs w:val="28"/>
+        </w:rPr>
+        <w:t xml:space="preserve"> сховища, </w:t>
+      </w:r>
+      <w:proofErr w:type="spellStart"/>
+      <w:r>
+        <w:rPr>
+          <w:rFonts w:ascii="Times New Roman" w:eastAsia="Times New Roman" w:hAnsi="Times New Roman" w:cs="Times New Roman"/>
+          <w:sz w:val="28"/>
+          <w:szCs w:val="28"/>
+        </w:rPr>
+        <w:t>айді</w:t>
+      </w:r>
+      <w:proofErr w:type="spellEnd"/>
+      <w:r>
+        <w:rPr>
+          <w:rFonts w:ascii="Times New Roman" w:eastAsia="Times New Roman" w:hAnsi="Times New Roman" w:cs="Times New Roman"/>
+          <w:sz w:val="28"/>
+          <w:szCs w:val="28"/>
+        </w:rPr>
+        <w:t xml:space="preserve"> теми, типу роботи та </w:t>
+      </w:r>
+      <w:proofErr w:type="spellStart"/>
+      <w:r>
+        <w:rPr>
+          <w:rFonts w:ascii="Times New Roman" w:eastAsia="Times New Roman" w:hAnsi="Times New Roman" w:cs="Times New Roman"/>
+          <w:sz w:val="28"/>
+          <w:szCs w:val="28"/>
+        </w:rPr>
+        <w:t>айді</w:t>
+      </w:r>
+      <w:proofErr w:type="spellEnd"/>
+      <w:r>
+        <w:rPr>
+          <w:rFonts w:ascii="Times New Roman" w:eastAsia="Times New Roman" w:hAnsi="Times New Roman" w:cs="Times New Roman"/>
+          <w:sz w:val="28"/>
+          <w:szCs w:val="28"/>
+        </w:rPr>
+        <w:t xml:space="preserve"> автора.</w:t>
       </w:r>
     </w:p>
     <w:p>
@@ -12195,7 +13626,25 @@
           <w:sz w:val="28"/>
           <w:szCs w:val="28"/>
         </w:rPr>
-        <w:t>Як засіб СКБД в цьому проекті було використано СКБД PostgreSQL, основним критерієм вибору стало:</w:t>
+        <w:t xml:space="preserve">Як засіб СКБД в цьому проекті було використано СКБД </w:t>
+      </w:r>
+      <w:proofErr w:type="spellStart"/>
+      <w:r>
+        <w:rPr>
+          <w:rFonts w:ascii="Times New Roman" w:eastAsia="Times New Roman" w:hAnsi="Times New Roman" w:cs="Times New Roman"/>
+          <w:sz w:val="28"/>
+          <w:szCs w:val="28"/>
+        </w:rPr>
+        <w:t>PostgreSQL</w:t>
+      </w:r>
+      <w:proofErr w:type="spellEnd"/>
+      <w:r>
+        <w:rPr>
+          <w:rFonts w:ascii="Times New Roman" w:eastAsia="Times New Roman" w:hAnsi="Times New Roman" w:cs="Times New Roman"/>
+          <w:sz w:val="28"/>
+          <w:szCs w:val="28"/>
+        </w:rPr>
+        <w:t>, основним критерієм вибору стало:</w:t>
       </w:r>
     </w:p>
     <w:p>
@@ -12221,14 +13670,25 @@
           <w:szCs w:val="28"/>
         </w:rPr>
       </w:pPr>
-      <w:r>
-        <w:rPr>
-          <w:rFonts w:ascii="Times New Roman" w:eastAsia="Times New Roman" w:hAnsi="Times New Roman" w:cs="Times New Roman"/>
-          <w:color w:val="000000"/>
-          <w:sz w:val="28"/>
-          <w:szCs w:val="28"/>
-        </w:rPr>
-        <w:t>PostgreSQL - це клієнт серверна система керування базами даних.</w:t>
+      <w:proofErr w:type="spellStart"/>
+      <w:r>
+        <w:rPr>
+          <w:rFonts w:ascii="Times New Roman" w:eastAsia="Times New Roman" w:hAnsi="Times New Roman" w:cs="Times New Roman"/>
+          <w:color w:val="000000"/>
+          <w:sz w:val="28"/>
+          <w:szCs w:val="28"/>
+        </w:rPr>
+        <w:t>PostgreSQL</w:t>
+      </w:r>
+      <w:proofErr w:type="spellEnd"/>
+      <w:r>
+        <w:rPr>
+          <w:rFonts w:ascii="Times New Roman" w:eastAsia="Times New Roman" w:hAnsi="Times New Roman" w:cs="Times New Roman"/>
+          <w:color w:val="000000"/>
+          <w:sz w:val="28"/>
+          <w:szCs w:val="28"/>
+        </w:rPr>
+        <w:t xml:space="preserve"> - це клієнт серверна система керування базами даних.</w:t>
       </w:r>
     </w:p>
     <w:p>
@@ -12294,7 +13754,27 @@
           <w:sz w:val="28"/>
           <w:szCs w:val="28"/>
         </w:rPr>
-        <w:t>На даний момент актуальна, тобто підтримується розробниками та виходять патчі з правками помилок і нові версії продукту.</w:t>
+        <w:t xml:space="preserve">На даний момент актуальна, тобто підтримується розробниками та виходять </w:t>
+      </w:r>
+      <w:proofErr w:type="spellStart"/>
+      <w:r>
+        <w:rPr>
+          <w:rFonts w:ascii="Times New Roman" w:eastAsia="Times New Roman" w:hAnsi="Times New Roman" w:cs="Times New Roman"/>
+          <w:color w:val="000000"/>
+          <w:sz w:val="28"/>
+          <w:szCs w:val="28"/>
+        </w:rPr>
+        <w:t>патчі</w:t>
+      </w:r>
+      <w:proofErr w:type="spellEnd"/>
+      <w:r>
+        <w:rPr>
+          <w:rFonts w:ascii="Times New Roman" w:eastAsia="Times New Roman" w:hAnsi="Times New Roman" w:cs="Times New Roman"/>
+          <w:color w:val="000000"/>
+          <w:sz w:val="28"/>
+          <w:szCs w:val="28"/>
+        </w:rPr>
+        <w:t xml:space="preserve"> з правками помилок і нові версії продукту.</w:t>
       </w:r>
     </w:p>
     <w:p>
@@ -12320,14 +13800,25 @@
           <w:szCs w:val="28"/>
         </w:rPr>
       </w:pPr>
-      <w:r>
-        <w:rPr>
-          <w:rFonts w:ascii="Times New Roman" w:eastAsia="Times New Roman" w:hAnsi="Times New Roman" w:cs="Times New Roman"/>
-          <w:color w:val="000000"/>
-          <w:sz w:val="28"/>
-          <w:szCs w:val="28"/>
-        </w:rPr>
-        <w:t>PostgreSQL має дуже велику кількість драйверів для розробки програмних продуктів різними сучасними мовами програмування.</w:t>
+      <w:proofErr w:type="spellStart"/>
+      <w:r>
+        <w:rPr>
+          <w:rFonts w:ascii="Times New Roman" w:eastAsia="Times New Roman" w:hAnsi="Times New Roman" w:cs="Times New Roman"/>
+          <w:color w:val="000000"/>
+          <w:sz w:val="28"/>
+          <w:szCs w:val="28"/>
+        </w:rPr>
+        <w:t>PostgreSQL</w:t>
+      </w:r>
+      <w:proofErr w:type="spellEnd"/>
+      <w:r>
+        <w:rPr>
+          <w:rFonts w:ascii="Times New Roman" w:eastAsia="Times New Roman" w:hAnsi="Times New Roman" w:cs="Times New Roman"/>
+          <w:color w:val="000000"/>
+          <w:sz w:val="28"/>
+          <w:szCs w:val="28"/>
+        </w:rPr>
+        <w:t xml:space="preserve"> має дуже велику кількість драйверів для розробки програмних продуктів різними сучасними мовами програмування.</w:t>
       </w:r>
     </w:p>
     <w:p>
@@ -12360,6 +13851,7 @@
           <w:sz w:val="32"/>
           <w:szCs w:val="32"/>
         </w:rPr>
+        <w:lastRenderedPageBreak/>
         <w:t>3.2 Використані технології для розробки</w:t>
       </w:r>
       <w:bookmarkEnd w:id="12"/>
@@ -12413,7 +13905,6 @@
           <w:sz w:val="28"/>
           <w:szCs w:val="28"/>
         </w:rPr>
-        <w:lastRenderedPageBreak/>
         <w:t>Проект не повинен залежати від платформи (операційної системи).</w:t>
       </w:r>
     </w:p>
@@ -12499,7 +13990,25 @@
           <w:sz w:val="28"/>
           <w:szCs w:val="28"/>
         </w:rPr>
-        <w:t>Тому при розробці даного продукту було вирішено що це буде веб додаток, який імплементує REST архітектуру, а саме складається з двох під проектів.</w:t>
+        <w:t xml:space="preserve">Тому при розробці даного продукту було вирішено що це буде веб додаток, який </w:t>
+      </w:r>
+      <w:proofErr w:type="spellStart"/>
+      <w:r>
+        <w:rPr>
+          <w:rFonts w:ascii="Times New Roman" w:eastAsia="Times New Roman" w:hAnsi="Times New Roman" w:cs="Times New Roman"/>
+          <w:sz w:val="28"/>
+          <w:szCs w:val="28"/>
+        </w:rPr>
+        <w:t>імплементує</w:t>
+      </w:r>
+      <w:proofErr w:type="spellEnd"/>
+      <w:r>
+        <w:rPr>
+          <w:rFonts w:ascii="Times New Roman" w:eastAsia="Times New Roman" w:hAnsi="Times New Roman" w:cs="Times New Roman"/>
+          <w:sz w:val="28"/>
+          <w:szCs w:val="28"/>
+        </w:rPr>
+        <w:t xml:space="preserve"> REST архітектуру, а саме складається з двох під проектів.</w:t>
       </w:r>
     </w:p>
     <w:p>
@@ -12518,7 +14027,187 @@
           <w:sz w:val="28"/>
           <w:szCs w:val="28"/>
         </w:rPr>
-        <w:t>Перший відповідає за відображення інформації про публікації у веб браузері, для реалізації даного проекту використаний фреймворк  Angular 4. Це фреймворк побудований компанією Google для створенні односторінкових аплікацій, який дає змогу динамічно змінювати контент в залежності від дій користувача.  Даний фреймворк – це імплементація шаблону розробки MVC,  тобто це є реалізація зв’язки модель - вигляд - контролер. Він зараз набирає дуже великої популярності в зв’язку зі зручністю використання і можливостей побудови динамічних аплікацій. Основною мовою розробки є мова JS; також в даному фреймворці широко застосовується нещодавно розроблена мова програмування Type Script, яка є надбудовую над JS і дає можливість знаходити велику кількість помилок на етапі компіляції коду у JS.</w:t>
+        <w:t xml:space="preserve">Перший відповідає за відображення інформації про публікації у веб браузері, для реалізації даного проекту використаний </w:t>
+      </w:r>
+      <w:proofErr w:type="spellStart"/>
+      <w:r>
+        <w:rPr>
+          <w:rFonts w:ascii="Times New Roman" w:eastAsia="Times New Roman" w:hAnsi="Times New Roman" w:cs="Times New Roman"/>
+          <w:sz w:val="28"/>
+          <w:szCs w:val="28"/>
+        </w:rPr>
+        <w:t>фреймворк</w:t>
+      </w:r>
+      <w:proofErr w:type="spellEnd"/>
+      <w:r>
+        <w:rPr>
+          <w:rFonts w:ascii="Times New Roman" w:eastAsia="Times New Roman" w:hAnsi="Times New Roman" w:cs="Times New Roman"/>
+          <w:sz w:val="28"/>
+          <w:szCs w:val="28"/>
+        </w:rPr>
+        <w:t xml:space="preserve">  </w:t>
+      </w:r>
+      <w:proofErr w:type="spellStart"/>
+      <w:r>
+        <w:rPr>
+          <w:rFonts w:ascii="Times New Roman" w:eastAsia="Times New Roman" w:hAnsi="Times New Roman" w:cs="Times New Roman"/>
+          <w:sz w:val="28"/>
+          <w:szCs w:val="28"/>
+        </w:rPr>
+        <w:t>Angular</w:t>
+      </w:r>
+      <w:proofErr w:type="spellEnd"/>
+      <w:r>
+        <w:rPr>
+          <w:rFonts w:ascii="Times New Roman" w:eastAsia="Times New Roman" w:hAnsi="Times New Roman" w:cs="Times New Roman"/>
+          <w:sz w:val="28"/>
+          <w:szCs w:val="28"/>
+        </w:rPr>
+        <w:t xml:space="preserve"> 4. Це </w:t>
+      </w:r>
+      <w:proofErr w:type="spellStart"/>
+      <w:r>
+        <w:rPr>
+          <w:rFonts w:ascii="Times New Roman" w:eastAsia="Times New Roman" w:hAnsi="Times New Roman" w:cs="Times New Roman"/>
+          <w:sz w:val="28"/>
+          <w:szCs w:val="28"/>
+        </w:rPr>
+        <w:t>фреймворк</w:t>
+      </w:r>
+      <w:proofErr w:type="spellEnd"/>
+      <w:r>
+        <w:rPr>
+          <w:rFonts w:ascii="Times New Roman" w:eastAsia="Times New Roman" w:hAnsi="Times New Roman" w:cs="Times New Roman"/>
+          <w:sz w:val="28"/>
+          <w:szCs w:val="28"/>
+        </w:rPr>
+        <w:t xml:space="preserve"> побудований компанією </w:t>
+      </w:r>
+      <w:proofErr w:type="spellStart"/>
+      <w:r>
+        <w:rPr>
+          <w:rFonts w:ascii="Times New Roman" w:eastAsia="Times New Roman" w:hAnsi="Times New Roman" w:cs="Times New Roman"/>
+          <w:sz w:val="28"/>
+          <w:szCs w:val="28"/>
+        </w:rPr>
+        <w:t>Google</w:t>
+      </w:r>
+      <w:proofErr w:type="spellEnd"/>
+      <w:r>
+        <w:rPr>
+          <w:rFonts w:ascii="Times New Roman" w:eastAsia="Times New Roman" w:hAnsi="Times New Roman" w:cs="Times New Roman"/>
+          <w:sz w:val="28"/>
+          <w:szCs w:val="28"/>
+        </w:rPr>
+        <w:t xml:space="preserve"> для створенні </w:t>
+      </w:r>
+      <w:proofErr w:type="spellStart"/>
+      <w:r>
+        <w:rPr>
+          <w:rFonts w:ascii="Times New Roman" w:eastAsia="Times New Roman" w:hAnsi="Times New Roman" w:cs="Times New Roman"/>
+          <w:sz w:val="28"/>
+          <w:szCs w:val="28"/>
+        </w:rPr>
+        <w:t>односторінкових</w:t>
+      </w:r>
+      <w:proofErr w:type="spellEnd"/>
+      <w:r>
+        <w:rPr>
+          <w:rFonts w:ascii="Times New Roman" w:eastAsia="Times New Roman" w:hAnsi="Times New Roman" w:cs="Times New Roman"/>
+          <w:sz w:val="28"/>
+          <w:szCs w:val="28"/>
+        </w:rPr>
+        <w:t xml:space="preserve"> аплікацій, який дає змогу </w:t>
+      </w:r>
+      <w:proofErr w:type="spellStart"/>
+      <w:r>
+        <w:rPr>
+          <w:rFonts w:ascii="Times New Roman" w:eastAsia="Times New Roman" w:hAnsi="Times New Roman" w:cs="Times New Roman"/>
+          <w:sz w:val="28"/>
+          <w:szCs w:val="28"/>
+        </w:rPr>
+        <w:t>динамічно</w:t>
+      </w:r>
+      <w:proofErr w:type="spellEnd"/>
+      <w:r>
+        <w:rPr>
+          <w:rFonts w:ascii="Times New Roman" w:eastAsia="Times New Roman" w:hAnsi="Times New Roman" w:cs="Times New Roman"/>
+          <w:sz w:val="28"/>
+          <w:szCs w:val="28"/>
+        </w:rPr>
+        <w:t xml:space="preserve"> змінювати контент в залежності від дій користувача.  Даний </w:t>
+      </w:r>
+      <w:proofErr w:type="spellStart"/>
+      <w:r>
+        <w:rPr>
+          <w:rFonts w:ascii="Times New Roman" w:eastAsia="Times New Roman" w:hAnsi="Times New Roman" w:cs="Times New Roman"/>
+          <w:sz w:val="28"/>
+          <w:szCs w:val="28"/>
+        </w:rPr>
+        <w:t>фреймворк</w:t>
+      </w:r>
+      <w:proofErr w:type="spellEnd"/>
+      <w:r>
+        <w:rPr>
+          <w:rFonts w:ascii="Times New Roman" w:eastAsia="Times New Roman" w:hAnsi="Times New Roman" w:cs="Times New Roman"/>
+          <w:sz w:val="28"/>
+          <w:szCs w:val="28"/>
+        </w:rPr>
+        <w:t xml:space="preserve"> – це імплементація шаблону розробки MVC,  тобто це є реалізація зв’язки модель - вигляд - контролер. Він зараз набирає дуже великої популярності в зв’язку зі зручністю використання і можливостей побудови динамічних аплікацій. Основною мовою розробки є мова JS; також в даному </w:t>
+      </w:r>
+      <w:proofErr w:type="spellStart"/>
+      <w:r>
+        <w:rPr>
+          <w:rFonts w:ascii="Times New Roman" w:eastAsia="Times New Roman" w:hAnsi="Times New Roman" w:cs="Times New Roman"/>
+          <w:sz w:val="28"/>
+          <w:szCs w:val="28"/>
+        </w:rPr>
+        <w:t>фреймворці</w:t>
+      </w:r>
+      <w:proofErr w:type="spellEnd"/>
+      <w:r>
+        <w:rPr>
+          <w:rFonts w:ascii="Times New Roman" w:eastAsia="Times New Roman" w:hAnsi="Times New Roman" w:cs="Times New Roman"/>
+          <w:sz w:val="28"/>
+          <w:szCs w:val="28"/>
+        </w:rPr>
+        <w:t xml:space="preserve"> широко застосовується нещодавно розроблена мова програмування </w:t>
+      </w:r>
+      <w:proofErr w:type="spellStart"/>
+      <w:r>
+        <w:rPr>
+          <w:rFonts w:ascii="Times New Roman" w:eastAsia="Times New Roman" w:hAnsi="Times New Roman" w:cs="Times New Roman"/>
+          <w:sz w:val="28"/>
+          <w:szCs w:val="28"/>
+        </w:rPr>
+        <w:t>Type</w:t>
+      </w:r>
+      <w:proofErr w:type="spellEnd"/>
+      <w:r>
+        <w:rPr>
+          <w:rFonts w:ascii="Times New Roman" w:eastAsia="Times New Roman" w:hAnsi="Times New Roman" w:cs="Times New Roman"/>
+          <w:sz w:val="28"/>
+          <w:szCs w:val="28"/>
+        </w:rPr>
+        <w:t xml:space="preserve"> </w:t>
+      </w:r>
+      <w:proofErr w:type="spellStart"/>
+      <w:r>
+        <w:rPr>
+          <w:rFonts w:ascii="Times New Roman" w:eastAsia="Times New Roman" w:hAnsi="Times New Roman" w:cs="Times New Roman"/>
+          <w:sz w:val="28"/>
+          <w:szCs w:val="28"/>
+        </w:rPr>
+        <w:t>Script</w:t>
+      </w:r>
+      <w:proofErr w:type="spellEnd"/>
+      <w:r>
+        <w:rPr>
+          <w:rFonts w:ascii="Times New Roman" w:eastAsia="Times New Roman" w:hAnsi="Times New Roman" w:cs="Times New Roman"/>
+          <w:sz w:val="28"/>
+          <w:szCs w:val="28"/>
+        </w:rPr>
+        <w:t>, яка є надбудовую над JS і дає можливість знаходити велику кількість помилок на етапі компіляції коду у JS.</w:t>
       </w:r>
     </w:p>
     <w:p>
@@ -12537,7 +14226,169 @@
           <w:sz w:val="28"/>
           <w:szCs w:val="28"/>
         </w:rPr>
-        <w:t>Другим під проектом є проект розроблений мовою програмуванна Java; він також імплементує REST архітектуру – це  веб додаток розроблений за допомогою найновішого фреймворку Spring boot, який в свою чергу є надбудовою над загальновідомим фреймворком Spring який в свою чергу складається з великої кількості таких підфреймворків:</w:t>
+        <w:t xml:space="preserve">Другим під проектом є проект розроблений мовою </w:t>
+      </w:r>
+      <w:proofErr w:type="spellStart"/>
+      <w:r>
+        <w:rPr>
+          <w:rFonts w:ascii="Times New Roman" w:eastAsia="Times New Roman" w:hAnsi="Times New Roman" w:cs="Times New Roman"/>
+          <w:sz w:val="28"/>
+          <w:szCs w:val="28"/>
+        </w:rPr>
+        <w:t>програмуванна</w:t>
+      </w:r>
+      <w:proofErr w:type="spellEnd"/>
+      <w:r>
+        <w:rPr>
+          <w:rFonts w:ascii="Times New Roman" w:eastAsia="Times New Roman" w:hAnsi="Times New Roman" w:cs="Times New Roman"/>
+          <w:sz w:val="28"/>
+          <w:szCs w:val="28"/>
+        </w:rPr>
+        <w:t xml:space="preserve"> </w:t>
+      </w:r>
+      <w:proofErr w:type="spellStart"/>
+      <w:r>
+        <w:rPr>
+          <w:rFonts w:ascii="Times New Roman" w:eastAsia="Times New Roman" w:hAnsi="Times New Roman" w:cs="Times New Roman"/>
+          <w:sz w:val="28"/>
+          <w:szCs w:val="28"/>
+        </w:rPr>
+        <w:t>Java</w:t>
+      </w:r>
+      <w:proofErr w:type="spellEnd"/>
+      <w:r>
+        <w:rPr>
+          <w:rFonts w:ascii="Times New Roman" w:eastAsia="Times New Roman" w:hAnsi="Times New Roman" w:cs="Times New Roman"/>
+          <w:sz w:val="28"/>
+          <w:szCs w:val="28"/>
+        </w:rPr>
+        <w:t xml:space="preserve">; він також </w:t>
+      </w:r>
+      <w:proofErr w:type="spellStart"/>
+      <w:r>
+        <w:rPr>
+          <w:rFonts w:ascii="Times New Roman" w:eastAsia="Times New Roman" w:hAnsi="Times New Roman" w:cs="Times New Roman"/>
+          <w:sz w:val="28"/>
+          <w:szCs w:val="28"/>
+        </w:rPr>
+        <w:t>імплементує</w:t>
+      </w:r>
+      <w:proofErr w:type="spellEnd"/>
+      <w:r>
+        <w:rPr>
+          <w:rFonts w:ascii="Times New Roman" w:eastAsia="Times New Roman" w:hAnsi="Times New Roman" w:cs="Times New Roman"/>
+          <w:sz w:val="28"/>
+          <w:szCs w:val="28"/>
+        </w:rPr>
+        <w:t xml:space="preserve"> REST архітектуру – це  веб додаток розроблений за допомогою найновішого </w:t>
+      </w:r>
+      <w:proofErr w:type="spellStart"/>
+      <w:r>
+        <w:rPr>
+          <w:rFonts w:ascii="Times New Roman" w:eastAsia="Times New Roman" w:hAnsi="Times New Roman" w:cs="Times New Roman"/>
+          <w:sz w:val="28"/>
+          <w:szCs w:val="28"/>
+        </w:rPr>
+        <w:t>фреймворку</w:t>
+      </w:r>
+      <w:proofErr w:type="spellEnd"/>
+      <w:r>
+        <w:rPr>
+          <w:rFonts w:ascii="Times New Roman" w:eastAsia="Times New Roman" w:hAnsi="Times New Roman" w:cs="Times New Roman"/>
+          <w:sz w:val="28"/>
+          <w:szCs w:val="28"/>
+        </w:rPr>
+        <w:t xml:space="preserve"> </w:t>
+      </w:r>
+      <w:proofErr w:type="spellStart"/>
+      <w:r>
+        <w:rPr>
+          <w:rFonts w:ascii="Times New Roman" w:eastAsia="Times New Roman" w:hAnsi="Times New Roman" w:cs="Times New Roman"/>
+          <w:sz w:val="28"/>
+          <w:szCs w:val="28"/>
+        </w:rPr>
+        <w:t>Spring</w:t>
+      </w:r>
+      <w:proofErr w:type="spellEnd"/>
+      <w:r>
+        <w:rPr>
+          <w:rFonts w:ascii="Times New Roman" w:eastAsia="Times New Roman" w:hAnsi="Times New Roman" w:cs="Times New Roman"/>
+          <w:sz w:val="28"/>
+          <w:szCs w:val="28"/>
+        </w:rPr>
+        <w:t xml:space="preserve"> </w:t>
+      </w:r>
+      <w:proofErr w:type="spellStart"/>
+      <w:r>
+        <w:rPr>
+          <w:rFonts w:ascii="Times New Roman" w:eastAsia="Times New Roman" w:hAnsi="Times New Roman" w:cs="Times New Roman"/>
+          <w:sz w:val="28"/>
+          <w:szCs w:val="28"/>
+        </w:rPr>
+        <w:t>boot</w:t>
+      </w:r>
+      <w:proofErr w:type="spellEnd"/>
+      <w:r>
+        <w:rPr>
+          <w:rFonts w:ascii="Times New Roman" w:eastAsia="Times New Roman" w:hAnsi="Times New Roman" w:cs="Times New Roman"/>
+          <w:sz w:val="28"/>
+          <w:szCs w:val="28"/>
+        </w:rPr>
+        <w:t xml:space="preserve">, який в свою чергу є надбудовою над загальновідомим </w:t>
+      </w:r>
+      <w:proofErr w:type="spellStart"/>
+      <w:r>
+        <w:rPr>
+          <w:rFonts w:ascii="Times New Roman" w:eastAsia="Times New Roman" w:hAnsi="Times New Roman" w:cs="Times New Roman"/>
+          <w:sz w:val="28"/>
+          <w:szCs w:val="28"/>
+        </w:rPr>
+        <w:t>фреймворком</w:t>
+      </w:r>
+      <w:proofErr w:type="spellEnd"/>
+      <w:r>
+        <w:rPr>
+          <w:rFonts w:ascii="Times New Roman" w:eastAsia="Times New Roman" w:hAnsi="Times New Roman" w:cs="Times New Roman"/>
+          <w:sz w:val="28"/>
+          <w:szCs w:val="28"/>
+        </w:rPr>
+        <w:t xml:space="preserve"> </w:t>
+      </w:r>
+      <w:proofErr w:type="spellStart"/>
+      <w:r>
+        <w:rPr>
+          <w:rFonts w:ascii="Times New Roman" w:eastAsia="Times New Roman" w:hAnsi="Times New Roman" w:cs="Times New Roman"/>
+          <w:sz w:val="28"/>
+          <w:szCs w:val="28"/>
+        </w:rPr>
+        <w:t>Spring</w:t>
+      </w:r>
+      <w:proofErr w:type="spellEnd"/>
+      <w:r>
+        <w:rPr>
+          <w:rFonts w:ascii="Times New Roman" w:eastAsia="Times New Roman" w:hAnsi="Times New Roman" w:cs="Times New Roman"/>
+          <w:sz w:val="28"/>
+          <w:szCs w:val="28"/>
+        </w:rPr>
+        <w:t xml:space="preserve"> який в свою чергу складається з великої кількості таких </w:t>
+      </w:r>
+      <w:proofErr w:type="spellStart"/>
+      <w:r>
+        <w:rPr>
+          <w:rFonts w:ascii="Times New Roman" w:eastAsia="Times New Roman" w:hAnsi="Times New Roman" w:cs="Times New Roman"/>
+          <w:sz w:val="28"/>
+          <w:szCs w:val="28"/>
+        </w:rPr>
+        <w:t>підфреймворків</w:t>
+      </w:r>
+      <w:proofErr w:type="spellEnd"/>
+      <w:r>
+        <w:rPr>
+          <w:rFonts w:ascii="Times New Roman" w:eastAsia="Times New Roman" w:hAnsi="Times New Roman" w:cs="Times New Roman"/>
+          <w:sz w:val="28"/>
+          <w:szCs w:val="28"/>
+        </w:rPr>
+        <w:t>:</w:t>
       </w:r>
     </w:p>
     <w:p>
@@ -12556,7 +14407,142 @@
           <w:sz w:val="28"/>
           <w:szCs w:val="28"/>
         </w:rPr>
-        <w:t>- Spring Core це основний фреймворк для  розробки спринг додатків, адже саме він реалізує такі основні функціональності як dependency injection - це властивість, яка дає можливість розробнику абстрагуватись від процесу створення об’єктів і реалізації їх зв’язків, а описати конфігурацію, яка в свою чергу дасть команду для контейнера створити всі потрібні об’єкти на той час скільки вони нам потрібні і також організувати зв'язок між цими об’єктами,</w:t>
+        <w:t xml:space="preserve">- </w:t>
+      </w:r>
+      <w:proofErr w:type="spellStart"/>
+      <w:r>
+        <w:rPr>
+          <w:rFonts w:ascii="Times New Roman" w:eastAsia="Times New Roman" w:hAnsi="Times New Roman" w:cs="Times New Roman"/>
+          <w:sz w:val="28"/>
+          <w:szCs w:val="28"/>
+        </w:rPr>
+        <w:t>Spring</w:t>
+      </w:r>
+      <w:proofErr w:type="spellEnd"/>
+      <w:r>
+        <w:rPr>
+          <w:rFonts w:ascii="Times New Roman" w:eastAsia="Times New Roman" w:hAnsi="Times New Roman" w:cs="Times New Roman"/>
+          <w:sz w:val="28"/>
+          <w:szCs w:val="28"/>
+        </w:rPr>
+        <w:t xml:space="preserve"> </w:t>
+      </w:r>
+      <w:proofErr w:type="spellStart"/>
+      <w:r>
+        <w:rPr>
+          <w:rFonts w:ascii="Times New Roman" w:eastAsia="Times New Roman" w:hAnsi="Times New Roman" w:cs="Times New Roman"/>
+          <w:sz w:val="28"/>
+          <w:szCs w:val="28"/>
+        </w:rPr>
+        <w:t>Core</w:t>
+      </w:r>
+      <w:proofErr w:type="spellEnd"/>
+      <w:r>
+        <w:rPr>
+          <w:rFonts w:ascii="Times New Roman" w:eastAsia="Times New Roman" w:hAnsi="Times New Roman" w:cs="Times New Roman"/>
+          <w:sz w:val="28"/>
+          <w:szCs w:val="28"/>
+        </w:rPr>
+        <w:t xml:space="preserve"> це основний </w:t>
+      </w:r>
+      <w:proofErr w:type="spellStart"/>
+      <w:r>
+        <w:rPr>
+          <w:rFonts w:ascii="Times New Roman" w:eastAsia="Times New Roman" w:hAnsi="Times New Roman" w:cs="Times New Roman"/>
+          <w:sz w:val="28"/>
+          <w:szCs w:val="28"/>
+        </w:rPr>
+        <w:t>фреймворк</w:t>
+      </w:r>
+      <w:proofErr w:type="spellEnd"/>
+      <w:r>
+        <w:rPr>
+          <w:rFonts w:ascii="Times New Roman" w:eastAsia="Times New Roman" w:hAnsi="Times New Roman" w:cs="Times New Roman"/>
+          <w:sz w:val="28"/>
+          <w:szCs w:val="28"/>
+        </w:rPr>
+        <w:t xml:space="preserve"> для  розробки </w:t>
+      </w:r>
+      <w:proofErr w:type="spellStart"/>
+      <w:r>
+        <w:rPr>
+          <w:rFonts w:ascii="Times New Roman" w:eastAsia="Times New Roman" w:hAnsi="Times New Roman" w:cs="Times New Roman"/>
+          <w:sz w:val="28"/>
+          <w:szCs w:val="28"/>
+        </w:rPr>
+        <w:t>спринг</w:t>
+      </w:r>
+      <w:proofErr w:type="spellEnd"/>
+      <w:r>
+        <w:rPr>
+          <w:rFonts w:ascii="Times New Roman" w:eastAsia="Times New Roman" w:hAnsi="Times New Roman" w:cs="Times New Roman"/>
+          <w:sz w:val="28"/>
+          <w:szCs w:val="28"/>
+        </w:rPr>
+        <w:t xml:space="preserve"> додатків, адже саме він реалізує такі основні функціональності як </w:t>
+      </w:r>
+      <w:proofErr w:type="spellStart"/>
+      <w:r>
+        <w:rPr>
+          <w:rFonts w:ascii="Times New Roman" w:eastAsia="Times New Roman" w:hAnsi="Times New Roman" w:cs="Times New Roman"/>
+          <w:sz w:val="28"/>
+          <w:szCs w:val="28"/>
+        </w:rPr>
+        <w:t>dependency</w:t>
+      </w:r>
+      <w:proofErr w:type="spellEnd"/>
+      <w:r>
+        <w:rPr>
+          <w:rFonts w:ascii="Times New Roman" w:eastAsia="Times New Roman" w:hAnsi="Times New Roman" w:cs="Times New Roman"/>
+          <w:sz w:val="28"/>
+          <w:szCs w:val="28"/>
+        </w:rPr>
+        <w:t xml:space="preserve"> </w:t>
+      </w:r>
+      <w:proofErr w:type="spellStart"/>
+      <w:r>
+        <w:rPr>
+          <w:rFonts w:ascii="Times New Roman" w:eastAsia="Times New Roman" w:hAnsi="Times New Roman" w:cs="Times New Roman"/>
+          <w:sz w:val="28"/>
+          <w:szCs w:val="28"/>
+        </w:rPr>
+        <w:t>injection</w:t>
+      </w:r>
+      <w:proofErr w:type="spellEnd"/>
+      <w:r>
+        <w:rPr>
+          <w:rFonts w:ascii="Times New Roman" w:eastAsia="Times New Roman" w:hAnsi="Times New Roman" w:cs="Times New Roman"/>
+          <w:sz w:val="28"/>
+          <w:szCs w:val="28"/>
+        </w:rPr>
+        <w:t xml:space="preserve"> - це </w:t>
+      </w:r>
+      <w:r>
+        <w:rPr>
+          <w:rFonts w:ascii="Times New Roman" w:eastAsia="Times New Roman" w:hAnsi="Times New Roman" w:cs="Times New Roman"/>
+          <w:sz w:val="28"/>
+          <w:szCs w:val="28"/>
+        </w:rPr>
+        <w:lastRenderedPageBreak/>
+        <w:t xml:space="preserve">властивість, яка дає можливість розробнику абстрагуватись від процесу створення об’єктів і реалізації їх </w:t>
+      </w:r>
+      <w:proofErr w:type="spellStart"/>
+      <w:r>
+        <w:rPr>
+          <w:rFonts w:ascii="Times New Roman" w:eastAsia="Times New Roman" w:hAnsi="Times New Roman" w:cs="Times New Roman"/>
+          <w:sz w:val="28"/>
+          <w:szCs w:val="28"/>
+        </w:rPr>
+        <w:t>зв’язків</w:t>
+      </w:r>
+      <w:proofErr w:type="spellEnd"/>
+      <w:r>
+        <w:rPr>
+          <w:rFonts w:ascii="Times New Roman" w:eastAsia="Times New Roman" w:hAnsi="Times New Roman" w:cs="Times New Roman"/>
+          <w:sz w:val="28"/>
+          <w:szCs w:val="28"/>
+        </w:rPr>
+        <w:t>, а описати конфігурацію, яка в свою чергу дасть команду для контейнера створити всі потрібні об’єкти на той час скільки вони нам потрібні і також організувати зв'язок між цими об’єктами,</w:t>
       </w:r>
     </w:p>
     <w:p>
@@ -12575,8 +14561,43 @@
           <w:sz w:val="28"/>
           <w:szCs w:val="28"/>
         </w:rPr>
-        <w:lastRenderedPageBreak/>
-        <w:t>- Spring AOP - це також дуже корисна функціональність, яка дає можливість розробнику створити обгортки над будь-яким створеним об’єктом, яка в свою чергу дає можливість інтегрувати легування виконання кожного методу чи модифікація, або ж фільтрування даних до запуску власне методу, який має обрацювати ці дані,</w:t>
+        <w:t xml:space="preserve">- </w:t>
+      </w:r>
+      <w:proofErr w:type="spellStart"/>
+      <w:r>
+        <w:rPr>
+          <w:rFonts w:ascii="Times New Roman" w:eastAsia="Times New Roman" w:hAnsi="Times New Roman" w:cs="Times New Roman"/>
+          <w:sz w:val="28"/>
+          <w:szCs w:val="28"/>
+        </w:rPr>
+        <w:t>Spring</w:t>
+      </w:r>
+      <w:proofErr w:type="spellEnd"/>
+      <w:r>
+        <w:rPr>
+          <w:rFonts w:ascii="Times New Roman" w:eastAsia="Times New Roman" w:hAnsi="Times New Roman" w:cs="Times New Roman"/>
+          <w:sz w:val="28"/>
+          <w:szCs w:val="28"/>
+        </w:rPr>
+        <w:t xml:space="preserve"> AOP - це також дуже корисна функціональність, яка дає можливість розробнику створити обгортки над будь-яким створеним об’єктом, яка в свою чергу дає можливість інтегрувати легування виконання кожного методу чи модифікація, або ж фільтрування даних до запуску власне методу, який має </w:t>
+      </w:r>
+      <w:proofErr w:type="spellStart"/>
+      <w:r>
+        <w:rPr>
+          <w:rFonts w:ascii="Times New Roman" w:eastAsia="Times New Roman" w:hAnsi="Times New Roman" w:cs="Times New Roman"/>
+          <w:sz w:val="28"/>
+          <w:szCs w:val="28"/>
+        </w:rPr>
+        <w:t>обрацювати</w:t>
+      </w:r>
+      <w:proofErr w:type="spellEnd"/>
+      <w:r>
+        <w:rPr>
+          <w:rFonts w:ascii="Times New Roman" w:eastAsia="Times New Roman" w:hAnsi="Times New Roman" w:cs="Times New Roman"/>
+          <w:sz w:val="28"/>
+          <w:szCs w:val="28"/>
+        </w:rPr>
+        <w:t xml:space="preserve"> ці дані,</w:t>
       </w:r>
     </w:p>
     <w:p>
@@ -12595,7 +14616,133 @@
           <w:sz w:val="28"/>
           <w:szCs w:val="28"/>
         </w:rPr>
-        <w:t>- SpringWeb – це фреймворк який дає змогу легко зконфігурувати проект та, використовуючи стандартні анотації, легко визначити класи та сервіси, які зможуть комунікувати із зовнішнім світом за допомогою протоколу HTTP. Даний фреймворк надає розробнику набір анотацій для швидкого конфігурування Rest  сервісів, контролерів та багато інших корисних функціональностей.</w:t>
+        <w:t xml:space="preserve">- </w:t>
+      </w:r>
+      <w:proofErr w:type="spellStart"/>
+      <w:r>
+        <w:rPr>
+          <w:rFonts w:ascii="Times New Roman" w:eastAsia="Times New Roman" w:hAnsi="Times New Roman" w:cs="Times New Roman"/>
+          <w:sz w:val="28"/>
+          <w:szCs w:val="28"/>
+        </w:rPr>
+        <w:t>SpringWeb</w:t>
+      </w:r>
+      <w:proofErr w:type="spellEnd"/>
+      <w:r>
+        <w:rPr>
+          <w:rFonts w:ascii="Times New Roman" w:eastAsia="Times New Roman" w:hAnsi="Times New Roman" w:cs="Times New Roman"/>
+          <w:sz w:val="28"/>
+          <w:szCs w:val="28"/>
+        </w:rPr>
+        <w:t xml:space="preserve"> – це </w:t>
+      </w:r>
+      <w:proofErr w:type="spellStart"/>
+      <w:r>
+        <w:rPr>
+          <w:rFonts w:ascii="Times New Roman" w:eastAsia="Times New Roman" w:hAnsi="Times New Roman" w:cs="Times New Roman"/>
+          <w:sz w:val="28"/>
+          <w:szCs w:val="28"/>
+        </w:rPr>
+        <w:t>фреймворк</w:t>
+      </w:r>
+      <w:proofErr w:type="spellEnd"/>
+      <w:r>
+        <w:rPr>
+          <w:rFonts w:ascii="Times New Roman" w:eastAsia="Times New Roman" w:hAnsi="Times New Roman" w:cs="Times New Roman"/>
+          <w:sz w:val="28"/>
+          <w:szCs w:val="28"/>
+        </w:rPr>
+        <w:t xml:space="preserve"> який дає змогу легко </w:t>
+      </w:r>
+      <w:proofErr w:type="spellStart"/>
+      <w:r>
+        <w:rPr>
+          <w:rFonts w:ascii="Times New Roman" w:eastAsia="Times New Roman" w:hAnsi="Times New Roman" w:cs="Times New Roman"/>
+          <w:sz w:val="28"/>
+          <w:szCs w:val="28"/>
+        </w:rPr>
+        <w:t>зконфігурувати</w:t>
+      </w:r>
+      <w:proofErr w:type="spellEnd"/>
+      <w:r>
+        <w:rPr>
+          <w:rFonts w:ascii="Times New Roman" w:eastAsia="Times New Roman" w:hAnsi="Times New Roman" w:cs="Times New Roman"/>
+          <w:sz w:val="28"/>
+          <w:szCs w:val="28"/>
+        </w:rPr>
+        <w:t xml:space="preserve"> проект та, використовуючи стандартні анотації, легко визначити класи та сервіси, які зможуть </w:t>
+      </w:r>
+      <w:proofErr w:type="spellStart"/>
+      <w:r>
+        <w:rPr>
+          <w:rFonts w:ascii="Times New Roman" w:eastAsia="Times New Roman" w:hAnsi="Times New Roman" w:cs="Times New Roman"/>
+          <w:sz w:val="28"/>
+          <w:szCs w:val="28"/>
+        </w:rPr>
+        <w:t>комунікувати</w:t>
+      </w:r>
+      <w:proofErr w:type="spellEnd"/>
+      <w:r>
+        <w:rPr>
+          <w:rFonts w:ascii="Times New Roman" w:eastAsia="Times New Roman" w:hAnsi="Times New Roman" w:cs="Times New Roman"/>
+          <w:sz w:val="28"/>
+          <w:szCs w:val="28"/>
+        </w:rPr>
+        <w:t xml:space="preserve"> із зовнішнім світом за допомогою протоколу HTTP. Даний </w:t>
+      </w:r>
+      <w:proofErr w:type="spellStart"/>
+      <w:r>
+        <w:rPr>
+          <w:rFonts w:ascii="Times New Roman" w:eastAsia="Times New Roman" w:hAnsi="Times New Roman" w:cs="Times New Roman"/>
+          <w:sz w:val="28"/>
+          <w:szCs w:val="28"/>
+        </w:rPr>
+        <w:t>фреймворк</w:t>
+      </w:r>
+      <w:proofErr w:type="spellEnd"/>
+      <w:r>
+        <w:rPr>
+          <w:rFonts w:ascii="Times New Roman" w:eastAsia="Times New Roman" w:hAnsi="Times New Roman" w:cs="Times New Roman"/>
+          <w:sz w:val="28"/>
+          <w:szCs w:val="28"/>
+        </w:rPr>
+        <w:t xml:space="preserve"> надає розробнику набір анотацій для швидкого конфігурування </w:t>
+      </w:r>
+      <w:proofErr w:type="spellStart"/>
+      <w:r>
+        <w:rPr>
+          <w:rFonts w:ascii="Times New Roman" w:eastAsia="Times New Roman" w:hAnsi="Times New Roman" w:cs="Times New Roman"/>
+          <w:sz w:val="28"/>
+          <w:szCs w:val="28"/>
+        </w:rPr>
+        <w:t>Rest</w:t>
+      </w:r>
+      <w:proofErr w:type="spellEnd"/>
+      <w:r>
+        <w:rPr>
+          <w:rFonts w:ascii="Times New Roman" w:eastAsia="Times New Roman" w:hAnsi="Times New Roman" w:cs="Times New Roman"/>
+          <w:sz w:val="28"/>
+          <w:szCs w:val="28"/>
+        </w:rPr>
+        <w:t xml:space="preserve">  сервісів, контролерів та багато інших корисних </w:t>
+      </w:r>
+      <w:proofErr w:type="spellStart"/>
+      <w:r>
+        <w:rPr>
+          <w:rFonts w:ascii="Times New Roman" w:eastAsia="Times New Roman" w:hAnsi="Times New Roman" w:cs="Times New Roman"/>
+          <w:sz w:val="28"/>
+          <w:szCs w:val="28"/>
+        </w:rPr>
+        <w:t>функціональностей</w:t>
+      </w:r>
+      <w:proofErr w:type="spellEnd"/>
+      <w:r>
+        <w:rPr>
+          <w:rFonts w:ascii="Times New Roman" w:eastAsia="Times New Roman" w:hAnsi="Times New Roman" w:cs="Times New Roman"/>
+          <w:sz w:val="28"/>
+          <w:szCs w:val="28"/>
+        </w:rPr>
+        <w:t>.</w:t>
       </w:r>
     </w:p>
     <w:p>
@@ -12614,7 +14761,151 @@
           <w:sz w:val="28"/>
           <w:szCs w:val="28"/>
         </w:rPr>
-        <w:t>- SpringData - це фреймворк для роботи з різними джерелами збереження даних, який був розроблений для полегшення розробнику написання коду для комунікації між різними базами даних, даний фреймворк використовує фреймворки мапування зв’язків таблиць бази даних з об’єктами мови Java , до прикладу, Hibernate реалізує всі інтерфейси та специфікації JPA.</w:t>
+        <w:t xml:space="preserve">- </w:t>
+      </w:r>
+      <w:proofErr w:type="spellStart"/>
+      <w:r>
+        <w:rPr>
+          <w:rFonts w:ascii="Times New Roman" w:eastAsia="Times New Roman" w:hAnsi="Times New Roman" w:cs="Times New Roman"/>
+          <w:sz w:val="28"/>
+          <w:szCs w:val="28"/>
+        </w:rPr>
+        <w:t>SpringData</w:t>
+      </w:r>
+      <w:proofErr w:type="spellEnd"/>
+      <w:r>
+        <w:rPr>
+          <w:rFonts w:ascii="Times New Roman" w:eastAsia="Times New Roman" w:hAnsi="Times New Roman" w:cs="Times New Roman"/>
+          <w:sz w:val="28"/>
+          <w:szCs w:val="28"/>
+        </w:rPr>
+        <w:t xml:space="preserve"> - це </w:t>
+      </w:r>
+      <w:proofErr w:type="spellStart"/>
+      <w:r>
+        <w:rPr>
+          <w:rFonts w:ascii="Times New Roman" w:eastAsia="Times New Roman" w:hAnsi="Times New Roman" w:cs="Times New Roman"/>
+          <w:sz w:val="28"/>
+          <w:szCs w:val="28"/>
+        </w:rPr>
+        <w:t>фреймворк</w:t>
+      </w:r>
+      <w:proofErr w:type="spellEnd"/>
+      <w:r>
+        <w:rPr>
+          <w:rFonts w:ascii="Times New Roman" w:eastAsia="Times New Roman" w:hAnsi="Times New Roman" w:cs="Times New Roman"/>
+          <w:sz w:val="28"/>
+          <w:szCs w:val="28"/>
+        </w:rPr>
+        <w:t xml:space="preserve"> для роботи з різними джерелами збереження даних, який був розроблений для полегшення розробнику написання коду для комунікації між різними базами даних, даний </w:t>
+      </w:r>
+      <w:proofErr w:type="spellStart"/>
+      <w:r>
+        <w:rPr>
+          <w:rFonts w:ascii="Times New Roman" w:eastAsia="Times New Roman" w:hAnsi="Times New Roman" w:cs="Times New Roman"/>
+          <w:sz w:val="28"/>
+          <w:szCs w:val="28"/>
+        </w:rPr>
+        <w:t>фреймворк</w:t>
+      </w:r>
+      <w:proofErr w:type="spellEnd"/>
+      <w:r>
+        <w:rPr>
+          <w:rFonts w:ascii="Times New Roman" w:eastAsia="Times New Roman" w:hAnsi="Times New Roman" w:cs="Times New Roman"/>
+          <w:sz w:val="28"/>
+          <w:szCs w:val="28"/>
+        </w:rPr>
+        <w:t xml:space="preserve"> використовує </w:t>
+      </w:r>
+      <w:proofErr w:type="spellStart"/>
+      <w:r>
+        <w:rPr>
+          <w:rFonts w:ascii="Times New Roman" w:eastAsia="Times New Roman" w:hAnsi="Times New Roman" w:cs="Times New Roman"/>
+          <w:sz w:val="28"/>
+          <w:szCs w:val="28"/>
+        </w:rPr>
+        <w:t>фреймворки</w:t>
+      </w:r>
+      <w:proofErr w:type="spellEnd"/>
+      <w:r>
+        <w:rPr>
+          <w:rFonts w:ascii="Times New Roman" w:eastAsia="Times New Roman" w:hAnsi="Times New Roman" w:cs="Times New Roman"/>
+          <w:sz w:val="28"/>
+          <w:szCs w:val="28"/>
+        </w:rPr>
+        <w:t xml:space="preserve"> </w:t>
+      </w:r>
+      <w:proofErr w:type="spellStart"/>
+      <w:r>
+        <w:rPr>
+          <w:rFonts w:ascii="Times New Roman" w:eastAsia="Times New Roman" w:hAnsi="Times New Roman" w:cs="Times New Roman"/>
+          <w:sz w:val="28"/>
+          <w:szCs w:val="28"/>
+        </w:rPr>
+        <w:t>мапування</w:t>
+      </w:r>
+      <w:proofErr w:type="spellEnd"/>
+      <w:r>
+        <w:rPr>
+          <w:rFonts w:ascii="Times New Roman" w:eastAsia="Times New Roman" w:hAnsi="Times New Roman" w:cs="Times New Roman"/>
+          <w:sz w:val="28"/>
+          <w:szCs w:val="28"/>
+        </w:rPr>
+        <w:t xml:space="preserve"> </w:t>
+      </w:r>
+      <w:proofErr w:type="spellStart"/>
+      <w:r>
+        <w:rPr>
+          <w:rFonts w:ascii="Times New Roman" w:eastAsia="Times New Roman" w:hAnsi="Times New Roman" w:cs="Times New Roman"/>
+          <w:sz w:val="28"/>
+          <w:szCs w:val="28"/>
+        </w:rPr>
+        <w:t>зв’язків</w:t>
+      </w:r>
+      <w:proofErr w:type="spellEnd"/>
+      <w:r>
+        <w:rPr>
+          <w:rFonts w:ascii="Times New Roman" w:eastAsia="Times New Roman" w:hAnsi="Times New Roman" w:cs="Times New Roman"/>
+          <w:sz w:val="28"/>
+          <w:szCs w:val="28"/>
+        </w:rPr>
+        <w:t xml:space="preserve"> таблиць бази даних з об’єктами мови </w:t>
+      </w:r>
+      <w:proofErr w:type="spellStart"/>
+      <w:r>
+        <w:rPr>
+          <w:rFonts w:ascii="Times New Roman" w:eastAsia="Times New Roman" w:hAnsi="Times New Roman" w:cs="Times New Roman"/>
+          <w:sz w:val="28"/>
+          <w:szCs w:val="28"/>
+        </w:rPr>
+        <w:t>Java</w:t>
+      </w:r>
+      <w:proofErr w:type="spellEnd"/>
+      <w:r>
+        <w:rPr>
+          <w:rFonts w:ascii="Times New Roman" w:eastAsia="Times New Roman" w:hAnsi="Times New Roman" w:cs="Times New Roman"/>
+          <w:sz w:val="28"/>
+          <w:szCs w:val="28"/>
+        </w:rPr>
+        <w:t xml:space="preserve"> , до прикладу, </w:t>
+      </w:r>
+      <w:proofErr w:type="spellStart"/>
+      <w:r>
+        <w:rPr>
+          <w:rFonts w:ascii="Times New Roman" w:eastAsia="Times New Roman" w:hAnsi="Times New Roman" w:cs="Times New Roman"/>
+          <w:sz w:val="28"/>
+          <w:szCs w:val="28"/>
+        </w:rPr>
+        <w:t>Hibernate</w:t>
+      </w:r>
+      <w:proofErr w:type="spellEnd"/>
+      <w:r>
+        <w:rPr>
+          <w:rFonts w:ascii="Times New Roman" w:eastAsia="Times New Roman" w:hAnsi="Times New Roman" w:cs="Times New Roman"/>
+          <w:sz w:val="28"/>
+          <w:szCs w:val="28"/>
+        </w:rPr>
+        <w:t xml:space="preserve"> реалізує всі інтерфейси та специфікації JPA.</w:t>
       </w:r>
     </w:p>
     <w:p>
@@ -12633,7 +14924,133 @@
           <w:sz w:val="28"/>
           <w:szCs w:val="28"/>
         </w:rPr>
-        <w:t>- Spring Boot дає можливість використовувати такі бібліотеки для складання та компіляції проекту як Maven, що є проект генератором, який використовує плагіни та надає можливість програмісту зібрати проект будь-якої складності, допомагаючи управляти залежностями та маючи один з найбільших у світі репозиторіїв для збереження бібліотек з відкритим кодом. Прописуючи всю структуру в одному файлі pom.xml програміст має змогу інформувати мейвен коли і які дію треба виконати.</w:t>
+        <w:t xml:space="preserve">- </w:t>
+      </w:r>
+      <w:proofErr w:type="spellStart"/>
+      <w:r>
+        <w:rPr>
+          <w:rFonts w:ascii="Times New Roman" w:eastAsia="Times New Roman" w:hAnsi="Times New Roman" w:cs="Times New Roman"/>
+          <w:sz w:val="28"/>
+          <w:szCs w:val="28"/>
+        </w:rPr>
+        <w:t>Spring</w:t>
+      </w:r>
+      <w:proofErr w:type="spellEnd"/>
+      <w:r>
+        <w:rPr>
+          <w:rFonts w:ascii="Times New Roman" w:eastAsia="Times New Roman" w:hAnsi="Times New Roman" w:cs="Times New Roman"/>
+          <w:sz w:val="28"/>
+          <w:szCs w:val="28"/>
+        </w:rPr>
+        <w:t xml:space="preserve"> </w:t>
+      </w:r>
+      <w:proofErr w:type="spellStart"/>
+      <w:r>
+        <w:rPr>
+          <w:rFonts w:ascii="Times New Roman" w:eastAsia="Times New Roman" w:hAnsi="Times New Roman" w:cs="Times New Roman"/>
+          <w:sz w:val="28"/>
+          <w:szCs w:val="28"/>
+        </w:rPr>
+        <w:t>Boot</w:t>
+      </w:r>
+      <w:proofErr w:type="spellEnd"/>
+      <w:r>
+        <w:rPr>
+          <w:rFonts w:ascii="Times New Roman" w:eastAsia="Times New Roman" w:hAnsi="Times New Roman" w:cs="Times New Roman"/>
+          <w:sz w:val="28"/>
+          <w:szCs w:val="28"/>
+        </w:rPr>
+        <w:t xml:space="preserve"> дає можливість використовувати такі бібліотеки для складання та компіляції проекту як </w:t>
+      </w:r>
+      <w:proofErr w:type="spellStart"/>
+      <w:r>
+        <w:rPr>
+          <w:rFonts w:ascii="Times New Roman" w:eastAsia="Times New Roman" w:hAnsi="Times New Roman" w:cs="Times New Roman"/>
+          <w:sz w:val="28"/>
+          <w:szCs w:val="28"/>
+        </w:rPr>
+        <w:t>Maven</w:t>
+      </w:r>
+      <w:proofErr w:type="spellEnd"/>
+      <w:r>
+        <w:rPr>
+          <w:rFonts w:ascii="Times New Roman" w:eastAsia="Times New Roman" w:hAnsi="Times New Roman" w:cs="Times New Roman"/>
+          <w:sz w:val="28"/>
+          <w:szCs w:val="28"/>
+        </w:rPr>
+        <w:t xml:space="preserve">, що є проект генератором, який використовує </w:t>
+      </w:r>
+      <w:proofErr w:type="spellStart"/>
+      <w:r>
+        <w:rPr>
+          <w:rFonts w:ascii="Times New Roman" w:eastAsia="Times New Roman" w:hAnsi="Times New Roman" w:cs="Times New Roman"/>
+          <w:sz w:val="28"/>
+          <w:szCs w:val="28"/>
+        </w:rPr>
+        <w:t>плагіни</w:t>
+      </w:r>
+      <w:proofErr w:type="spellEnd"/>
+      <w:r>
+        <w:rPr>
+          <w:rFonts w:ascii="Times New Roman" w:eastAsia="Times New Roman" w:hAnsi="Times New Roman" w:cs="Times New Roman"/>
+          <w:sz w:val="28"/>
+          <w:szCs w:val="28"/>
+        </w:rPr>
+        <w:t xml:space="preserve"> та надає можливість програмісту зібрати проект будь-якої складності, допомагаючи управляти </w:t>
+      </w:r>
+      <w:proofErr w:type="spellStart"/>
+      <w:r>
+        <w:rPr>
+          <w:rFonts w:ascii="Times New Roman" w:eastAsia="Times New Roman" w:hAnsi="Times New Roman" w:cs="Times New Roman"/>
+          <w:sz w:val="28"/>
+          <w:szCs w:val="28"/>
+        </w:rPr>
+        <w:t>залежностями</w:t>
+      </w:r>
+      <w:proofErr w:type="spellEnd"/>
+      <w:r>
+        <w:rPr>
+          <w:rFonts w:ascii="Times New Roman" w:eastAsia="Times New Roman" w:hAnsi="Times New Roman" w:cs="Times New Roman"/>
+          <w:sz w:val="28"/>
+          <w:szCs w:val="28"/>
+        </w:rPr>
+        <w:t xml:space="preserve"> та маючи один з найбільших у світі </w:t>
+      </w:r>
+      <w:proofErr w:type="spellStart"/>
+      <w:r>
+        <w:rPr>
+          <w:rFonts w:ascii="Times New Roman" w:eastAsia="Times New Roman" w:hAnsi="Times New Roman" w:cs="Times New Roman"/>
+          <w:sz w:val="28"/>
+          <w:szCs w:val="28"/>
+        </w:rPr>
+        <w:t>репозиторіїв</w:t>
+      </w:r>
+      <w:proofErr w:type="spellEnd"/>
+      <w:r>
+        <w:rPr>
+          <w:rFonts w:ascii="Times New Roman" w:eastAsia="Times New Roman" w:hAnsi="Times New Roman" w:cs="Times New Roman"/>
+          <w:sz w:val="28"/>
+          <w:szCs w:val="28"/>
+        </w:rPr>
+        <w:t xml:space="preserve"> для збереження бібліотек з відкритим кодом. Прописуючи всю структуру в одному файлі pom.xml програміст має змогу інформувати </w:t>
+      </w:r>
+      <w:proofErr w:type="spellStart"/>
+      <w:r>
+        <w:rPr>
+          <w:rFonts w:ascii="Times New Roman" w:eastAsia="Times New Roman" w:hAnsi="Times New Roman" w:cs="Times New Roman"/>
+          <w:sz w:val="28"/>
+          <w:szCs w:val="28"/>
+        </w:rPr>
+        <w:t>мейвен</w:t>
+      </w:r>
+      <w:proofErr w:type="spellEnd"/>
+      <w:r>
+        <w:rPr>
+          <w:rFonts w:ascii="Times New Roman" w:eastAsia="Times New Roman" w:hAnsi="Times New Roman" w:cs="Times New Roman"/>
+          <w:sz w:val="28"/>
+          <w:szCs w:val="28"/>
+        </w:rPr>
+        <w:t xml:space="preserve"> коли і які дію треба виконати.</w:t>
       </w:r>
     </w:p>
     <w:p>
@@ -12647,7 +15064,26 @@
           <w:sz w:val="28"/>
           <w:szCs w:val="28"/>
         </w:rPr>
-        <w:t>Так як проект –це веб портал, то відповідно для розробки інтерфейсу було використано наступні засоби HTML5, CSS, JS. Для побудови користувацького інтерфейсу було обрано новітній і один з найпопулярніших в даний момент фреймворк –Angular4.</w:t>
+        <w:lastRenderedPageBreak/>
+        <w:t xml:space="preserve">Так як проект –це веб портал, то відповідно для розробки інтерфейсу було використано наступні засоби HTML5, CSS, JS. Для побудови користувацького інтерфейсу було обрано новітній і один з найпопулярніших в даний момент </w:t>
+      </w:r>
+      <w:proofErr w:type="spellStart"/>
+      <w:r>
+        <w:rPr>
+          <w:rFonts w:ascii="Times New Roman" w:eastAsia="Times New Roman" w:hAnsi="Times New Roman" w:cs="Times New Roman"/>
+          <w:sz w:val="28"/>
+          <w:szCs w:val="28"/>
+        </w:rPr>
+        <w:t>фреймворк</w:t>
+      </w:r>
+      <w:proofErr w:type="spellEnd"/>
+      <w:r>
+        <w:rPr>
+          <w:rFonts w:ascii="Times New Roman" w:eastAsia="Times New Roman" w:hAnsi="Times New Roman" w:cs="Times New Roman"/>
+          <w:sz w:val="28"/>
+          <w:szCs w:val="28"/>
+        </w:rPr>
+        <w:t xml:space="preserve"> –Angular4.</w:t>
       </w:r>
     </w:p>
     <w:p>
@@ -12808,7 +15244,6 @@
           <w:rFonts w:ascii="Times New Roman" w:eastAsia="Times New Roman" w:hAnsi="Times New Roman" w:cs="Times New Roman"/>
           <w:sz w:val="28"/>
           <w:szCs w:val="28"/>
-          <w:lang w:val="en-US"/>
         </w:rPr>
       </w:pPr>
       <w:r>
@@ -12819,8 +15254,6 @@
         </w:rPr>
         <w:t>https://towardsdatascience.com/cap-theorem-and-distributed-database-management-systems-5c2be977950e</w:t>
       </w:r>
-      <w:bookmarkStart w:id="14" w:name="_GoBack"/>
-      <w:bookmarkEnd w:id="14"/>
     </w:p>
     <w:sectPr>
       <w:pgSz w:w="11906" w:h="16838"/>
@@ -16369,7 +18802,7 @@
 </file>
 
 <file path=customXml/itemProps1.xml><?xml version="1.0" encoding="utf-8"?>
-<ds:datastoreItem xmlns:ds="http://schemas.openxmlformats.org/officeDocument/2006/customXml" ds:itemID="{3737F042-13EA-424A-8EB8-8C106AFC80DD}">
+<ds:datastoreItem xmlns:ds="http://schemas.openxmlformats.org/officeDocument/2006/customXml" ds:itemID="{33C4B487-C25C-4E5A-B007-FB2C8FBA70EB}">
   <ds:schemaRefs>
     <ds:schemaRef ds:uri="http://schemas.openxmlformats.org/officeDocument/2006/bibliography"/>
   </ds:schemaRefs>

</xml_diff>

<commit_message>
Listen on all ports for FE. Papers: discovery over database and frontend
</commit_message>
<xml_diff>
--- a/Магістерська.docx
+++ b/Магістерська.docx
@@ -11,7 +11,6 @@
           <w:lang w:val="ru-RU"/>
         </w:rPr>
       </w:pPr>
-      <w:bookmarkStart w:id="0" w:name="_Toc531635242"/>
       <w:r>
         <w:rPr>
           <w:color w:val="0070C0"/>
@@ -26,8 +25,6 @@
         </w:rPr>
         <w:t>_2019_009</w:t>
       </w:r>
-      <w:bookmarkStart w:id="1" w:name="_GoBack"/>
-      <w:bookmarkEnd w:id="1"/>
     </w:p>
     <w:p>
       <w:pPr>
@@ -615,10 +612,7 @@
         <w:t xml:space="preserve">. </w:t>
       </w:r>
       <w:r>
-        <w:t>Піддубна Л.А</w:t>
-      </w:r>
-      <w:r>
-        <w:t>.</w:t>
+        <w:t>Піддубна Л.А.</w:t>
       </w:r>
     </w:p>
     <w:p>
@@ -644,6 +638,7 @@
           <w:color w:val="auto"/>
         </w:rPr>
       </w:pPr>
+      <w:bookmarkStart w:id="0" w:name="_Toc531728701"/>
       <w:r>
         <w:rPr>
           <w:rStyle w:val="FontStyle12"/>
@@ -726,8 +721,8 @@
         <w:t>Зміст</w:t>
       </w:r>
     </w:p>
-    <w:bookmarkStart w:id="2" w:name="_gjdgxs" w:colFirst="0" w:colLast="0" w:displacedByCustomXml="next"/>
-    <w:bookmarkEnd w:id="2" w:displacedByCustomXml="next"/>
+    <w:bookmarkStart w:id="1" w:name="_gjdgxs" w:colFirst="0" w:colLast="0" w:displacedByCustomXml="next"/>
+    <w:bookmarkEnd w:id="1" w:displacedByCustomXml="next"/>
     <w:sdt>
       <w:sdtPr>
         <w:id w:val="-1394185925"/>
@@ -759,65 +754,112 @@
           <w:r>
             <w:fldChar w:fldCharType="separate"/>
           </w:r>
-          <w:hyperlink w:anchor="_Toc531635242" w:history="1">
-            <w:r>
-              <w:rPr>
-                <w:rStyle w:val="a5"/>
-                <w:rFonts w:ascii="Times New Roman" w:hAnsi="Times New Roman" w:cs="Times New Roman"/>
-                <w:noProof/>
-                <w:spacing w:val="-20"/>
-              </w:rPr>
-              <w:t>Анотація</w:t>
-            </w:r>
-            <w:r>
-              <w:rPr>
-                <w:noProof/>
-                <w:webHidden/>
-              </w:rPr>
-              <w:tab/>
-            </w:r>
-            <w:r>
-              <w:rPr>
-                <w:noProof/>
-                <w:webHidden/>
-              </w:rPr>
-              <w:fldChar w:fldCharType="begin"/>
-            </w:r>
-            <w:r>
-              <w:rPr>
-                <w:noProof/>
-                <w:webHidden/>
-              </w:rPr>
-              <w:instrText xml:space="preserve"> PAGEREF _Toc531635242 \h </w:instrText>
-            </w:r>
-            <w:r>
-              <w:rPr>
-                <w:noProof/>
-                <w:webHidden/>
-              </w:rPr>
-            </w:r>
-            <w:r>
-              <w:rPr>
-                <w:noProof/>
-                <w:webHidden/>
-              </w:rPr>
-              <w:fldChar w:fldCharType="separate"/>
-            </w:r>
-            <w:r>
-              <w:rPr>
-                <w:noProof/>
-                <w:webHidden/>
-              </w:rPr>
-              <w:t>2</w:t>
-            </w:r>
-            <w:r>
-              <w:rPr>
-                <w:noProof/>
-                <w:webHidden/>
-              </w:rPr>
-              <w:fldChar w:fldCharType="end"/>
-            </w:r>
-          </w:hyperlink>
+          <w:bookmarkStart w:id="2" w:name="_GoBack"/>
+          <w:bookmarkEnd w:id="2"/>
+          <w:r>
+            <w:rPr>
+              <w:rStyle w:val="a5"/>
+              <w:noProof/>
+            </w:rPr>
+            <w:fldChar w:fldCharType="begin"/>
+          </w:r>
+          <w:r>
+            <w:rPr>
+              <w:rStyle w:val="a5"/>
+              <w:noProof/>
+            </w:rPr>
+            <w:instrText xml:space="preserve"> </w:instrText>
+          </w:r>
+          <w:r>
+            <w:rPr>
+              <w:noProof/>
+            </w:rPr>
+            <w:instrText>HYPERLINK \l "_Toc531728701"</w:instrText>
+          </w:r>
+          <w:r>
+            <w:rPr>
+              <w:rStyle w:val="a5"/>
+              <w:noProof/>
+            </w:rPr>
+            <w:instrText xml:space="preserve"> </w:instrText>
+          </w:r>
+          <w:r>
+            <w:rPr>
+              <w:rStyle w:val="a5"/>
+              <w:noProof/>
+            </w:rPr>
+          </w:r>
+          <w:r>
+            <w:rPr>
+              <w:rStyle w:val="a5"/>
+              <w:noProof/>
+            </w:rPr>
+            <w:fldChar w:fldCharType="separate"/>
+          </w:r>
+          <w:r>
+            <w:rPr>
+              <w:rStyle w:val="a5"/>
+              <w:rFonts w:ascii="Times New Roman" w:hAnsi="Times New Roman" w:cs="Times New Roman"/>
+              <w:noProof/>
+              <w:spacing w:val="-20"/>
+            </w:rPr>
+            <w:t>Анотація</w:t>
+          </w:r>
+          <w:r>
+            <w:rPr>
+              <w:noProof/>
+              <w:webHidden/>
+            </w:rPr>
+            <w:tab/>
+          </w:r>
+          <w:r>
+            <w:rPr>
+              <w:noProof/>
+              <w:webHidden/>
+            </w:rPr>
+            <w:fldChar w:fldCharType="begin"/>
+          </w:r>
+          <w:r>
+            <w:rPr>
+              <w:noProof/>
+              <w:webHidden/>
+            </w:rPr>
+            <w:instrText xml:space="preserve"> PAGEREF _Toc531728701 \h </w:instrText>
+          </w:r>
+          <w:r>
+            <w:rPr>
+              <w:noProof/>
+              <w:webHidden/>
+            </w:rPr>
+          </w:r>
+          <w:r>
+            <w:rPr>
+              <w:noProof/>
+              <w:webHidden/>
+            </w:rPr>
+            <w:fldChar w:fldCharType="separate"/>
+          </w:r>
+          <w:r>
+            <w:rPr>
+              <w:noProof/>
+              <w:webHidden/>
+            </w:rPr>
+            <w:t>2</w:t>
+          </w:r>
+          <w:r>
+            <w:rPr>
+              <w:noProof/>
+              <w:webHidden/>
+            </w:rPr>
+            <w:fldChar w:fldCharType="end"/>
+          </w:r>
+          <w:r>
+            <w:rPr>
+              <w:rStyle w:val="a5"/>
+              <w:noProof/>
+            </w:rPr>
+            <w:fldChar w:fldCharType="end"/>
+          </w:r>
         </w:p>
         <w:p>
           <w:pPr>
@@ -831,7 +873,7 @@
               <w:lang w:val="ru-RU" w:eastAsia="ru-RU"/>
             </w:rPr>
           </w:pPr>
-          <w:hyperlink w:anchor="_Toc531635243" w:history="1">
+          <w:hyperlink w:anchor="_Toc531728702" w:history="1">
             <w:r>
               <w:rPr>
                 <w:rStyle w:val="a5"/>
@@ -859,7 +901,7 @@
                 <w:noProof/>
                 <w:webHidden/>
               </w:rPr>
-              <w:instrText xml:space="preserve"> PAGEREF _Toc531635243 \h </w:instrText>
+              <w:instrText xml:space="preserve"> PAGEREF _Toc531728702 \h </w:instrText>
             </w:r>
             <w:r>
               <w:rPr>
@@ -903,7 +945,7 @@
               <w:lang w:val="ru-RU" w:eastAsia="ru-RU"/>
             </w:rPr>
           </w:pPr>
-          <w:hyperlink w:anchor="_Toc531635244" w:history="1">
+          <w:hyperlink w:anchor="_Toc531728703" w:history="1">
             <w:r>
               <w:rPr>
                 <w:rStyle w:val="a5"/>
@@ -947,7 +989,7 @@
                 <w:noProof/>
                 <w:webHidden/>
               </w:rPr>
-              <w:instrText xml:space="preserve"> PAGEREF _Toc531635244 \h </w:instrText>
+              <w:instrText xml:space="preserve"> PAGEREF _Toc531728703 \h </w:instrText>
             </w:r>
             <w:r>
               <w:rPr>
@@ -991,7 +1033,7 @@
               <w:lang w:val="ru-RU" w:eastAsia="ru-RU"/>
             </w:rPr>
           </w:pPr>
-          <w:hyperlink w:anchor="_Toc531635245" w:history="1">
+          <w:hyperlink w:anchor="_Toc531728704" w:history="1">
             <w:r>
               <w:rPr>
                 <w:rStyle w:val="a5"/>
@@ -1035,7 +1077,7 @@
                 <w:noProof/>
                 <w:webHidden/>
               </w:rPr>
-              <w:instrText xml:space="preserve"> PAGEREF _Toc531635245 \h </w:instrText>
+              <w:instrText xml:space="preserve"> PAGEREF _Toc531728704 \h </w:instrText>
             </w:r>
             <w:r>
               <w:rPr>
@@ -1078,7 +1120,7 @@
               <w:lang w:val="ru-RU" w:eastAsia="ru-RU"/>
             </w:rPr>
           </w:pPr>
-          <w:hyperlink w:anchor="_Toc531635246" w:history="1">
+          <w:hyperlink w:anchor="_Toc531728705" w:history="1">
             <w:r>
               <w:rPr>
                 <w:rStyle w:val="a5"/>
@@ -1106,7 +1148,7 @@
                 <w:noProof/>
                 <w:webHidden/>
               </w:rPr>
-              <w:instrText xml:space="preserve"> PAGEREF _Toc531635246 \h </w:instrText>
+              <w:instrText xml:space="preserve"> PAGEREF _Toc531728705 \h </w:instrText>
             </w:r>
             <w:r>
               <w:rPr>
@@ -1149,7 +1191,7 @@
               <w:lang w:val="ru-RU" w:eastAsia="ru-RU"/>
             </w:rPr>
           </w:pPr>
-          <w:hyperlink w:anchor="_Toc531635247" w:history="1">
+          <w:hyperlink w:anchor="_Toc531728706" w:history="1">
             <w:r>
               <w:rPr>
                 <w:rStyle w:val="a5"/>
@@ -1177,7 +1219,7 @@
                 <w:noProof/>
                 <w:webHidden/>
               </w:rPr>
-              <w:instrText xml:space="preserve"> PAGEREF _Toc531635247 \h </w:instrText>
+              <w:instrText xml:space="preserve"> PAGEREF _Toc531728706 \h </w:instrText>
             </w:r>
             <w:r>
               <w:rPr>
@@ -1220,7 +1262,7 @@
               <w:lang w:val="ru-RU" w:eastAsia="ru-RU"/>
             </w:rPr>
           </w:pPr>
-          <w:hyperlink w:anchor="_Toc531635248" w:history="1">
+          <w:hyperlink w:anchor="_Toc531728707" w:history="1">
             <w:r>
               <w:rPr>
                 <w:rStyle w:val="a5"/>
@@ -1265,7 +1307,7 @@
                 <w:noProof/>
                 <w:webHidden/>
               </w:rPr>
-              <w:instrText xml:space="preserve"> PAGEREF _Toc531635248 \h </w:instrText>
+              <w:instrText xml:space="preserve"> PAGEREF _Toc531728707 \h </w:instrText>
             </w:r>
             <w:r>
               <w:rPr>
@@ -1308,7 +1350,7 @@
               <w:lang w:val="ru-RU" w:eastAsia="ru-RU"/>
             </w:rPr>
           </w:pPr>
-          <w:hyperlink w:anchor="_Toc531635249" w:history="1">
+          <w:hyperlink w:anchor="_Toc531728708" w:history="1">
             <w:r>
               <w:rPr>
                 <w:rStyle w:val="a5"/>
@@ -1353,7 +1395,7 @@
                 <w:noProof/>
                 <w:webHidden/>
               </w:rPr>
-              <w:instrText xml:space="preserve"> PAGEREF _Toc531635249 \h </w:instrText>
+              <w:instrText xml:space="preserve"> PAGEREF _Toc531728708 \h </w:instrText>
             </w:r>
             <w:r>
               <w:rPr>
@@ -1396,7 +1438,7 @@
               <w:lang w:val="ru-RU" w:eastAsia="ru-RU"/>
             </w:rPr>
           </w:pPr>
-          <w:hyperlink w:anchor="_Toc531635250" w:history="1">
+          <w:hyperlink w:anchor="_Toc531728709" w:history="1">
             <w:r>
               <w:rPr>
                 <w:rStyle w:val="a5"/>
@@ -1424,7 +1466,7 @@
                 <w:noProof/>
                 <w:webHidden/>
               </w:rPr>
-              <w:instrText xml:space="preserve"> PAGEREF _Toc531635250 \h </w:instrText>
+              <w:instrText xml:space="preserve"> PAGEREF _Toc531728709 \h </w:instrText>
             </w:r>
             <w:r>
               <w:rPr>
@@ -1468,7 +1510,7 @@
               <w:lang w:val="ru-RU" w:eastAsia="ru-RU"/>
             </w:rPr>
           </w:pPr>
-          <w:hyperlink w:anchor="_Toc531635251" w:history="1">
+          <w:hyperlink w:anchor="_Toc531728710" w:history="1">
             <w:r>
               <w:rPr>
                 <w:rStyle w:val="a5"/>
@@ -1512,7 +1554,7 @@
                 <w:noProof/>
                 <w:webHidden/>
               </w:rPr>
-              <w:instrText xml:space="preserve"> PAGEREF _Toc531635251 \h </w:instrText>
+              <w:instrText xml:space="preserve"> PAGEREF _Toc531728710 \h </w:instrText>
             </w:r>
             <w:r>
               <w:rPr>
@@ -1545,7 +1587,7 @@
         </w:p>
         <w:p>
           <w:pPr>
-            <w:pStyle w:val="20"/>
+            <w:pStyle w:val="30"/>
             <w:tabs>
               <w:tab w:val="right" w:pos="9628"/>
             </w:tabs>
@@ -1555,14 +1597,31 @@
               <w:lang w:val="ru-RU" w:eastAsia="ru-RU"/>
             </w:rPr>
           </w:pPr>
-          <w:hyperlink w:anchor="_Toc531635252" w:history="1">
+          <w:hyperlink w:anchor="_Toc531728711" w:history="1">
             <w:r>
               <w:rPr>
                 <w:rStyle w:val="a5"/>
-                <w:rFonts w:ascii="Times New Roman" w:eastAsia="Times New Roman" w:hAnsi="Times New Roman" w:cs="Times New Roman"/>
+                <w:rFonts w:ascii="Times New Roman" w:hAnsi="Times New Roman" w:cs="Times New Roman"/>
                 <w:noProof/>
               </w:rPr>
-              <w:t>3.1 Характеристика бази даних</w:t>
+              <w:t xml:space="preserve">3.1. </w:t>
+            </w:r>
+            <w:r>
+              <w:rPr>
+                <w:rStyle w:val="a5"/>
+                <w:rFonts w:ascii="Times New Roman" w:hAnsi="Times New Roman" w:cs="Times New Roman"/>
+                <w:noProof/>
+                <w:lang w:val="ru-RU"/>
+              </w:rPr>
+              <w:t xml:space="preserve">Характеристика </w:t>
+            </w:r>
+            <w:r>
+              <w:rPr>
+                <w:rStyle w:val="a5"/>
+                <w:rFonts w:ascii="Times New Roman" w:hAnsi="Times New Roman" w:cs="Times New Roman"/>
+                <w:noProof/>
+              </w:rPr>
+              <w:t>сховища даних</w:t>
             </w:r>
             <w:r>
               <w:rPr>
@@ -1583,7 +1642,7 @@
                 <w:noProof/>
                 <w:webHidden/>
               </w:rPr>
-              <w:instrText xml:space="preserve"> PAGEREF _Toc531635252 \h </w:instrText>
+              <w:instrText xml:space="preserve"> PAGEREF _Toc531728711 \h </w:instrText>
             </w:r>
             <w:r>
               <w:rPr>
@@ -1616,7 +1675,7 @@
         </w:p>
         <w:p>
           <w:pPr>
-            <w:pStyle w:val="20"/>
+            <w:pStyle w:val="30"/>
             <w:tabs>
               <w:tab w:val="right" w:pos="9628"/>
             </w:tabs>
@@ -1626,14 +1685,31 @@
               <w:lang w:val="ru-RU" w:eastAsia="ru-RU"/>
             </w:rPr>
           </w:pPr>
-          <w:hyperlink w:anchor="_Toc531635253" w:history="1">
+          <w:hyperlink w:anchor="_Toc531728712" w:history="1">
             <w:r>
               <w:rPr>
                 <w:rStyle w:val="a5"/>
-                <w:rFonts w:ascii="Times New Roman" w:eastAsia="Times New Roman" w:hAnsi="Times New Roman" w:cs="Times New Roman"/>
+                <w:rFonts w:ascii="Times New Roman" w:hAnsi="Times New Roman" w:cs="Times New Roman"/>
                 <w:noProof/>
               </w:rPr>
-              <w:t>3.2 Використані технології для розробки</w:t>
+              <w:t>3.2.</w:t>
+            </w:r>
+            <w:r>
+              <w:rPr>
+                <w:rStyle w:val="a5"/>
+                <w:rFonts w:ascii="Times New Roman" w:hAnsi="Times New Roman" w:cs="Times New Roman"/>
+                <w:noProof/>
+                <w:lang w:val="ru-RU"/>
+              </w:rPr>
+              <w:t xml:space="preserve"> Арх</w:t>
+            </w:r>
+            <w:r>
+              <w:rPr>
+                <w:rStyle w:val="a5"/>
+                <w:rFonts w:ascii="Times New Roman" w:hAnsi="Times New Roman" w:cs="Times New Roman"/>
+                <w:noProof/>
+              </w:rPr>
+              <w:t>ітектура додатку та технології які він використовує</w:t>
             </w:r>
             <w:r>
               <w:rPr>
@@ -1654,7 +1730,7 @@
                 <w:noProof/>
                 <w:webHidden/>
               </w:rPr>
-              <w:instrText xml:space="preserve"> PAGEREF _Toc531635253 \h </w:instrText>
+              <w:instrText xml:space="preserve"> PAGEREF _Toc531728712 \h </w:instrText>
             </w:r>
             <w:r>
               <w:rPr>
@@ -1674,7 +1750,7 @@
                 <w:noProof/>
                 <w:webHidden/>
               </w:rPr>
-              <w:t>26</w:t>
+              <w:t>25</w:t>
             </w:r>
             <w:r>
               <w:rPr>
@@ -1697,7 +1773,7 @@
               <w:lang w:val="ru-RU" w:eastAsia="ru-RU"/>
             </w:rPr>
           </w:pPr>
-          <w:hyperlink w:anchor="_Toc531635254" w:history="1">
+          <w:hyperlink w:anchor="_Toc531728713" w:history="1">
             <w:r>
               <w:rPr>
                 <w:rStyle w:val="a5"/>
@@ -1725,7 +1801,7 @@
                 <w:noProof/>
                 <w:webHidden/>
               </w:rPr>
-              <w:instrText xml:space="preserve"> PAGEREF _Toc531635254 \h </w:instrText>
+              <w:instrText xml:space="preserve"> PAGEREF _Toc531728713 \h </w:instrText>
             </w:r>
             <w:r>
               <w:rPr>
@@ -1745,7 +1821,7 @@
                 <w:noProof/>
                 <w:webHidden/>
               </w:rPr>
-              <w:t>29</w:t>
+              <w:t>28</w:t>
             </w:r>
             <w:r>
               <w:rPr>
@@ -1806,7 +1882,7 @@
           <w:szCs w:val="28"/>
         </w:rPr>
       </w:pPr>
-      <w:bookmarkStart w:id="3" w:name="_Toc531635243"/>
+      <w:bookmarkStart w:id="3" w:name="_Toc531728702"/>
       <w:r>
         <w:rPr>
           <w:rFonts w:ascii="Times New Roman" w:eastAsia="Times New Roman" w:hAnsi="Times New Roman" w:cs="Times New Roman"/>
@@ -2237,7 +2313,7 @@
           <w:color w:val="000000"/>
         </w:rPr>
       </w:pPr>
-      <w:bookmarkStart w:id="4" w:name="_Toc531635244"/>
+      <w:bookmarkStart w:id="4" w:name="_Toc531728703"/>
       <w:r>
         <w:rPr>
           <w:rFonts w:ascii="Times New Roman" w:eastAsia="Times New Roman" w:hAnsi="Times New Roman" w:cs="Times New Roman"/>
@@ -2658,7 +2734,7 @@
           <w:color w:val="000000"/>
         </w:rPr>
       </w:pPr>
-      <w:bookmarkStart w:id="5" w:name="_Toc531635245"/>
+      <w:bookmarkStart w:id="5" w:name="_Toc531728704"/>
       <w:r>
         <w:rPr>
           <w:rFonts w:ascii="Times New Roman" w:eastAsia="Times New Roman" w:hAnsi="Times New Roman" w:cs="Times New Roman"/>
@@ -2816,7 +2892,7 @@
           <w:szCs w:val="32"/>
         </w:rPr>
       </w:pPr>
-      <w:bookmarkStart w:id="6" w:name="_Toc531635246"/>
+      <w:bookmarkStart w:id="6" w:name="_Toc531728705"/>
       <w:r>
         <w:rPr>
           <w:rFonts w:ascii="Times New Roman" w:hAnsi="Times New Roman" w:cs="Times New Roman"/>
@@ -7368,7 +7444,7 @@
           <w:szCs w:val="32"/>
         </w:rPr>
       </w:pPr>
-      <w:bookmarkStart w:id="7" w:name="_Toc531635247"/>
+      <w:bookmarkStart w:id="7" w:name="_Toc531728706"/>
       <w:r>
         <w:rPr>
           <w:rFonts w:ascii="Times New Roman" w:hAnsi="Times New Roman" w:cs="Times New Roman"/>
@@ -8865,7 +8941,7 @@
           <w:szCs w:val="32"/>
         </w:rPr>
       </w:pPr>
-      <w:bookmarkStart w:id="8" w:name="_Toc531635248"/>
+      <w:bookmarkStart w:id="8" w:name="_Toc531728707"/>
       <w:r>
         <w:rPr>
           <w:rFonts w:ascii="Times New Roman" w:hAnsi="Times New Roman" w:cs="Times New Roman"/>
@@ -9384,7 +9460,7 @@
           <w:szCs w:val="32"/>
         </w:rPr>
       </w:pPr>
-      <w:bookmarkStart w:id="9" w:name="_Toc531635249"/>
+      <w:bookmarkStart w:id="9" w:name="_Toc531728708"/>
       <w:r>
         <w:rPr>
           <w:rFonts w:ascii="Times New Roman" w:hAnsi="Times New Roman" w:cs="Times New Roman"/>
@@ -11038,7 +11114,7 @@
           <w:szCs w:val="32"/>
         </w:rPr>
       </w:pPr>
-      <w:bookmarkStart w:id="10" w:name="_Toc531635250"/>
+      <w:bookmarkStart w:id="10" w:name="_Toc531728709"/>
       <w:r>
         <w:rPr>
           <w:rFonts w:ascii="Times New Roman" w:hAnsi="Times New Roman" w:cs="Times New Roman"/>
@@ -11550,7 +11626,7 @@
           <w:lang w:val="ru-RU" w:eastAsia="ru-RU"/>
         </w:rPr>
         <w:drawing>
-          <wp:inline distT="0" distB="0" distL="0" distR="0" wp14:anchorId="29502BF5" wp14:editId="03B31ACB">
+          <wp:inline distT="0" distB="0" distL="0" distR="0" wp14:anchorId="310911C2" wp14:editId="43FB0097">
             <wp:extent cx="4730750" cy="2655570"/>
             <wp:effectExtent l="0" t="0" r="0" b="0"/>
             <wp:docPr id="2" name="Рисунок 2" descr="Ð ÐµÐ·ÑÐ»ÑÑÐ°Ñ Ð¿Ð¾ÑÑÐºÑ Ð·Ð¾Ð±ÑÐ°Ð¶ÐµÐ½Ñ Ð·Ð° Ð·Ð°Ð¿Ð¸ÑÐ¾Ð¼ &quot;database replication&quot;"/>
@@ -12217,7 +12293,7 @@
           <w:color w:val="000000"/>
         </w:rPr>
       </w:pPr>
-      <w:bookmarkStart w:id="11" w:name="_Toc531635251"/>
+      <w:bookmarkStart w:id="11" w:name="_Toc531728710"/>
       <w:r>
         <w:rPr>
           <w:rFonts w:ascii="Times New Roman" w:eastAsia="Times New Roman" w:hAnsi="Times New Roman" w:cs="Times New Roman"/>
@@ -12228,7 +12304,2531 @@
       </w:r>
       <w:bookmarkEnd w:id="11"/>
     </w:p>
-    <w:p/>
+    <w:p>
+      <w:pPr>
+        <w:pStyle w:val="3"/>
+        <w:spacing w:line="360" w:lineRule="auto"/>
+        <w:rPr>
+          <w:rFonts w:ascii="Times New Roman" w:hAnsi="Times New Roman" w:cs="Times New Roman"/>
+          <w:color w:val="auto"/>
+          <w:sz w:val="32"/>
+          <w:szCs w:val="32"/>
+          <w:lang w:val="ru-RU"/>
+        </w:rPr>
+      </w:pPr>
+      <w:bookmarkStart w:id="12" w:name="_Toc531728711"/>
+      <w:r>
+        <w:rPr>
+          <w:rFonts w:ascii="Times New Roman" w:hAnsi="Times New Roman" w:cs="Times New Roman"/>
+          <w:color w:val="auto"/>
+          <w:sz w:val="32"/>
+          <w:szCs w:val="32"/>
+        </w:rPr>
+        <w:t>3</w:t>
+      </w:r>
+      <w:r>
+        <w:rPr>
+          <w:rFonts w:ascii="Times New Roman" w:hAnsi="Times New Roman" w:cs="Times New Roman"/>
+          <w:color w:val="auto"/>
+          <w:sz w:val="32"/>
+          <w:szCs w:val="32"/>
+        </w:rPr>
+        <w:t>.1</w:t>
+      </w:r>
+      <w:r>
+        <w:rPr>
+          <w:rFonts w:ascii="Times New Roman" w:hAnsi="Times New Roman" w:cs="Times New Roman"/>
+          <w:color w:val="auto"/>
+          <w:sz w:val="32"/>
+          <w:szCs w:val="32"/>
+        </w:rPr>
+        <w:t>.</w:t>
+      </w:r>
+      <w:r>
+        <w:rPr>
+          <w:rFonts w:ascii="Times New Roman" w:hAnsi="Times New Roman" w:cs="Times New Roman"/>
+          <w:color w:val="auto"/>
+          <w:sz w:val="32"/>
+          <w:szCs w:val="32"/>
+        </w:rPr>
+        <w:t xml:space="preserve"> </w:t>
+      </w:r>
+      <w:r>
+        <w:rPr>
+          <w:rFonts w:ascii="Times New Roman" w:hAnsi="Times New Roman" w:cs="Times New Roman"/>
+          <w:color w:val="auto"/>
+          <w:sz w:val="32"/>
+          <w:szCs w:val="32"/>
+          <w:lang w:val="ru-RU"/>
+        </w:rPr>
+        <w:t xml:space="preserve">Характеристика </w:t>
+      </w:r>
+      <w:r>
+        <w:rPr>
+          <w:rFonts w:ascii="Times New Roman" w:hAnsi="Times New Roman" w:cs="Times New Roman"/>
+          <w:color w:val="auto"/>
+          <w:sz w:val="32"/>
+          <w:szCs w:val="32"/>
+        </w:rPr>
+        <w:t>сховища даних</w:t>
+      </w:r>
+      <w:bookmarkEnd w:id="12"/>
+    </w:p>
+    <w:p>
+      <w:pPr>
+        <w:spacing w:line="360" w:lineRule="auto"/>
+        <w:ind w:firstLine="284"/>
+        <w:jc w:val="both"/>
+        <w:rPr>
+          <w:rFonts w:ascii="Times New Roman" w:hAnsi="Times New Roman" w:cs="Times New Roman"/>
+          <w:sz w:val="28"/>
+          <w:szCs w:val="28"/>
+        </w:rPr>
+      </w:pPr>
+      <w:r>
+        <w:rPr>
+          <w:rFonts w:ascii="Times New Roman" w:hAnsi="Times New Roman" w:cs="Times New Roman"/>
+          <w:sz w:val="28"/>
+          <w:szCs w:val="28"/>
+        </w:rPr>
+        <w:t>Згідно схеми бази даних реєстру судових рішень що зображений у Додатку Б, схема складається з наступних таблиць:</w:t>
+      </w:r>
+    </w:p>
+    <w:p>
+      <w:pPr>
+        <w:pStyle w:val="a6"/>
+        <w:numPr>
+          <w:ilvl w:val="0"/>
+          <w:numId w:val="23"/>
+        </w:numPr>
+        <w:spacing w:line="360" w:lineRule="auto"/>
+        <w:jc w:val="both"/>
+        <w:rPr>
+          <w:rFonts w:ascii="Times New Roman" w:hAnsi="Times New Roman" w:cs="Times New Roman"/>
+          <w:sz w:val="28"/>
+          <w:szCs w:val="28"/>
+          <w:lang w:val="en-US"/>
+        </w:rPr>
+      </w:pPr>
+      <w:r>
+        <w:rPr>
+          <w:rFonts w:ascii="Times New Roman" w:hAnsi="Times New Roman" w:cs="Times New Roman"/>
+          <w:sz w:val="28"/>
+          <w:szCs w:val="28"/>
+          <w:lang w:val="en-US"/>
+        </w:rPr>
+        <w:t>cause</w:t>
+      </w:r>
+      <w:r>
+        <w:rPr>
+          <w:rFonts w:ascii="Times New Roman" w:hAnsi="Times New Roman" w:cs="Times New Roman"/>
+          <w:sz w:val="28"/>
+          <w:szCs w:val="28"/>
+        </w:rPr>
+        <w:t>_</w:t>
+      </w:r>
+      <w:r>
+        <w:rPr>
+          <w:rFonts w:ascii="Times New Roman" w:hAnsi="Times New Roman" w:cs="Times New Roman"/>
+          <w:sz w:val="28"/>
+          <w:szCs w:val="28"/>
+          <w:lang w:val="en-US"/>
+        </w:rPr>
+        <w:t>category</w:t>
+      </w:r>
+    </w:p>
+    <w:p>
+      <w:pPr>
+        <w:pStyle w:val="a6"/>
+        <w:numPr>
+          <w:ilvl w:val="0"/>
+          <w:numId w:val="23"/>
+        </w:numPr>
+        <w:spacing w:line="360" w:lineRule="auto"/>
+        <w:jc w:val="both"/>
+        <w:rPr>
+          <w:rFonts w:ascii="Times New Roman" w:hAnsi="Times New Roman" w:cs="Times New Roman"/>
+          <w:sz w:val="28"/>
+          <w:szCs w:val="28"/>
+          <w:lang w:val="en-US"/>
+        </w:rPr>
+      </w:pPr>
+      <w:r>
+        <w:rPr>
+          <w:rFonts w:ascii="Times New Roman" w:hAnsi="Times New Roman" w:cs="Times New Roman"/>
+          <w:sz w:val="28"/>
+          <w:szCs w:val="28"/>
+          <w:lang w:val="en-US"/>
+        </w:rPr>
+        <w:t>instance</w:t>
+      </w:r>
+    </w:p>
+    <w:p>
+      <w:pPr>
+        <w:pStyle w:val="a6"/>
+        <w:numPr>
+          <w:ilvl w:val="0"/>
+          <w:numId w:val="23"/>
+        </w:numPr>
+        <w:spacing w:line="360" w:lineRule="auto"/>
+        <w:jc w:val="both"/>
+        <w:rPr>
+          <w:rFonts w:ascii="Times New Roman" w:hAnsi="Times New Roman" w:cs="Times New Roman"/>
+          <w:sz w:val="28"/>
+          <w:szCs w:val="28"/>
+          <w:lang w:val="en-US"/>
+        </w:rPr>
+      </w:pPr>
+      <w:proofErr w:type="spellStart"/>
+      <w:r>
+        <w:rPr>
+          <w:rFonts w:ascii="Times New Roman" w:hAnsi="Times New Roman" w:cs="Times New Roman"/>
+          <w:sz w:val="28"/>
+          <w:szCs w:val="28"/>
+          <w:lang w:val="en-US"/>
+        </w:rPr>
+        <w:t>judgment_form</w:t>
+      </w:r>
+      <w:proofErr w:type="spellEnd"/>
+    </w:p>
+    <w:p>
+      <w:pPr>
+        <w:pStyle w:val="a6"/>
+        <w:numPr>
+          <w:ilvl w:val="0"/>
+          <w:numId w:val="23"/>
+        </w:numPr>
+        <w:spacing w:line="360" w:lineRule="auto"/>
+        <w:jc w:val="both"/>
+        <w:rPr>
+          <w:rFonts w:ascii="Times New Roman" w:hAnsi="Times New Roman" w:cs="Times New Roman"/>
+          <w:sz w:val="28"/>
+          <w:szCs w:val="28"/>
+          <w:lang w:val="en-US"/>
+        </w:rPr>
+      </w:pPr>
+      <w:proofErr w:type="spellStart"/>
+      <w:r>
+        <w:rPr>
+          <w:rFonts w:ascii="Times New Roman" w:hAnsi="Times New Roman" w:cs="Times New Roman"/>
+          <w:sz w:val="28"/>
+          <w:szCs w:val="28"/>
+          <w:lang w:val="en-US"/>
+        </w:rPr>
+        <w:t>justice_kind</w:t>
+      </w:r>
+      <w:proofErr w:type="spellEnd"/>
+    </w:p>
+    <w:p>
+      <w:pPr>
+        <w:pStyle w:val="a6"/>
+        <w:numPr>
+          <w:ilvl w:val="0"/>
+          <w:numId w:val="23"/>
+        </w:numPr>
+        <w:spacing w:line="360" w:lineRule="auto"/>
+        <w:jc w:val="both"/>
+        <w:rPr>
+          <w:rFonts w:ascii="Times New Roman" w:hAnsi="Times New Roman" w:cs="Times New Roman"/>
+          <w:sz w:val="28"/>
+          <w:szCs w:val="28"/>
+          <w:lang w:val="en-US"/>
+        </w:rPr>
+      </w:pPr>
+      <w:r>
+        <w:rPr>
+          <w:rFonts w:ascii="Times New Roman" w:hAnsi="Times New Roman" w:cs="Times New Roman"/>
+          <w:sz w:val="28"/>
+          <w:szCs w:val="28"/>
+          <w:lang w:val="en-US"/>
+        </w:rPr>
+        <w:t>court</w:t>
+      </w:r>
+    </w:p>
+    <w:p>
+      <w:pPr>
+        <w:pStyle w:val="a6"/>
+        <w:numPr>
+          <w:ilvl w:val="0"/>
+          <w:numId w:val="23"/>
+        </w:numPr>
+        <w:spacing w:line="360" w:lineRule="auto"/>
+        <w:jc w:val="both"/>
+        <w:rPr>
+          <w:rFonts w:ascii="Times New Roman" w:hAnsi="Times New Roman" w:cs="Times New Roman"/>
+          <w:sz w:val="28"/>
+          <w:szCs w:val="28"/>
+          <w:lang w:val="en-US"/>
+        </w:rPr>
+      </w:pPr>
+      <w:r>
+        <w:rPr>
+          <w:rFonts w:ascii="Times New Roman" w:hAnsi="Times New Roman" w:cs="Times New Roman"/>
+          <w:sz w:val="28"/>
+          <w:szCs w:val="28"/>
+          <w:lang w:val="en-US"/>
+        </w:rPr>
+        <w:t>document</w:t>
+      </w:r>
+    </w:p>
+    <w:p>
+      <w:pPr>
+        <w:spacing w:line="360" w:lineRule="auto"/>
+        <w:ind w:firstLine="284"/>
+        <w:jc w:val="both"/>
+        <w:rPr>
+          <w:rFonts w:ascii="Times New Roman" w:hAnsi="Times New Roman" w:cs="Times New Roman"/>
+          <w:sz w:val="28"/>
+          <w:szCs w:val="28"/>
+          <w:lang w:val="ru-RU"/>
+        </w:rPr>
+      </w:pPr>
+      <w:proofErr w:type="spellStart"/>
+      <w:r>
+        <w:rPr>
+          <w:rFonts w:ascii="Times New Roman" w:hAnsi="Times New Roman" w:cs="Times New Roman"/>
+          <w:sz w:val="28"/>
+          <w:szCs w:val="28"/>
+          <w:lang w:val="ru-RU"/>
+        </w:rPr>
+        <w:t>Проведемо</w:t>
+      </w:r>
+      <w:proofErr w:type="spellEnd"/>
+      <w:r>
+        <w:rPr>
+          <w:rFonts w:ascii="Times New Roman" w:hAnsi="Times New Roman" w:cs="Times New Roman"/>
+          <w:sz w:val="28"/>
+          <w:szCs w:val="28"/>
+          <w:lang w:val="ru-RU"/>
+        </w:rPr>
+        <w:t xml:space="preserve"> </w:t>
+      </w:r>
+      <w:proofErr w:type="spellStart"/>
+      <w:r>
+        <w:rPr>
+          <w:rFonts w:ascii="Times New Roman" w:hAnsi="Times New Roman" w:cs="Times New Roman"/>
+          <w:sz w:val="28"/>
+          <w:szCs w:val="28"/>
+          <w:lang w:val="ru-RU"/>
+        </w:rPr>
+        <w:t>огляд</w:t>
+      </w:r>
+      <w:proofErr w:type="spellEnd"/>
+      <w:r>
+        <w:rPr>
+          <w:rFonts w:ascii="Times New Roman" w:hAnsi="Times New Roman" w:cs="Times New Roman"/>
+          <w:sz w:val="28"/>
+          <w:szCs w:val="28"/>
+          <w:lang w:val="ru-RU"/>
+        </w:rPr>
+        <w:t xml:space="preserve"> </w:t>
+      </w:r>
+      <w:r>
+        <w:rPr>
+          <w:rFonts w:ascii="Times New Roman" w:hAnsi="Times New Roman" w:cs="Times New Roman"/>
+          <w:sz w:val="28"/>
+          <w:szCs w:val="28"/>
+        </w:rPr>
+        <w:t xml:space="preserve">реляційних </w:t>
+      </w:r>
+      <w:proofErr w:type="spellStart"/>
+      <w:r>
+        <w:rPr>
+          <w:rFonts w:ascii="Times New Roman" w:hAnsi="Times New Roman" w:cs="Times New Roman"/>
+          <w:sz w:val="28"/>
+          <w:szCs w:val="28"/>
+          <w:lang w:val="ru-RU"/>
+        </w:rPr>
+        <w:t>таблиць</w:t>
+      </w:r>
+      <w:proofErr w:type="spellEnd"/>
+      <w:r>
+        <w:rPr>
+          <w:rFonts w:ascii="Times New Roman" w:hAnsi="Times New Roman" w:cs="Times New Roman"/>
+          <w:sz w:val="28"/>
+          <w:szCs w:val="28"/>
+          <w:lang w:val="ru-RU"/>
+        </w:rPr>
+        <w:t>.</w:t>
+      </w:r>
+    </w:p>
+    <w:p>
+      <w:pPr>
+        <w:spacing w:line="360" w:lineRule="auto"/>
+        <w:ind w:firstLine="284"/>
+        <w:jc w:val="both"/>
+        <w:rPr>
+          <w:rFonts w:ascii="Times New Roman" w:hAnsi="Times New Roman" w:cs="Times New Roman"/>
+          <w:sz w:val="28"/>
+          <w:szCs w:val="28"/>
+          <w:lang w:val="ru-RU"/>
+        </w:rPr>
+      </w:pPr>
+      <w:proofErr w:type="spellStart"/>
+      <w:r>
+        <w:rPr>
+          <w:rFonts w:ascii="Times New Roman" w:hAnsi="Times New Roman" w:cs="Times New Roman"/>
+          <w:sz w:val="28"/>
+          <w:szCs w:val="28"/>
+          <w:lang w:val="ru-RU"/>
+        </w:rPr>
+        <w:t>Таблиця</w:t>
+      </w:r>
+      <w:proofErr w:type="spellEnd"/>
+      <w:r>
+        <w:rPr>
+          <w:rFonts w:ascii="Times New Roman" w:hAnsi="Times New Roman" w:cs="Times New Roman"/>
+          <w:sz w:val="28"/>
+          <w:szCs w:val="28"/>
+          <w:lang w:val="ru-RU"/>
+        </w:rPr>
+        <w:t xml:space="preserve"> «</w:t>
+      </w:r>
+      <w:r>
+        <w:rPr>
+          <w:rFonts w:ascii="Times New Roman" w:hAnsi="Times New Roman" w:cs="Times New Roman"/>
+          <w:sz w:val="28"/>
+          <w:szCs w:val="28"/>
+          <w:lang w:val="en-US"/>
+        </w:rPr>
+        <w:t>cause</w:t>
+      </w:r>
+      <w:r>
+        <w:rPr>
+          <w:rFonts w:ascii="Times New Roman" w:hAnsi="Times New Roman" w:cs="Times New Roman"/>
+          <w:sz w:val="28"/>
+          <w:szCs w:val="28"/>
+          <w:lang w:val="ru-RU"/>
+        </w:rPr>
+        <w:t>_</w:t>
+      </w:r>
+      <w:r>
+        <w:rPr>
+          <w:rFonts w:ascii="Times New Roman" w:hAnsi="Times New Roman" w:cs="Times New Roman"/>
+          <w:sz w:val="28"/>
+          <w:szCs w:val="28"/>
+          <w:lang w:val="en-US"/>
+        </w:rPr>
+        <w:t>category</w:t>
+      </w:r>
+      <w:r>
+        <w:rPr>
+          <w:rFonts w:ascii="Times New Roman" w:hAnsi="Times New Roman" w:cs="Times New Roman"/>
+          <w:sz w:val="28"/>
+          <w:szCs w:val="28"/>
+          <w:lang w:val="ru-RU"/>
+        </w:rPr>
+        <w:t xml:space="preserve">» </w:t>
+      </w:r>
+      <w:proofErr w:type="spellStart"/>
+      <w:r>
+        <w:rPr>
+          <w:rFonts w:ascii="Times New Roman" w:hAnsi="Times New Roman" w:cs="Times New Roman"/>
+          <w:sz w:val="28"/>
+          <w:szCs w:val="28"/>
+          <w:lang w:val="ru-RU"/>
+        </w:rPr>
+        <w:t>що</w:t>
+      </w:r>
+      <w:proofErr w:type="spellEnd"/>
+      <w:r>
+        <w:rPr>
+          <w:rFonts w:ascii="Times New Roman" w:hAnsi="Times New Roman" w:cs="Times New Roman"/>
+          <w:sz w:val="28"/>
+          <w:szCs w:val="28"/>
+          <w:lang w:val="ru-RU"/>
+        </w:rPr>
+        <w:t xml:space="preserve"> </w:t>
+      </w:r>
+      <w:r>
+        <w:rPr>
+          <w:rFonts w:ascii="Times New Roman" w:hAnsi="Times New Roman" w:cs="Times New Roman"/>
+          <w:sz w:val="28"/>
+          <w:szCs w:val="28"/>
+        </w:rPr>
+        <w:t xml:space="preserve">відображає категорію справи складається з наступних полів: код категорії та її імені. </w:t>
+      </w:r>
+      <w:r>
+        <w:rPr>
+          <w:rFonts w:ascii="Times New Roman" w:hAnsi="Times New Roman" w:cs="Times New Roman"/>
+          <w:sz w:val="28"/>
+          <w:szCs w:val="28"/>
+          <w:lang w:val="ru-RU"/>
+        </w:rPr>
+        <w:t xml:space="preserve">Дана </w:t>
+      </w:r>
+      <w:proofErr w:type="spellStart"/>
+      <w:r>
+        <w:rPr>
+          <w:rFonts w:ascii="Times New Roman" w:hAnsi="Times New Roman" w:cs="Times New Roman"/>
+          <w:sz w:val="28"/>
+          <w:szCs w:val="28"/>
+          <w:lang w:val="ru-RU"/>
+        </w:rPr>
+        <w:t>таблиця</w:t>
+      </w:r>
+      <w:proofErr w:type="spellEnd"/>
+      <w:r>
+        <w:rPr>
+          <w:rFonts w:ascii="Times New Roman" w:hAnsi="Times New Roman" w:cs="Times New Roman"/>
+          <w:sz w:val="28"/>
+          <w:szCs w:val="28"/>
+          <w:lang w:val="ru-RU"/>
+        </w:rPr>
+        <w:t xml:space="preserve"> </w:t>
+      </w:r>
+      <w:proofErr w:type="spellStart"/>
+      <w:r>
+        <w:rPr>
+          <w:rFonts w:ascii="Times New Roman" w:hAnsi="Times New Roman" w:cs="Times New Roman"/>
+          <w:sz w:val="28"/>
+          <w:szCs w:val="28"/>
+          <w:lang w:val="ru-RU"/>
+        </w:rPr>
+        <w:t>ви</w:t>
+      </w:r>
+      <w:r>
+        <w:rPr>
+          <w:rFonts w:ascii="Times New Roman" w:hAnsi="Times New Roman" w:cs="Times New Roman"/>
+          <w:sz w:val="28"/>
+          <w:szCs w:val="28"/>
+        </w:rPr>
+        <w:t>користовується</w:t>
+      </w:r>
+      <w:proofErr w:type="spellEnd"/>
+      <w:r>
+        <w:rPr>
+          <w:rFonts w:ascii="Times New Roman" w:hAnsi="Times New Roman" w:cs="Times New Roman"/>
+          <w:sz w:val="28"/>
+          <w:szCs w:val="28"/>
+        </w:rPr>
+        <w:t xml:space="preserve"> для наданням можливості обирати значення пошуку за відповідним критерієм та перевірки узгодженості типу справи якому належить документ.</w:t>
+      </w:r>
+    </w:p>
+    <w:p>
+      <w:pPr>
+        <w:spacing w:line="360" w:lineRule="auto"/>
+        <w:ind w:firstLine="284"/>
+        <w:jc w:val="both"/>
+        <w:rPr>
+          <w:rFonts w:ascii="Times New Roman" w:hAnsi="Times New Roman" w:cs="Times New Roman"/>
+          <w:sz w:val="28"/>
+          <w:szCs w:val="28"/>
+          <w:lang w:val="ru-RU"/>
+        </w:rPr>
+      </w:pPr>
+      <w:r>
+        <w:rPr>
+          <w:rFonts w:ascii="Times New Roman" w:hAnsi="Times New Roman" w:cs="Times New Roman"/>
+          <w:sz w:val="28"/>
+          <w:szCs w:val="28"/>
+        </w:rPr>
+        <w:t xml:space="preserve">Наступна таблиця - </w:t>
+      </w:r>
+      <w:r>
+        <w:rPr>
+          <w:rFonts w:ascii="Times New Roman" w:hAnsi="Times New Roman" w:cs="Times New Roman"/>
+          <w:sz w:val="28"/>
+          <w:szCs w:val="28"/>
+          <w:lang w:val="ru-RU"/>
+        </w:rPr>
+        <w:t>«</w:t>
+      </w:r>
+      <w:r>
+        <w:rPr>
+          <w:rFonts w:ascii="Times New Roman" w:hAnsi="Times New Roman" w:cs="Times New Roman"/>
+          <w:sz w:val="28"/>
+          <w:szCs w:val="28"/>
+          <w:lang w:val="en-US"/>
+        </w:rPr>
+        <w:t>instance</w:t>
+      </w:r>
+      <w:r>
+        <w:rPr>
+          <w:rFonts w:ascii="Times New Roman" w:hAnsi="Times New Roman" w:cs="Times New Roman"/>
+          <w:sz w:val="28"/>
+          <w:szCs w:val="28"/>
+          <w:lang w:val="ru-RU"/>
+        </w:rPr>
+        <w:t>» в</w:t>
+      </w:r>
+      <w:proofErr w:type="spellStart"/>
+      <w:r>
+        <w:rPr>
+          <w:rFonts w:ascii="Times New Roman" w:hAnsi="Times New Roman" w:cs="Times New Roman"/>
+          <w:sz w:val="28"/>
+          <w:szCs w:val="28"/>
+        </w:rPr>
+        <w:t>ідображає</w:t>
+      </w:r>
+      <w:proofErr w:type="spellEnd"/>
+      <w:r>
+        <w:rPr>
+          <w:rFonts w:ascii="Times New Roman" w:hAnsi="Times New Roman" w:cs="Times New Roman"/>
+          <w:sz w:val="28"/>
+          <w:szCs w:val="28"/>
+        </w:rPr>
+        <w:t xml:space="preserve"> доступні судові інстанції. Ця таблиця включає наступні поля: </w:t>
+      </w:r>
+      <w:r>
+        <w:rPr>
+          <w:rFonts w:ascii="Times New Roman" w:hAnsi="Times New Roman" w:cs="Times New Roman"/>
+          <w:sz w:val="28"/>
+          <w:szCs w:val="28"/>
+          <w:lang w:val="ru-RU"/>
+        </w:rPr>
+        <w:t xml:space="preserve">код </w:t>
+      </w:r>
+      <w:r>
+        <w:rPr>
+          <w:rFonts w:ascii="Times New Roman" w:hAnsi="Times New Roman" w:cs="Times New Roman"/>
+          <w:sz w:val="28"/>
+          <w:szCs w:val="28"/>
+        </w:rPr>
+        <w:t>інстанції та її назву. Таблиця також використовується для надання списку можливих значень фільтрів та перевірки узгодженості документів.</w:t>
+      </w:r>
+    </w:p>
+    <w:p>
+      <w:pPr>
+        <w:spacing w:line="360" w:lineRule="auto"/>
+        <w:ind w:firstLine="284"/>
+        <w:jc w:val="both"/>
+        <w:rPr>
+          <w:rFonts w:ascii="Times New Roman" w:hAnsi="Times New Roman" w:cs="Times New Roman"/>
+          <w:sz w:val="28"/>
+          <w:szCs w:val="28"/>
+          <w:lang w:val="ru-RU"/>
+        </w:rPr>
+      </w:pPr>
+      <w:r>
+        <w:rPr>
+          <w:rFonts w:ascii="Times New Roman" w:hAnsi="Times New Roman" w:cs="Times New Roman"/>
+          <w:sz w:val="28"/>
+          <w:szCs w:val="28"/>
+        </w:rPr>
+        <w:t xml:space="preserve">Розглянемо таблицю </w:t>
+      </w:r>
+      <w:r>
+        <w:rPr>
+          <w:rFonts w:ascii="Times New Roman" w:hAnsi="Times New Roman" w:cs="Times New Roman"/>
+          <w:sz w:val="28"/>
+          <w:szCs w:val="28"/>
+          <w:lang w:val="ru-RU"/>
+        </w:rPr>
+        <w:t>«</w:t>
+      </w:r>
+      <w:r>
+        <w:rPr>
+          <w:rFonts w:ascii="Times New Roman" w:hAnsi="Times New Roman" w:cs="Times New Roman"/>
+          <w:sz w:val="28"/>
+          <w:szCs w:val="28"/>
+          <w:lang w:val="en-US"/>
+        </w:rPr>
+        <w:t>judgment</w:t>
+      </w:r>
+      <w:r>
+        <w:rPr>
+          <w:rFonts w:ascii="Times New Roman" w:hAnsi="Times New Roman" w:cs="Times New Roman"/>
+          <w:sz w:val="28"/>
+          <w:szCs w:val="28"/>
+          <w:lang w:val="ru-RU"/>
+        </w:rPr>
+        <w:t>_</w:t>
+      </w:r>
+      <w:r>
+        <w:rPr>
+          <w:rFonts w:ascii="Times New Roman" w:hAnsi="Times New Roman" w:cs="Times New Roman"/>
+          <w:sz w:val="28"/>
+          <w:szCs w:val="28"/>
+          <w:lang w:val="en-US"/>
+        </w:rPr>
+        <w:t>form</w:t>
+      </w:r>
+      <w:r>
+        <w:rPr>
+          <w:rFonts w:ascii="Times New Roman" w:hAnsi="Times New Roman" w:cs="Times New Roman"/>
+          <w:sz w:val="28"/>
+          <w:szCs w:val="28"/>
+          <w:lang w:val="ru-RU"/>
+        </w:rPr>
+        <w:t xml:space="preserve">» вона </w:t>
+      </w:r>
+      <w:r>
+        <w:rPr>
+          <w:rFonts w:ascii="Times New Roman" w:hAnsi="Times New Roman" w:cs="Times New Roman"/>
+          <w:sz w:val="28"/>
+          <w:szCs w:val="28"/>
+        </w:rPr>
+        <w:t>є об’єктом що є проекцією  форми судових рішень, її колонками є: ідентифікатор форми рішення та його назву. Дана таблиця визначає список можливих значень для фільтру за формами судових рішень і визначенням узгодженості документів судових рішень.</w:t>
+      </w:r>
+    </w:p>
+    <w:p>
+      <w:pPr>
+        <w:spacing w:line="360" w:lineRule="auto"/>
+        <w:ind w:firstLine="284"/>
+        <w:jc w:val="both"/>
+        <w:rPr>
+          <w:rFonts w:ascii="Times New Roman" w:hAnsi="Times New Roman" w:cs="Times New Roman"/>
+          <w:sz w:val="28"/>
+          <w:szCs w:val="28"/>
+          <w:lang w:val="ru-RU"/>
+        </w:rPr>
+      </w:pPr>
+      <w:r>
+        <w:rPr>
+          <w:rFonts w:ascii="Times New Roman" w:hAnsi="Times New Roman" w:cs="Times New Roman"/>
+          <w:sz w:val="28"/>
+          <w:szCs w:val="28"/>
+        </w:rPr>
+        <w:t xml:space="preserve">Таблиця </w:t>
+      </w:r>
+      <w:r>
+        <w:rPr>
+          <w:rFonts w:ascii="Times New Roman" w:hAnsi="Times New Roman" w:cs="Times New Roman"/>
+          <w:sz w:val="28"/>
+          <w:szCs w:val="28"/>
+          <w:lang w:val="ru-RU"/>
+        </w:rPr>
+        <w:t>«</w:t>
+      </w:r>
+      <w:r>
+        <w:rPr>
+          <w:rFonts w:ascii="Times New Roman" w:hAnsi="Times New Roman" w:cs="Times New Roman"/>
+          <w:sz w:val="28"/>
+          <w:szCs w:val="28"/>
+          <w:lang w:val="en-US"/>
+        </w:rPr>
+        <w:t>justice</w:t>
+      </w:r>
+      <w:r>
+        <w:rPr>
+          <w:rFonts w:ascii="Times New Roman" w:hAnsi="Times New Roman" w:cs="Times New Roman"/>
+          <w:sz w:val="28"/>
+          <w:szCs w:val="28"/>
+          <w:lang w:val="ru-RU"/>
+        </w:rPr>
+        <w:t>_</w:t>
+      </w:r>
+      <w:r>
+        <w:rPr>
+          <w:rFonts w:ascii="Times New Roman" w:hAnsi="Times New Roman" w:cs="Times New Roman"/>
+          <w:sz w:val="28"/>
+          <w:szCs w:val="28"/>
+          <w:lang w:val="en-US"/>
+        </w:rPr>
+        <w:t>kind</w:t>
+      </w:r>
+      <w:r>
+        <w:rPr>
+          <w:rFonts w:ascii="Times New Roman" w:hAnsi="Times New Roman" w:cs="Times New Roman"/>
+          <w:sz w:val="28"/>
+          <w:szCs w:val="28"/>
+          <w:lang w:val="ru-RU"/>
+        </w:rPr>
+        <w:t xml:space="preserve">» </w:t>
+      </w:r>
+      <w:r>
+        <w:rPr>
+          <w:rFonts w:ascii="Times New Roman" w:hAnsi="Times New Roman" w:cs="Times New Roman"/>
+          <w:sz w:val="28"/>
+          <w:szCs w:val="28"/>
+        </w:rPr>
+        <w:t xml:space="preserve">проекція форми </w:t>
+      </w:r>
+      <w:proofErr w:type="spellStart"/>
+      <w:r>
+        <w:rPr>
+          <w:rFonts w:ascii="Times New Roman" w:hAnsi="Times New Roman" w:cs="Times New Roman"/>
+          <w:sz w:val="28"/>
+          <w:szCs w:val="28"/>
+        </w:rPr>
+        <w:t>судочинств</w:t>
+      </w:r>
+      <w:proofErr w:type="spellEnd"/>
+      <w:r>
+        <w:rPr>
+          <w:rFonts w:ascii="Times New Roman" w:hAnsi="Times New Roman" w:cs="Times New Roman"/>
+          <w:sz w:val="28"/>
+          <w:szCs w:val="28"/>
+        </w:rPr>
+        <w:t xml:space="preserve"> що складається з наступних полів: код форми та її назва. Дана проекція надає список доступних значень для фільтрів та узгодженості даних.</w:t>
+      </w:r>
+    </w:p>
+    <w:p>
+      <w:pPr>
+        <w:spacing w:line="360" w:lineRule="auto"/>
+        <w:ind w:firstLine="284"/>
+        <w:jc w:val="both"/>
+        <w:rPr>
+          <w:rFonts w:ascii="Times New Roman" w:hAnsi="Times New Roman" w:cs="Times New Roman"/>
+          <w:sz w:val="28"/>
+          <w:szCs w:val="28"/>
+          <w:lang w:val="ru-RU"/>
+        </w:rPr>
+      </w:pPr>
+      <w:r>
+        <w:rPr>
+          <w:rFonts w:ascii="Times New Roman" w:hAnsi="Times New Roman" w:cs="Times New Roman"/>
+          <w:sz w:val="28"/>
+          <w:szCs w:val="28"/>
+        </w:rPr>
+        <w:lastRenderedPageBreak/>
+        <w:t xml:space="preserve">Об’єкт </w:t>
+      </w:r>
+      <w:r>
+        <w:rPr>
+          <w:rFonts w:ascii="Times New Roman" w:hAnsi="Times New Roman" w:cs="Times New Roman"/>
+          <w:sz w:val="28"/>
+          <w:szCs w:val="28"/>
+          <w:lang w:val="ru-RU"/>
+        </w:rPr>
+        <w:t>«</w:t>
+      </w:r>
+      <w:r>
+        <w:rPr>
+          <w:rFonts w:ascii="Times New Roman" w:hAnsi="Times New Roman" w:cs="Times New Roman"/>
+          <w:sz w:val="28"/>
+          <w:szCs w:val="28"/>
+          <w:lang w:val="en-US"/>
+        </w:rPr>
+        <w:t>court</w:t>
+      </w:r>
+      <w:r>
+        <w:rPr>
+          <w:rFonts w:ascii="Times New Roman" w:hAnsi="Times New Roman" w:cs="Times New Roman"/>
+          <w:sz w:val="28"/>
+          <w:szCs w:val="28"/>
+          <w:lang w:val="ru-RU"/>
+        </w:rPr>
+        <w:t>» в</w:t>
+      </w:r>
+      <w:proofErr w:type="spellStart"/>
+      <w:r>
+        <w:rPr>
+          <w:rFonts w:ascii="Times New Roman" w:hAnsi="Times New Roman" w:cs="Times New Roman"/>
+          <w:sz w:val="28"/>
+          <w:szCs w:val="28"/>
+        </w:rPr>
+        <w:t>ідображає</w:t>
+      </w:r>
+      <w:proofErr w:type="spellEnd"/>
+      <w:r>
+        <w:rPr>
+          <w:rFonts w:ascii="Times New Roman" w:hAnsi="Times New Roman" w:cs="Times New Roman"/>
+          <w:sz w:val="28"/>
+          <w:szCs w:val="28"/>
+        </w:rPr>
+        <w:t xml:space="preserve"> список доступних судів. Її колонками є: код </w:t>
+      </w:r>
+      <w:r>
+        <w:rPr>
+          <w:rFonts w:ascii="Times New Roman" w:hAnsi="Times New Roman" w:cs="Times New Roman"/>
+          <w:sz w:val="28"/>
+          <w:szCs w:val="28"/>
+          <w:lang w:val="ru-RU"/>
+        </w:rPr>
+        <w:t xml:space="preserve">суду, </w:t>
+      </w:r>
+      <w:proofErr w:type="spellStart"/>
+      <w:r>
+        <w:rPr>
+          <w:rFonts w:ascii="Times New Roman" w:hAnsi="Times New Roman" w:cs="Times New Roman"/>
+          <w:sz w:val="28"/>
+          <w:szCs w:val="28"/>
+          <w:lang w:val="ru-RU"/>
+        </w:rPr>
+        <w:t>назва</w:t>
+      </w:r>
+      <w:proofErr w:type="spellEnd"/>
+      <w:r>
+        <w:rPr>
+          <w:rFonts w:ascii="Times New Roman" w:hAnsi="Times New Roman" w:cs="Times New Roman"/>
+          <w:sz w:val="28"/>
+          <w:szCs w:val="28"/>
+          <w:lang w:val="ru-RU"/>
+        </w:rPr>
+        <w:t xml:space="preserve"> суду </w:t>
+      </w:r>
+      <w:r>
+        <w:rPr>
+          <w:rFonts w:ascii="Times New Roman" w:hAnsi="Times New Roman" w:cs="Times New Roman"/>
+          <w:sz w:val="28"/>
+          <w:szCs w:val="28"/>
+        </w:rPr>
+        <w:t xml:space="preserve">та коду інстанції на яку посилається суд. </w:t>
+      </w:r>
+      <w:r>
+        <w:rPr>
+          <w:rFonts w:ascii="Times New Roman" w:hAnsi="Times New Roman" w:cs="Times New Roman"/>
+          <w:sz w:val="28"/>
+          <w:szCs w:val="28"/>
+          <w:lang w:val="ru-RU"/>
+        </w:rPr>
+        <w:t>Дана табличка слугу</w:t>
+      </w:r>
+      <w:r>
+        <w:rPr>
+          <w:rFonts w:ascii="Times New Roman" w:hAnsi="Times New Roman" w:cs="Times New Roman"/>
+          <w:sz w:val="28"/>
+          <w:szCs w:val="28"/>
+        </w:rPr>
+        <w:t>є джерелом значень фільтру та таблицею на яке посилаються інші таблиці.</w:t>
+      </w:r>
+    </w:p>
+    <w:p>
+      <w:pPr>
+        <w:spacing w:line="360" w:lineRule="auto"/>
+        <w:ind w:firstLine="284"/>
+        <w:jc w:val="both"/>
+        <w:rPr>
+          <w:rFonts w:ascii="Times New Roman" w:hAnsi="Times New Roman" w:cs="Times New Roman"/>
+          <w:sz w:val="28"/>
+          <w:szCs w:val="28"/>
+          <w:lang w:val="ru-RU"/>
+        </w:rPr>
+      </w:pPr>
+      <w:r>
+        <w:rPr>
+          <w:rFonts w:ascii="Times New Roman" w:hAnsi="Times New Roman" w:cs="Times New Roman"/>
+          <w:sz w:val="28"/>
+          <w:szCs w:val="28"/>
+        </w:rPr>
+        <w:t xml:space="preserve">Таблиці описані вище здебільшого слугують </w:t>
+      </w:r>
+      <w:r>
+        <w:rPr>
+          <w:rFonts w:ascii="Times New Roman" w:hAnsi="Times New Roman" w:cs="Times New Roman"/>
+          <w:sz w:val="28"/>
+          <w:szCs w:val="28"/>
+          <w:lang w:val="ru-RU"/>
+        </w:rPr>
+        <w:t xml:space="preserve">для </w:t>
+      </w:r>
+      <w:r>
+        <w:rPr>
+          <w:rFonts w:ascii="Times New Roman" w:hAnsi="Times New Roman" w:cs="Times New Roman"/>
+          <w:sz w:val="28"/>
+          <w:szCs w:val="28"/>
+        </w:rPr>
+        <w:t>постачання даних до фільтрів та слідкуванням за узгодженістю даних.</w:t>
+      </w:r>
+    </w:p>
+    <w:p>
+      <w:pPr>
+        <w:spacing w:line="360" w:lineRule="auto"/>
+        <w:ind w:firstLine="284"/>
+        <w:jc w:val="both"/>
+        <w:rPr>
+          <w:rFonts w:ascii="Times New Roman" w:hAnsi="Times New Roman" w:cs="Times New Roman"/>
+          <w:sz w:val="28"/>
+          <w:szCs w:val="28"/>
+        </w:rPr>
+      </w:pPr>
+      <w:proofErr w:type="spellStart"/>
+      <w:r>
+        <w:rPr>
+          <w:rFonts w:ascii="Times New Roman" w:hAnsi="Times New Roman" w:cs="Times New Roman"/>
+          <w:sz w:val="28"/>
+          <w:szCs w:val="28"/>
+        </w:rPr>
+        <w:t>Лідуючою</w:t>
+      </w:r>
+      <w:proofErr w:type="spellEnd"/>
+      <w:r>
+        <w:rPr>
+          <w:rFonts w:ascii="Times New Roman" w:hAnsi="Times New Roman" w:cs="Times New Roman"/>
+          <w:sz w:val="28"/>
+          <w:szCs w:val="28"/>
+        </w:rPr>
+        <w:t xml:space="preserve"> таблицею у додатку слугує таблиця </w:t>
+      </w:r>
+      <w:r>
+        <w:rPr>
+          <w:rFonts w:ascii="Times New Roman" w:hAnsi="Times New Roman" w:cs="Times New Roman"/>
+          <w:sz w:val="28"/>
+          <w:szCs w:val="28"/>
+          <w:lang w:val="ru-RU"/>
+        </w:rPr>
+        <w:t>«</w:t>
+      </w:r>
+      <w:r>
+        <w:rPr>
+          <w:rFonts w:ascii="Times New Roman" w:hAnsi="Times New Roman" w:cs="Times New Roman"/>
+          <w:sz w:val="28"/>
+          <w:szCs w:val="28"/>
+          <w:lang w:val="en-US"/>
+        </w:rPr>
+        <w:t>document</w:t>
+      </w:r>
+      <w:r>
+        <w:rPr>
+          <w:rFonts w:ascii="Times New Roman" w:hAnsi="Times New Roman" w:cs="Times New Roman"/>
+          <w:sz w:val="28"/>
+          <w:szCs w:val="28"/>
+          <w:lang w:val="ru-RU"/>
+        </w:rPr>
+        <w:t xml:space="preserve">» вона </w:t>
+      </w:r>
+      <w:proofErr w:type="spellStart"/>
+      <w:r>
+        <w:rPr>
+          <w:rFonts w:ascii="Times New Roman" w:hAnsi="Times New Roman" w:cs="Times New Roman"/>
+          <w:sz w:val="28"/>
+          <w:szCs w:val="28"/>
+          <w:lang w:val="ru-RU"/>
+        </w:rPr>
+        <w:t>збер</w:t>
+      </w:r>
+      <w:r>
+        <w:rPr>
+          <w:rFonts w:ascii="Times New Roman" w:hAnsi="Times New Roman" w:cs="Times New Roman"/>
+          <w:sz w:val="28"/>
+          <w:szCs w:val="28"/>
+        </w:rPr>
+        <w:t>ігає</w:t>
+      </w:r>
+      <w:proofErr w:type="spellEnd"/>
+      <w:r>
+        <w:rPr>
+          <w:rFonts w:ascii="Times New Roman" w:hAnsi="Times New Roman" w:cs="Times New Roman"/>
+          <w:sz w:val="28"/>
+          <w:szCs w:val="28"/>
+        </w:rPr>
+        <w:t xml:space="preserve"> структуровану частину документа яка може бути оброблена у реляційній базі. Властивостями даного об’єкта є: ідентифікатор документу, ідентифікатор суду який опублікував даний</w:t>
+      </w:r>
+      <w:r>
+        <w:rPr>
+          <w:rFonts w:ascii="Times New Roman" w:hAnsi="Times New Roman" w:cs="Times New Roman"/>
+          <w:sz w:val="28"/>
+          <w:szCs w:val="28"/>
+        </w:rPr>
+        <w:tab/>
+        <w:t xml:space="preserve"> документ, ідентифікатор форми судового рішення, ідентифікатор форми судочинства якому належить даний документ, ідентифікатор категорії справи до якої належить цей документ, номер справи до якої прикріплений документ, ПІБ судді якому належить цей документ, дати ухвали, надходження та публікації та власне посилання на файл документу який містить його текст</w:t>
+      </w:r>
+      <w:r>
+        <w:rPr>
+          <w:rFonts w:ascii="Times New Roman" w:hAnsi="Times New Roman" w:cs="Times New Roman"/>
+          <w:sz w:val="28"/>
+          <w:szCs w:val="28"/>
+        </w:rPr>
+        <w:t xml:space="preserve"> та власне флаг який позначає чи індексований вміст даного документу в нереляційному сховищі</w:t>
+      </w:r>
+      <w:r>
+        <w:rPr>
+          <w:rFonts w:ascii="Times New Roman" w:hAnsi="Times New Roman" w:cs="Times New Roman"/>
+          <w:sz w:val="28"/>
+          <w:szCs w:val="28"/>
+        </w:rPr>
+        <w:t xml:space="preserve">. Дана таблиця слугує реляційним відображенням реєстру судових рішень. Її дані будуть використанні для подальшого індексування у нереляційному сховищі додатку — </w:t>
+      </w:r>
+      <w:proofErr w:type="spellStart"/>
+      <w:r>
+        <w:rPr>
+          <w:rFonts w:ascii="Times New Roman" w:hAnsi="Times New Roman" w:cs="Times New Roman"/>
+          <w:sz w:val="28"/>
+          <w:szCs w:val="28"/>
+          <w:lang w:val="en-US"/>
+        </w:rPr>
+        <w:t>ElasticSearch</w:t>
+      </w:r>
+      <w:proofErr w:type="spellEnd"/>
+      <w:r>
+        <w:rPr>
+          <w:rFonts w:ascii="Times New Roman" w:hAnsi="Times New Roman" w:cs="Times New Roman"/>
+          <w:sz w:val="28"/>
+          <w:szCs w:val="28"/>
+        </w:rPr>
+        <w:t>.</w:t>
+      </w:r>
+    </w:p>
+    <w:p>
+      <w:pPr>
+        <w:spacing w:line="360" w:lineRule="auto"/>
+        <w:ind w:firstLine="284"/>
+        <w:jc w:val="both"/>
+        <w:rPr>
+          <w:rFonts w:ascii="Times New Roman" w:hAnsi="Times New Roman" w:cs="Times New Roman"/>
+          <w:sz w:val="28"/>
+          <w:szCs w:val="28"/>
+        </w:rPr>
+      </w:pPr>
+      <w:r>
+        <w:rPr>
+          <w:rFonts w:ascii="Times New Roman" w:hAnsi="Times New Roman" w:cs="Times New Roman"/>
+          <w:sz w:val="28"/>
+          <w:szCs w:val="28"/>
+        </w:rPr>
+        <w:t xml:space="preserve">Для збереження структурованих даних додатку було обрано використовувати реляційну СКБД </w:t>
+      </w:r>
+      <w:r>
+        <w:rPr>
+          <w:rFonts w:ascii="Times New Roman" w:hAnsi="Times New Roman" w:cs="Times New Roman"/>
+          <w:sz w:val="28"/>
+          <w:szCs w:val="28"/>
+          <w:lang w:val="en-US"/>
+        </w:rPr>
+        <w:t>PostgreSQL</w:t>
+      </w:r>
+      <w:r>
+        <w:rPr>
+          <w:rFonts w:ascii="Times New Roman" w:hAnsi="Times New Roman" w:cs="Times New Roman"/>
+          <w:sz w:val="28"/>
+          <w:szCs w:val="28"/>
+          <w:lang w:val="ru-RU"/>
+        </w:rPr>
+        <w:t xml:space="preserve">. Аргументами в </w:t>
+      </w:r>
+      <w:r>
+        <w:rPr>
+          <w:rFonts w:ascii="Times New Roman" w:hAnsi="Times New Roman" w:cs="Times New Roman"/>
+          <w:sz w:val="28"/>
+          <w:szCs w:val="28"/>
+        </w:rPr>
+        <w:t>її користь були:</w:t>
+      </w:r>
+    </w:p>
+    <w:p>
+      <w:pPr>
+        <w:pStyle w:val="a6"/>
+        <w:numPr>
+          <w:ilvl w:val="0"/>
+          <w:numId w:val="16"/>
+        </w:numPr>
+        <w:spacing w:line="360" w:lineRule="auto"/>
+        <w:jc w:val="both"/>
+        <w:rPr>
+          <w:rFonts w:ascii="Times New Roman" w:hAnsi="Times New Roman" w:cs="Times New Roman"/>
+          <w:sz w:val="28"/>
+          <w:szCs w:val="28"/>
+        </w:rPr>
+      </w:pPr>
+      <w:r>
+        <w:rPr>
+          <w:rFonts w:ascii="Times New Roman" w:hAnsi="Times New Roman" w:cs="Times New Roman"/>
+          <w:sz w:val="28"/>
+          <w:szCs w:val="28"/>
+        </w:rPr>
+        <w:t>Дана СКБД здатна зберігати велику кількість інформації без значного розміру росту місця що займає база та без втрат швидкодії.</w:t>
+      </w:r>
+    </w:p>
+    <w:p>
+      <w:pPr>
+        <w:pStyle w:val="a6"/>
+        <w:numPr>
+          <w:ilvl w:val="0"/>
+          <w:numId w:val="16"/>
+        </w:numPr>
+        <w:spacing w:line="360" w:lineRule="auto"/>
+        <w:jc w:val="both"/>
+        <w:rPr>
+          <w:rFonts w:ascii="Times New Roman" w:hAnsi="Times New Roman" w:cs="Times New Roman"/>
+          <w:sz w:val="28"/>
+          <w:szCs w:val="28"/>
+        </w:rPr>
+      </w:pPr>
+      <w:r>
+        <w:rPr>
+          <w:rFonts w:ascii="Times New Roman" w:hAnsi="Times New Roman" w:cs="Times New Roman"/>
+          <w:sz w:val="28"/>
+          <w:szCs w:val="28"/>
+        </w:rPr>
+        <w:t>Вона є безоплатна у використанні.</w:t>
+      </w:r>
+    </w:p>
+    <w:p>
+      <w:pPr>
+        <w:pStyle w:val="a6"/>
+        <w:numPr>
+          <w:ilvl w:val="0"/>
+          <w:numId w:val="16"/>
+        </w:numPr>
+        <w:spacing w:line="360" w:lineRule="auto"/>
+        <w:jc w:val="both"/>
+        <w:rPr>
+          <w:rFonts w:ascii="Times New Roman" w:hAnsi="Times New Roman" w:cs="Times New Roman"/>
+          <w:sz w:val="28"/>
+          <w:szCs w:val="28"/>
+        </w:rPr>
+      </w:pPr>
+      <w:r>
+        <w:rPr>
+          <w:rFonts w:ascii="Times New Roman" w:hAnsi="Times New Roman" w:cs="Times New Roman"/>
+          <w:sz w:val="28"/>
+          <w:szCs w:val="28"/>
+        </w:rPr>
+        <w:t>Вона оновлюється та підтримується розробниками.</w:t>
+      </w:r>
+    </w:p>
+    <w:p>
+      <w:pPr>
+        <w:pStyle w:val="a6"/>
+        <w:numPr>
+          <w:ilvl w:val="0"/>
+          <w:numId w:val="16"/>
+        </w:numPr>
+        <w:spacing w:line="360" w:lineRule="auto"/>
+        <w:jc w:val="both"/>
+        <w:rPr>
+          <w:rFonts w:ascii="Times New Roman" w:hAnsi="Times New Roman" w:cs="Times New Roman"/>
+          <w:sz w:val="28"/>
+          <w:szCs w:val="28"/>
+        </w:rPr>
+      </w:pPr>
+      <w:r>
+        <w:rPr>
+          <w:rFonts w:ascii="Times New Roman" w:hAnsi="Times New Roman" w:cs="Times New Roman"/>
+          <w:sz w:val="28"/>
+          <w:szCs w:val="28"/>
+        </w:rPr>
+        <w:t>Наразі існує безліч бібліотек що дозволяють працювати з даною СКБД на різних мовах програмування.</w:t>
+      </w:r>
+    </w:p>
+    <w:p>
+      <w:pPr>
+        <w:pStyle w:val="a6"/>
+        <w:numPr>
+          <w:ilvl w:val="0"/>
+          <w:numId w:val="16"/>
+        </w:numPr>
+        <w:spacing w:line="360" w:lineRule="auto"/>
+        <w:jc w:val="both"/>
+        <w:rPr>
+          <w:rFonts w:ascii="Times New Roman" w:hAnsi="Times New Roman" w:cs="Times New Roman"/>
+          <w:sz w:val="28"/>
+          <w:szCs w:val="28"/>
+        </w:rPr>
+      </w:pPr>
+      <w:r>
+        <w:rPr>
+          <w:rFonts w:ascii="Times New Roman" w:hAnsi="Times New Roman" w:cs="Times New Roman"/>
+          <w:sz w:val="28"/>
+          <w:szCs w:val="28"/>
+          <w:lang w:val="en-US"/>
+        </w:rPr>
+        <w:t>PostgreSQL</w:t>
+      </w:r>
+      <w:r>
+        <w:rPr>
+          <w:rFonts w:ascii="Times New Roman" w:hAnsi="Times New Roman" w:cs="Times New Roman"/>
+          <w:sz w:val="28"/>
+          <w:szCs w:val="28"/>
+        </w:rPr>
+        <w:t xml:space="preserve"> для ОС </w:t>
+      </w:r>
+      <w:r>
+        <w:rPr>
+          <w:rFonts w:ascii="Times New Roman" w:hAnsi="Times New Roman" w:cs="Times New Roman"/>
+          <w:sz w:val="28"/>
+          <w:szCs w:val="28"/>
+          <w:lang w:val="en-US"/>
+        </w:rPr>
+        <w:t>Windows</w:t>
+      </w:r>
+      <w:r>
+        <w:rPr>
+          <w:rFonts w:ascii="Times New Roman" w:hAnsi="Times New Roman" w:cs="Times New Roman"/>
+          <w:sz w:val="28"/>
+          <w:szCs w:val="28"/>
+        </w:rPr>
+        <w:t xml:space="preserve"> поставляється разом з зручним клієнтським інтерфейсом </w:t>
+      </w:r>
+      <w:proofErr w:type="spellStart"/>
+      <w:r>
+        <w:rPr>
+          <w:rFonts w:ascii="Times New Roman" w:hAnsi="Times New Roman" w:cs="Times New Roman"/>
+          <w:sz w:val="28"/>
+          <w:szCs w:val="28"/>
+          <w:lang w:val="en-US"/>
+        </w:rPr>
+        <w:t>pgAdmin</w:t>
+      </w:r>
+      <w:proofErr w:type="spellEnd"/>
+    </w:p>
+    <w:p>
+      <w:pPr>
+        <w:spacing w:line="360" w:lineRule="auto"/>
+        <w:ind w:firstLine="284"/>
+        <w:jc w:val="both"/>
+        <w:rPr>
+          <w:rFonts w:ascii="Times New Roman" w:hAnsi="Times New Roman" w:cs="Times New Roman"/>
+          <w:sz w:val="28"/>
+          <w:szCs w:val="28"/>
+        </w:rPr>
+      </w:pPr>
+      <w:r>
+        <w:rPr>
+          <w:rFonts w:ascii="Times New Roman" w:hAnsi="Times New Roman" w:cs="Times New Roman"/>
+          <w:sz w:val="28"/>
+          <w:szCs w:val="28"/>
+        </w:rPr>
+        <w:t>Розглянемо нереляційне сховищ</w:t>
+      </w:r>
+      <w:r>
+        <w:rPr>
+          <w:rFonts w:ascii="Times New Roman" w:hAnsi="Times New Roman" w:cs="Times New Roman"/>
+          <w:sz w:val="28"/>
+          <w:szCs w:val="28"/>
+        </w:rPr>
+        <w:t>е додатку.</w:t>
+      </w:r>
+    </w:p>
+    <w:p>
+      <w:pPr>
+        <w:spacing w:line="360" w:lineRule="auto"/>
+        <w:ind w:firstLine="284"/>
+        <w:jc w:val="both"/>
+        <w:rPr>
+          <w:rFonts w:ascii="Times New Roman" w:hAnsi="Times New Roman" w:cs="Times New Roman"/>
+          <w:sz w:val="28"/>
+          <w:szCs w:val="28"/>
+        </w:rPr>
+      </w:pPr>
+      <w:r>
+        <w:rPr>
+          <w:rFonts w:ascii="Times New Roman" w:hAnsi="Times New Roman" w:cs="Times New Roman"/>
+          <w:sz w:val="28"/>
+          <w:szCs w:val="28"/>
+        </w:rPr>
+        <w:lastRenderedPageBreak/>
+        <w:t>Наразі створено</w:t>
+      </w:r>
+      <w:r>
+        <w:rPr>
+          <w:rFonts w:ascii="Times New Roman" w:hAnsi="Times New Roman" w:cs="Times New Roman"/>
+          <w:sz w:val="28"/>
+          <w:szCs w:val="28"/>
+        </w:rPr>
+        <w:t xml:space="preserve"> </w:t>
+      </w:r>
+      <w:r>
+        <w:rPr>
+          <w:rFonts w:ascii="Times New Roman" w:hAnsi="Times New Roman" w:cs="Times New Roman"/>
+          <w:sz w:val="28"/>
+          <w:szCs w:val="28"/>
+        </w:rPr>
+        <w:t>єдиний</w:t>
+      </w:r>
+      <w:r>
+        <w:rPr>
+          <w:rFonts w:ascii="Times New Roman" w:hAnsi="Times New Roman" w:cs="Times New Roman"/>
+          <w:sz w:val="28"/>
+          <w:szCs w:val="28"/>
+        </w:rPr>
+        <w:t xml:space="preserve"> індекс з іменем «</w:t>
+      </w:r>
+      <w:proofErr w:type="spellStart"/>
+      <w:r>
+        <w:rPr>
+          <w:rFonts w:ascii="Times New Roman" w:hAnsi="Times New Roman" w:cs="Times New Roman"/>
+          <w:sz w:val="28"/>
+          <w:szCs w:val="28"/>
+          <w:lang w:val="en-US"/>
+        </w:rPr>
+        <w:t>newdocument</w:t>
+      </w:r>
+      <w:proofErr w:type="spellEnd"/>
+      <w:r>
+        <w:rPr>
+          <w:rFonts w:ascii="Times New Roman" w:hAnsi="Times New Roman" w:cs="Times New Roman"/>
+          <w:sz w:val="28"/>
+          <w:szCs w:val="28"/>
+        </w:rPr>
+        <w:t>» який зберігає документи типу «</w:t>
+      </w:r>
+      <w:r>
+        <w:rPr>
+          <w:rFonts w:ascii="Times New Roman" w:hAnsi="Times New Roman" w:cs="Times New Roman"/>
+          <w:sz w:val="28"/>
+          <w:szCs w:val="28"/>
+          <w:lang w:val="en-US"/>
+        </w:rPr>
+        <w:t>document</w:t>
+      </w:r>
+      <w:r>
+        <w:rPr>
+          <w:rFonts w:ascii="Times New Roman" w:hAnsi="Times New Roman" w:cs="Times New Roman"/>
+          <w:sz w:val="28"/>
+          <w:szCs w:val="28"/>
+        </w:rPr>
+        <w:t>»</w:t>
+      </w:r>
+      <w:r>
+        <w:rPr>
+          <w:rFonts w:ascii="Times New Roman" w:hAnsi="Times New Roman" w:cs="Times New Roman"/>
+          <w:sz w:val="28"/>
+          <w:szCs w:val="28"/>
+        </w:rPr>
+        <w:t xml:space="preserve">. </w:t>
+      </w:r>
+      <w:r>
+        <w:rPr>
+          <w:rFonts w:ascii="Times New Roman" w:hAnsi="Times New Roman" w:cs="Times New Roman"/>
+          <w:sz w:val="28"/>
+          <w:szCs w:val="28"/>
+        </w:rPr>
+        <w:t xml:space="preserve">Окрім властивостей які </w:t>
+      </w:r>
+      <w:proofErr w:type="spellStart"/>
+      <w:r>
+        <w:rPr>
+          <w:rFonts w:ascii="Times New Roman" w:hAnsi="Times New Roman" w:cs="Times New Roman"/>
+          <w:sz w:val="28"/>
+          <w:szCs w:val="28"/>
+        </w:rPr>
+        <w:t>наслідуються</w:t>
+      </w:r>
+      <w:proofErr w:type="spellEnd"/>
+      <w:r>
+        <w:rPr>
+          <w:rFonts w:ascii="Times New Roman" w:hAnsi="Times New Roman" w:cs="Times New Roman"/>
+          <w:sz w:val="28"/>
+          <w:szCs w:val="28"/>
+        </w:rPr>
+        <w:t xml:space="preserve"> з таблиці </w:t>
+      </w:r>
+      <w:r>
+        <w:rPr>
+          <w:rFonts w:ascii="Times New Roman" w:hAnsi="Times New Roman" w:cs="Times New Roman"/>
+          <w:sz w:val="28"/>
+          <w:szCs w:val="28"/>
+        </w:rPr>
+        <w:t>«</w:t>
+      </w:r>
+      <w:r>
+        <w:rPr>
+          <w:rFonts w:ascii="Times New Roman" w:hAnsi="Times New Roman" w:cs="Times New Roman"/>
+          <w:sz w:val="28"/>
+          <w:szCs w:val="28"/>
+          <w:lang w:val="en-US"/>
+        </w:rPr>
+        <w:t>document</w:t>
+      </w:r>
+      <w:r>
+        <w:rPr>
+          <w:rFonts w:ascii="Times New Roman" w:hAnsi="Times New Roman" w:cs="Times New Roman"/>
+          <w:sz w:val="28"/>
+          <w:szCs w:val="28"/>
+        </w:rPr>
+        <w:t>» з реляційного сховища також присутня властивість «контент документу» у даній властивості зберігається власне текст прийнятого рішення. Також варто відзначити що до даного поля використаний аналізатор української мови який дозволяє здійснювати повнотекстовий пошук за вмістом документу.</w:t>
+      </w:r>
+    </w:p>
+    <w:p>
+      <w:pPr>
+        <w:spacing w:line="360" w:lineRule="auto"/>
+        <w:ind w:firstLine="284"/>
+        <w:jc w:val="both"/>
+        <w:rPr>
+          <w:rFonts w:ascii="Times New Roman" w:hAnsi="Times New Roman" w:cs="Times New Roman"/>
+          <w:sz w:val="28"/>
+          <w:szCs w:val="28"/>
+        </w:rPr>
+      </w:pPr>
+      <w:r>
+        <w:rPr>
+          <w:rFonts w:ascii="Times New Roman" w:hAnsi="Times New Roman" w:cs="Times New Roman"/>
+          <w:sz w:val="28"/>
+          <w:szCs w:val="28"/>
+        </w:rPr>
+        <w:t xml:space="preserve">У якості сховища для неструктурованої інформації документів використовується </w:t>
+      </w:r>
+      <w:proofErr w:type="spellStart"/>
+      <w:r>
+        <w:rPr>
+          <w:rFonts w:ascii="Times New Roman" w:hAnsi="Times New Roman" w:cs="Times New Roman"/>
+          <w:sz w:val="28"/>
+          <w:szCs w:val="28"/>
+          <w:lang w:val="en-US"/>
+        </w:rPr>
+        <w:t>Elasticsearch</w:t>
+      </w:r>
+      <w:proofErr w:type="spellEnd"/>
+      <w:r>
+        <w:rPr>
+          <w:rFonts w:ascii="Times New Roman" w:hAnsi="Times New Roman" w:cs="Times New Roman"/>
+          <w:sz w:val="28"/>
+          <w:szCs w:val="28"/>
+          <w:lang w:val="ru-RU"/>
+        </w:rPr>
+        <w:t xml:space="preserve">. </w:t>
+      </w:r>
+      <w:r>
+        <w:rPr>
+          <w:rFonts w:ascii="Times New Roman" w:hAnsi="Times New Roman" w:cs="Times New Roman"/>
+          <w:sz w:val="28"/>
+          <w:szCs w:val="28"/>
+        </w:rPr>
+        <w:t>Обґрунтуванням його вибору у якості нереляційного сховища слугували наступні аргументи:</w:t>
+      </w:r>
+    </w:p>
+    <w:p>
+      <w:pPr>
+        <w:pStyle w:val="a6"/>
+        <w:numPr>
+          <w:ilvl w:val="0"/>
+          <w:numId w:val="25"/>
+        </w:numPr>
+        <w:spacing w:line="360" w:lineRule="auto"/>
+        <w:jc w:val="both"/>
+        <w:rPr>
+          <w:rFonts w:ascii="Times New Roman" w:hAnsi="Times New Roman" w:cs="Times New Roman"/>
+          <w:sz w:val="28"/>
+          <w:szCs w:val="28"/>
+        </w:rPr>
+      </w:pPr>
+      <w:r>
+        <w:rPr>
+          <w:rFonts w:ascii="Times New Roman" w:hAnsi="Times New Roman" w:cs="Times New Roman"/>
+          <w:sz w:val="28"/>
+          <w:szCs w:val="28"/>
+        </w:rPr>
+        <w:t>Дане програмне рішення не потребує оплати за власне використання</w:t>
+      </w:r>
+    </w:p>
+    <w:p>
+      <w:pPr>
+        <w:pStyle w:val="a6"/>
+        <w:numPr>
+          <w:ilvl w:val="0"/>
+          <w:numId w:val="25"/>
+        </w:numPr>
+        <w:spacing w:line="360" w:lineRule="auto"/>
+        <w:jc w:val="both"/>
+        <w:rPr>
+          <w:rFonts w:ascii="Times New Roman" w:hAnsi="Times New Roman" w:cs="Times New Roman"/>
+          <w:sz w:val="28"/>
+          <w:szCs w:val="28"/>
+        </w:rPr>
+      </w:pPr>
+      <w:proofErr w:type="spellStart"/>
+      <w:r>
+        <w:rPr>
+          <w:rFonts w:ascii="Times New Roman" w:hAnsi="Times New Roman" w:cs="Times New Roman"/>
+          <w:sz w:val="28"/>
+          <w:szCs w:val="28"/>
+          <w:lang w:val="en-US"/>
+        </w:rPr>
+        <w:t>Elasticsearch</w:t>
+      </w:r>
+      <w:proofErr w:type="spellEnd"/>
+      <w:r>
+        <w:rPr>
+          <w:rFonts w:ascii="Times New Roman" w:hAnsi="Times New Roman" w:cs="Times New Roman"/>
+          <w:sz w:val="28"/>
+          <w:szCs w:val="28"/>
+        </w:rPr>
+        <w:t xml:space="preserve"> </w:t>
+      </w:r>
+      <w:r>
+        <w:rPr>
+          <w:rFonts w:ascii="Times New Roman" w:hAnsi="Times New Roman" w:cs="Times New Roman"/>
+          <w:sz w:val="28"/>
+          <w:szCs w:val="28"/>
+        </w:rPr>
+        <w:t>може працювати з великою кількістю документів без втрати швидкодії</w:t>
+      </w:r>
+    </w:p>
+    <w:p>
+      <w:pPr>
+        <w:pStyle w:val="a6"/>
+        <w:numPr>
+          <w:ilvl w:val="0"/>
+          <w:numId w:val="25"/>
+        </w:numPr>
+        <w:spacing w:line="360" w:lineRule="auto"/>
+        <w:jc w:val="both"/>
+        <w:rPr>
+          <w:rFonts w:ascii="Times New Roman" w:hAnsi="Times New Roman" w:cs="Times New Roman"/>
+          <w:sz w:val="28"/>
+          <w:szCs w:val="28"/>
+        </w:rPr>
+      </w:pPr>
+      <w:r>
+        <w:rPr>
+          <w:rFonts w:ascii="Times New Roman" w:hAnsi="Times New Roman" w:cs="Times New Roman"/>
+          <w:sz w:val="28"/>
+          <w:szCs w:val="28"/>
+        </w:rPr>
+        <w:t>Це сховище</w:t>
+      </w:r>
+      <w:r>
+        <w:rPr>
+          <w:rFonts w:ascii="Times New Roman" w:hAnsi="Times New Roman" w:cs="Times New Roman"/>
+          <w:sz w:val="28"/>
+          <w:szCs w:val="28"/>
+        </w:rPr>
+        <w:t>, у разі необхідності,</w:t>
+      </w:r>
+      <w:r>
+        <w:rPr>
+          <w:rFonts w:ascii="Times New Roman" w:hAnsi="Times New Roman" w:cs="Times New Roman"/>
+          <w:sz w:val="28"/>
+          <w:szCs w:val="28"/>
+        </w:rPr>
+        <w:t xml:space="preserve"> має великий потенціал для масштабування</w:t>
+      </w:r>
+    </w:p>
+    <w:p>
+      <w:pPr>
+        <w:pStyle w:val="a6"/>
+        <w:numPr>
+          <w:ilvl w:val="0"/>
+          <w:numId w:val="25"/>
+        </w:numPr>
+        <w:spacing w:line="360" w:lineRule="auto"/>
+        <w:jc w:val="both"/>
+        <w:rPr>
+          <w:rFonts w:ascii="Times New Roman" w:hAnsi="Times New Roman" w:cs="Times New Roman"/>
+          <w:sz w:val="28"/>
+          <w:szCs w:val="28"/>
+        </w:rPr>
+      </w:pPr>
+      <w:r>
+        <w:rPr>
+          <w:rFonts w:ascii="Times New Roman" w:hAnsi="Times New Roman" w:cs="Times New Roman"/>
+          <w:sz w:val="28"/>
+          <w:szCs w:val="28"/>
+        </w:rPr>
+        <w:t xml:space="preserve">Має </w:t>
+      </w:r>
+      <w:r>
+        <w:rPr>
+          <w:rFonts w:ascii="Times New Roman" w:hAnsi="Times New Roman" w:cs="Times New Roman"/>
+          <w:sz w:val="28"/>
+          <w:szCs w:val="28"/>
+        </w:rPr>
+        <w:t>широкий спектр засобів для здійснення пошук</w:t>
+      </w:r>
+      <w:r>
+        <w:rPr>
+          <w:rFonts w:ascii="Times New Roman" w:hAnsi="Times New Roman" w:cs="Times New Roman"/>
+          <w:sz w:val="28"/>
+          <w:szCs w:val="28"/>
+        </w:rPr>
+        <w:t>у за різними критеріями, в тому числі повнотекстовий пошук</w:t>
+      </w:r>
+    </w:p>
+    <w:p>
+      <w:pPr>
+        <w:pStyle w:val="3"/>
+        <w:spacing w:line="360" w:lineRule="auto"/>
+        <w:rPr>
+          <w:rFonts w:ascii="Times New Roman" w:hAnsi="Times New Roman" w:cs="Times New Roman"/>
+          <w:color w:val="auto"/>
+          <w:sz w:val="32"/>
+          <w:szCs w:val="32"/>
+        </w:rPr>
+      </w:pPr>
+      <w:bookmarkStart w:id="13" w:name="_Toc531728712"/>
+      <w:r>
+        <w:rPr>
+          <w:rFonts w:ascii="Times New Roman" w:hAnsi="Times New Roman" w:cs="Times New Roman"/>
+          <w:color w:val="auto"/>
+          <w:sz w:val="32"/>
+          <w:szCs w:val="32"/>
+        </w:rPr>
+        <w:t>3</w:t>
+      </w:r>
+      <w:r>
+        <w:rPr>
+          <w:rFonts w:ascii="Times New Roman" w:hAnsi="Times New Roman" w:cs="Times New Roman"/>
+          <w:color w:val="auto"/>
+          <w:sz w:val="32"/>
+          <w:szCs w:val="32"/>
+        </w:rPr>
+        <w:t>.2</w:t>
+      </w:r>
+      <w:r>
+        <w:rPr>
+          <w:rFonts w:ascii="Times New Roman" w:hAnsi="Times New Roman" w:cs="Times New Roman"/>
+          <w:color w:val="auto"/>
+          <w:sz w:val="32"/>
+          <w:szCs w:val="32"/>
+        </w:rPr>
+        <w:t>.</w:t>
+      </w:r>
+      <w:r>
+        <w:rPr>
+          <w:rFonts w:ascii="Times New Roman" w:hAnsi="Times New Roman" w:cs="Times New Roman"/>
+          <w:color w:val="auto"/>
+          <w:sz w:val="32"/>
+          <w:szCs w:val="32"/>
+          <w:lang w:val="ru-RU"/>
+        </w:rPr>
+        <w:t xml:space="preserve"> </w:t>
+      </w:r>
+      <w:proofErr w:type="spellStart"/>
+      <w:r>
+        <w:rPr>
+          <w:rFonts w:ascii="Times New Roman" w:hAnsi="Times New Roman" w:cs="Times New Roman"/>
+          <w:color w:val="auto"/>
+          <w:sz w:val="32"/>
+          <w:szCs w:val="32"/>
+          <w:lang w:val="ru-RU"/>
+        </w:rPr>
+        <w:t>Арх</w:t>
+      </w:r>
+      <w:r>
+        <w:rPr>
+          <w:rFonts w:ascii="Times New Roman" w:hAnsi="Times New Roman" w:cs="Times New Roman"/>
+          <w:color w:val="auto"/>
+          <w:sz w:val="32"/>
+          <w:szCs w:val="32"/>
+        </w:rPr>
+        <w:t>ітектура</w:t>
+      </w:r>
+      <w:proofErr w:type="spellEnd"/>
+      <w:r>
+        <w:rPr>
+          <w:rFonts w:ascii="Times New Roman" w:hAnsi="Times New Roman" w:cs="Times New Roman"/>
+          <w:color w:val="auto"/>
+          <w:sz w:val="32"/>
+          <w:szCs w:val="32"/>
+        </w:rPr>
+        <w:t xml:space="preserve"> додатку та технології які він використовує</w:t>
+      </w:r>
+      <w:bookmarkEnd w:id="13"/>
+    </w:p>
+    <w:p>
+      <w:pPr>
+        <w:spacing w:line="360" w:lineRule="auto"/>
+        <w:ind w:firstLine="284"/>
+        <w:jc w:val="both"/>
+        <w:rPr>
+          <w:rFonts w:ascii="Times New Roman" w:hAnsi="Times New Roman" w:cs="Times New Roman"/>
+          <w:sz w:val="28"/>
+          <w:szCs w:val="28"/>
+        </w:rPr>
+      </w:pPr>
+      <w:r>
+        <w:rPr>
+          <w:rFonts w:ascii="Times New Roman" w:hAnsi="Times New Roman" w:cs="Times New Roman"/>
+          <w:sz w:val="28"/>
+          <w:szCs w:val="28"/>
+        </w:rPr>
+        <w:t>Згідно вимог поставлених законом України про доступ до судових рішень, додаток повинен підпадати під наступні характеристики:</w:t>
+      </w:r>
+    </w:p>
+    <w:p>
+      <w:pPr>
+        <w:pStyle w:val="a6"/>
+        <w:numPr>
+          <w:ilvl w:val="0"/>
+          <w:numId w:val="25"/>
+        </w:numPr>
+        <w:spacing w:line="360" w:lineRule="auto"/>
+        <w:jc w:val="both"/>
+        <w:rPr>
+          <w:rFonts w:ascii="Times New Roman" w:hAnsi="Times New Roman" w:cs="Times New Roman"/>
+          <w:sz w:val="28"/>
+          <w:szCs w:val="28"/>
+        </w:rPr>
+      </w:pPr>
+      <w:r>
+        <w:rPr>
+          <w:rFonts w:ascii="Times New Roman" w:hAnsi="Times New Roman" w:cs="Times New Roman"/>
+          <w:sz w:val="28"/>
+          <w:szCs w:val="28"/>
+        </w:rPr>
+        <w:t>Здатність до масштабування сховища документів</w:t>
+      </w:r>
+    </w:p>
+    <w:p>
+      <w:pPr>
+        <w:pStyle w:val="a6"/>
+        <w:numPr>
+          <w:ilvl w:val="0"/>
+          <w:numId w:val="25"/>
+        </w:numPr>
+        <w:spacing w:line="360" w:lineRule="auto"/>
+        <w:jc w:val="both"/>
+        <w:rPr>
+          <w:rFonts w:ascii="Times New Roman" w:hAnsi="Times New Roman" w:cs="Times New Roman"/>
+          <w:sz w:val="28"/>
+          <w:szCs w:val="28"/>
+        </w:rPr>
+      </w:pPr>
+      <w:r>
+        <w:rPr>
+          <w:rFonts w:ascii="Times New Roman" w:hAnsi="Times New Roman" w:cs="Times New Roman"/>
+          <w:sz w:val="28"/>
+          <w:szCs w:val="28"/>
+        </w:rPr>
+        <w:t>С</w:t>
+      </w:r>
+      <w:r>
+        <w:rPr>
+          <w:rFonts w:ascii="Times New Roman" w:hAnsi="Times New Roman" w:cs="Times New Roman"/>
+          <w:sz w:val="28"/>
+          <w:szCs w:val="28"/>
+        </w:rPr>
+        <w:t>тійкість до відмов у разі стресових навантажень</w:t>
+      </w:r>
+    </w:p>
+    <w:p>
+      <w:pPr>
+        <w:pStyle w:val="a6"/>
+        <w:numPr>
+          <w:ilvl w:val="0"/>
+          <w:numId w:val="25"/>
+        </w:numPr>
+        <w:spacing w:line="360" w:lineRule="auto"/>
+        <w:jc w:val="both"/>
+        <w:rPr>
+          <w:rFonts w:ascii="Times New Roman" w:hAnsi="Times New Roman" w:cs="Times New Roman"/>
+          <w:sz w:val="28"/>
+          <w:szCs w:val="28"/>
+        </w:rPr>
+      </w:pPr>
+      <w:r>
+        <w:rPr>
+          <w:rFonts w:ascii="Times New Roman" w:hAnsi="Times New Roman" w:cs="Times New Roman"/>
+          <w:sz w:val="28"/>
+          <w:szCs w:val="28"/>
+        </w:rPr>
+        <w:t>Забезпечувати зручний пошук серед існуючих судових рішень</w:t>
+      </w:r>
+    </w:p>
+    <w:p>
+      <w:pPr>
+        <w:pStyle w:val="a6"/>
+        <w:numPr>
+          <w:ilvl w:val="0"/>
+          <w:numId w:val="25"/>
+        </w:numPr>
+        <w:spacing w:line="360" w:lineRule="auto"/>
+        <w:jc w:val="both"/>
+        <w:rPr>
+          <w:rFonts w:ascii="Times New Roman" w:hAnsi="Times New Roman" w:cs="Times New Roman"/>
+          <w:sz w:val="28"/>
+          <w:szCs w:val="28"/>
+        </w:rPr>
+      </w:pPr>
+      <w:r>
+        <w:rPr>
+          <w:rFonts w:ascii="Times New Roman" w:hAnsi="Times New Roman" w:cs="Times New Roman"/>
+          <w:sz w:val="28"/>
+          <w:szCs w:val="28"/>
+        </w:rPr>
+        <w:t>Мати високу швидкодію</w:t>
+      </w:r>
+    </w:p>
+    <w:p>
+      <w:pPr>
+        <w:spacing w:line="360" w:lineRule="auto"/>
+        <w:ind w:firstLine="568"/>
+        <w:jc w:val="both"/>
+        <w:rPr>
+          <w:rFonts w:ascii="Times New Roman" w:hAnsi="Times New Roman" w:cs="Times New Roman"/>
+          <w:sz w:val="28"/>
+          <w:szCs w:val="28"/>
+        </w:rPr>
+      </w:pPr>
+      <w:r>
+        <w:rPr>
+          <w:rFonts w:ascii="Times New Roman" w:hAnsi="Times New Roman" w:cs="Times New Roman"/>
+          <w:sz w:val="28"/>
+          <w:szCs w:val="28"/>
+        </w:rPr>
+        <w:t>Для забезпечення характеристик вище було вирішено реалізувати веб додаток який складається з двох програм.</w:t>
+      </w:r>
+    </w:p>
+    <w:p>
+      <w:pPr>
+        <w:spacing w:line="360" w:lineRule="auto"/>
+        <w:ind w:firstLine="568"/>
+        <w:jc w:val="both"/>
+        <w:rPr>
+          <w:rFonts w:ascii="Times New Roman" w:hAnsi="Times New Roman" w:cs="Times New Roman"/>
+          <w:sz w:val="28"/>
+          <w:szCs w:val="28"/>
+        </w:rPr>
+      </w:pPr>
+      <w:r>
+        <w:rPr>
+          <w:rFonts w:ascii="Times New Roman" w:hAnsi="Times New Roman" w:cs="Times New Roman"/>
+          <w:sz w:val="28"/>
+          <w:szCs w:val="28"/>
+        </w:rPr>
+        <w:t xml:space="preserve">Перший відповідає за користувацький інтерфейс </w:t>
+      </w:r>
+      <w:r>
+        <w:rPr>
+          <w:rFonts w:ascii="Times New Roman" w:hAnsi="Times New Roman" w:cs="Times New Roman"/>
+          <w:sz w:val="28"/>
+          <w:szCs w:val="28"/>
+          <w:lang w:val="ru-RU"/>
+        </w:rPr>
+        <w:t xml:space="preserve">та </w:t>
+      </w:r>
+      <w:r>
+        <w:rPr>
+          <w:rFonts w:ascii="Times New Roman" w:hAnsi="Times New Roman" w:cs="Times New Roman"/>
+          <w:sz w:val="28"/>
+          <w:szCs w:val="28"/>
+        </w:rPr>
+        <w:t>відображення</w:t>
+      </w:r>
+      <w:r>
+        <w:rPr>
+          <w:rFonts w:ascii="Times New Roman" w:hAnsi="Times New Roman" w:cs="Times New Roman"/>
+          <w:sz w:val="28"/>
+          <w:szCs w:val="28"/>
+        </w:rPr>
+        <w:t xml:space="preserve"> результатів пошуку у браузері. </w:t>
+      </w:r>
+      <w:r>
+        <w:rPr>
+          <w:rFonts w:ascii="Times New Roman" w:hAnsi="Times New Roman" w:cs="Times New Roman"/>
+          <w:sz w:val="28"/>
+          <w:szCs w:val="28"/>
+        </w:rPr>
+        <w:t xml:space="preserve">Для імплементації даної програми було </w:t>
+      </w:r>
+      <w:r>
+        <w:rPr>
+          <w:rFonts w:ascii="Times New Roman" w:hAnsi="Times New Roman" w:cs="Times New Roman"/>
+          <w:sz w:val="28"/>
+          <w:szCs w:val="28"/>
+        </w:rPr>
+        <w:lastRenderedPageBreak/>
+        <w:t xml:space="preserve">вирішено використати </w:t>
+      </w:r>
+      <w:r>
+        <w:rPr>
+          <w:rFonts w:ascii="Times New Roman" w:hAnsi="Times New Roman" w:cs="Times New Roman"/>
+          <w:sz w:val="28"/>
+          <w:szCs w:val="28"/>
+        </w:rPr>
+        <w:t xml:space="preserve">пару </w:t>
+      </w:r>
+      <w:r>
+        <w:rPr>
+          <w:rFonts w:ascii="Times New Roman" w:hAnsi="Times New Roman" w:cs="Times New Roman"/>
+          <w:sz w:val="28"/>
+          <w:szCs w:val="28"/>
+        </w:rPr>
+        <w:t xml:space="preserve">зв’язку з бібліотек </w:t>
+      </w:r>
+      <w:r>
+        <w:rPr>
+          <w:rFonts w:ascii="Times New Roman" w:hAnsi="Times New Roman" w:cs="Times New Roman"/>
+          <w:sz w:val="28"/>
+          <w:szCs w:val="28"/>
+          <w:lang w:val="en-US"/>
+        </w:rPr>
+        <w:t>React</w:t>
+      </w:r>
+      <w:r>
+        <w:rPr>
+          <w:rFonts w:ascii="Times New Roman" w:hAnsi="Times New Roman" w:cs="Times New Roman"/>
+          <w:sz w:val="28"/>
+          <w:szCs w:val="28"/>
+        </w:rPr>
+        <w:t xml:space="preserve"> </w:t>
+      </w:r>
+      <w:r>
+        <w:rPr>
+          <w:rFonts w:ascii="Times New Roman" w:hAnsi="Times New Roman" w:cs="Times New Roman"/>
+          <w:sz w:val="28"/>
+          <w:szCs w:val="28"/>
+        </w:rPr>
+        <w:t xml:space="preserve">та </w:t>
+      </w:r>
+      <w:proofErr w:type="spellStart"/>
+      <w:r>
+        <w:rPr>
+          <w:rFonts w:ascii="Times New Roman" w:hAnsi="Times New Roman" w:cs="Times New Roman"/>
+          <w:sz w:val="28"/>
+          <w:szCs w:val="28"/>
+          <w:lang w:val="en-US"/>
+        </w:rPr>
+        <w:t>Redux</w:t>
+      </w:r>
+      <w:proofErr w:type="spellEnd"/>
+      <w:r>
+        <w:rPr>
+          <w:rFonts w:ascii="Times New Roman" w:hAnsi="Times New Roman" w:cs="Times New Roman"/>
+          <w:sz w:val="28"/>
+          <w:szCs w:val="28"/>
+        </w:rPr>
+        <w:t xml:space="preserve">. </w:t>
+      </w:r>
+      <w:r>
+        <w:rPr>
+          <w:rFonts w:ascii="Times New Roman" w:hAnsi="Times New Roman" w:cs="Times New Roman"/>
+          <w:sz w:val="28"/>
+          <w:szCs w:val="28"/>
+          <w:lang w:val="en-US"/>
+        </w:rPr>
+        <w:t>React</w:t>
+      </w:r>
+      <w:r>
+        <w:rPr>
+          <w:rFonts w:ascii="Times New Roman" w:hAnsi="Times New Roman" w:cs="Times New Roman"/>
+          <w:sz w:val="28"/>
+          <w:szCs w:val="28"/>
+        </w:rPr>
+        <w:t xml:space="preserve"> – </w:t>
+      </w:r>
+      <w:r>
+        <w:rPr>
+          <w:rFonts w:ascii="Times New Roman" w:hAnsi="Times New Roman" w:cs="Times New Roman"/>
+          <w:sz w:val="28"/>
+          <w:szCs w:val="28"/>
+        </w:rPr>
+        <w:t xml:space="preserve">бібліотека що розробляється компанією </w:t>
+      </w:r>
+      <w:r>
+        <w:rPr>
+          <w:rFonts w:ascii="Times New Roman" w:hAnsi="Times New Roman" w:cs="Times New Roman"/>
+          <w:sz w:val="28"/>
+          <w:szCs w:val="28"/>
+          <w:lang w:val="en-US"/>
+        </w:rPr>
+        <w:t>Facebook</w:t>
+      </w:r>
+      <w:r>
+        <w:rPr>
+          <w:rFonts w:ascii="Times New Roman" w:hAnsi="Times New Roman" w:cs="Times New Roman"/>
+          <w:sz w:val="28"/>
+          <w:szCs w:val="28"/>
+        </w:rPr>
+        <w:t xml:space="preserve"> </w:t>
+      </w:r>
+      <w:r>
+        <w:rPr>
+          <w:rFonts w:ascii="Times New Roman" w:hAnsi="Times New Roman" w:cs="Times New Roman"/>
+          <w:sz w:val="28"/>
+          <w:szCs w:val="28"/>
+        </w:rPr>
+        <w:t xml:space="preserve">для реалізації компонентного підходу у побудові інтерфейсів. </w:t>
+      </w:r>
+      <w:r>
+        <w:rPr>
+          <w:rFonts w:ascii="Times New Roman" w:hAnsi="Times New Roman" w:cs="Times New Roman"/>
+          <w:sz w:val="28"/>
+          <w:szCs w:val="28"/>
+        </w:rPr>
+        <w:t xml:space="preserve">Дана </w:t>
+      </w:r>
+      <w:r>
+        <w:rPr>
+          <w:rFonts w:ascii="Times New Roman" w:hAnsi="Times New Roman" w:cs="Times New Roman"/>
+          <w:sz w:val="28"/>
+          <w:szCs w:val="28"/>
+        </w:rPr>
+        <w:t xml:space="preserve">бібліотека дозволяє розробляти великі </w:t>
+      </w:r>
+      <w:proofErr w:type="spellStart"/>
+      <w:r>
+        <w:rPr>
+          <w:rFonts w:ascii="Times New Roman" w:hAnsi="Times New Roman" w:cs="Times New Roman"/>
+          <w:sz w:val="28"/>
+          <w:szCs w:val="28"/>
+        </w:rPr>
+        <w:t>односторінкові</w:t>
+      </w:r>
+      <w:proofErr w:type="spellEnd"/>
+      <w:r>
+        <w:rPr>
+          <w:rFonts w:ascii="Times New Roman" w:hAnsi="Times New Roman" w:cs="Times New Roman"/>
+          <w:sz w:val="28"/>
+          <w:szCs w:val="28"/>
+        </w:rPr>
+        <w:t xml:space="preserve"> додатки. Головними ідеями цієї бібліотеки є простота у використанні та швидкість. У той же час </w:t>
+      </w:r>
+      <w:r>
+        <w:rPr>
+          <w:rFonts w:ascii="Times New Roman" w:hAnsi="Times New Roman" w:cs="Times New Roman"/>
+          <w:sz w:val="28"/>
+          <w:szCs w:val="28"/>
+          <w:lang w:val="en-US"/>
+        </w:rPr>
+        <w:t xml:space="preserve">React </w:t>
+      </w:r>
+      <w:r>
+        <w:rPr>
+          <w:rFonts w:ascii="Times New Roman" w:hAnsi="Times New Roman" w:cs="Times New Roman"/>
+          <w:sz w:val="28"/>
+          <w:szCs w:val="28"/>
+        </w:rPr>
+        <w:t>володіє наступними перевагами:</w:t>
+      </w:r>
+    </w:p>
+    <w:p>
+      <w:pPr>
+        <w:pStyle w:val="a6"/>
+        <w:numPr>
+          <w:ilvl w:val="0"/>
+          <w:numId w:val="25"/>
+        </w:numPr>
+        <w:spacing w:line="360" w:lineRule="auto"/>
+        <w:jc w:val="both"/>
+        <w:rPr>
+          <w:rFonts w:ascii="Times New Roman" w:hAnsi="Times New Roman" w:cs="Times New Roman"/>
+          <w:sz w:val="28"/>
+          <w:szCs w:val="28"/>
+        </w:rPr>
+      </w:pPr>
+      <w:proofErr w:type="spellStart"/>
+      <w:r>
+        <w:rPr>
+          <w:rFonts w:ascii="Times New Roman" w:hAnsi="Times New Roman" w:cs="Times New Roman"/>
+          <w:sz w:val="28"/>
+          <w:szCs w:val="28"/>
+        </w:rPr>
+        <w:t>Однонаправленість</w:t>
+      </w:r>
+      <w:proofErr w:type="spellEnd"/>
+      <w:r>
+        <w:rPr>
+          <w:rFonts w:ascii="Times New Roman" w:hAnsi="Times New Roman" w:cs="Times New Roman"/>
+          <w:sz w:val="28"/>
+          <w:szCs w:val="28"/>
+        </w:rPr>
+        <w:t xml:space="preserve"> даних – тобто всі параметри компонентів можуть пропагуватися лише їх від батьківських компонентів. У той же час дочірні компоненти можуть викликати функції-дії які передаються батьківс</w:t>
+      </w:r>
+      <w:r>
+        <w:rPr>
+          <w:rFonts w:ascii="Times New Roman" w:hAnsi="Times New Roman" w:cs="Times New Roman"/>
+          <w:sz w:val="28"/>
+          <w:szCs w:val="28"/>
+        </w:rPr>
+        <w:t>ькими компонентами.</w:t>
+      </w:r>
+    </w:p>
+    <w:p>
+      <w:pPr>
+        <w:pStyle w:val="a6"/>
+        <w:numPr>
+          <w:ilvl w:val="0"/>
+          <w:numId w:val="25"/>
+        </w:numPr>
+        <w:spacing w:line="360" w:lineRule="auto"/>
+        <w:jc w:val="both"/>
+        <w:rPr>
+          <w:rFonts w:ascii="Times New Roman" w:hAnsi="Times New Roman" w:cs="Times New Roman"/>
+          <w:sz w:val="28"/>
+          <w:szCs w:val="28"/>
+        </w:rPr>
+      </w:pPr>
+      <w:r>
+        <w:rPr>
+          <w:rFonts w:ascii="Times New Roman" w:hAnsi="Times New Roman" w:cs="Times New Roman"/>
+          <w:sz w:val="28"/>
+          <w:szCs w:val="28"/>
+        </w:rPr>
+        <w:t>Віртуальна об’єктна модель документу</w:t>
+      </w:r>
+      <w:r>
+        <w:rPr>
+          <w:rFonts w:ascii="Times New Roman" w:hAnsi="Times New Roman" w:cs="Times New Roman"/>
+          <w:sz w:val="28"/>
+          <w:szCs w:val="28"/>
+          <w:lang w:val="ru-RU"/>
+        </w:rPr>
+        <w:t xml:space="preserve"> – </w:t>
+      </w:r>
+      <w:r>
+        <w:rPr>
+          <w:rFonts w:ascii="Times New Roman" w:hAnsi="Times New Roman" w:cs="Times New Roman"/>
+          <w:sz w:val="28"/>
+          <w:szCs w:val="28"/>
+        </w:rPr>
+        <w:t xml:space="preserve">оптимізація швидкодії при перемальовуванні сторінки. Саме за допомогою цієї технології </w:t>
+      </w:r>
+      <w:r>
+        <w:rPr>
+          <w:rFonts w:ascii="Times New Roman" w:hAnsi="Times New Roman" w:cs="Times New Roman"/>
+          <w:sz w:val="28"/>
+          <w:szCs w:val="28"/>
+        </w:rPr>
+        <w:t>браузер буде перемальовувати лише частини документів які змінюються.</w:t>
+      </w:r>
+    </w:p>
+    <w:p>
+      <w:pPr>
+        <w:pStyle w:val="a6"/>
+        <w:numPr>
+          <w:ilvl w:val="0"/>
+          <w:numId w:val="25"/>
+        </w:numPr>
+        <w:spacing w:line="360" w:lineRule="auto"/>
+        <w:jc w:val="both"/>
+        <w:rPr>
+          <w:rFonts w:ascii="Times New Roman" w:hAnsi="Times New Roman" w:cs="Times New Roman"/>
+          <w:sz w:val="28"/>
+          <w:szCs w:val="28"/>
+        </w:rPr>
+      </w:pPr>
+      <w:r>
+        <w:rPr>
+          <w:rFonts w:ascii="Times New Roman" w:hAnsi="Times New Roman" w:cs="Times New Roman"/>
+          <w:sz w:val="28"/>
+          <w:szCs w:val="28"/>
+        </w:rPr>
+        <w:t xml:space="preserve">Мова виразів </w:t>
+      </w:r>
+      <w:r>
+        <w:rPr>
+          <w:rFonts w:ascii="Times New Roman" w:hAnsi="Times New Roman" w:cs="Times New Roman"/>
+          <w:sz w:val="28"/>
+          <w:szCs w:val="28"/>
+          <w:lang w:val="en-US"/>
+        </w:rPr>
+        <w:t>JSX</w:t>
+      </w:r>
+      <w:r>
+        <w:rPr>
+          <w:rFonts w:ascii="Times New Roman" w:hAnsi="Times New Roman" w:cs="Times New Roman"/>
+          <w:sz w:val="28"/>
+          <w:szCs w:val="28"/>
+          <w:lang w:val="ru-RU"/>
+        </w:rPr>
+        <w:t xml:space="preserve"> – </w:t>
+      </w:r>
+      <w:r>
+        <w:rPr>
+          <w:rFonts w:ascii="Times New Roman" w:hAnsi="Times New Roman" w:cs="Times New Roman"/>
+          <w:sz w:val="28"/>
+          <w:szCs w:val="28"/>
+        </w:rPr>
+        <w:t>за допомогою цієї мови розробник може просто описувати ієрархії та поведінку компонентів.</w:t>
+      </w:r>
+    </w:p>
+    <w:p>
+      <w:pPr>
+        <w:spacing w:line="360" w:lineRule="auto"/>
+        <w:ind w:firstLine="284"/>
+        <w:jc w:val="both"/>
+        <w:rPr>
+          <w:rFonts w:ascii="Times New Roman" w:hAnsi="Times New Roman" w:cs="Times New Roman"/>
+          <w:sz w:val="28"/>
+          <w:szCs w:val="28"/>
+        </w:rPr>
+      </w:pPr>
+      <w:proofErr w:type="spellStart"/>
+      <w:r>
+        <w:rPr>
+          <w:rFonts w:ascii="Times New Roman" w:hAnsi="Times New Roman" w:cs="Times New Roman"/>
+          <w:sz w:val="28"/>
+          <w:szCs w:val="28"/>
+          <w:lang w:val="en-US"/>
+        </w:rPr>
+        <w:t>Redux</w:t>
+      </w:r>
+      <w:proofErr w:type="spellEnd"/>
+      <w:r>
+        <w:rPr>
+          <w:rFonts w:ascii="Times New Roman" w:hAnsi="Times New Roman" w:cs="Times New Roman"/>
+          <w:sz w:val="28"/>
+          <w:szCs w:val="28"/>
+        </w:rPr>
+        <w:t xml:space="preserve"> – </w:t>
+      </w:r>
+      <w:r>
+        <w:rPr>
+          <w:rFonts w:ascii="Times New Roman" w:hAnsi="Times New Roman" w:cs="Times New Roman"/>
+          <w:sz w:val="28"/>
+          <w:szCs w:val="28"/>
+        </w:rPr>
+        <w:t xml:space="preserve">менеджер стану для </w:t>
+      </w:r>
+      <w:proofErr w:type="spellStart"/>
+      <w:r>
+        <w:rPr>
+          <w:rFonts w:ascii="Times New Roman" w:hAnsi="Times New Roman" w:cs="Times New Roman"/>
+          <w:sz w:val="28"/>
+          <w:szCs w:val="28"/>
+          <w:lang w:val="en-US"/>
+        </w:rPr>
+        <w:t>Javascript</w:t>
+      </w:r>
+      <w:proofErr w:type="spellEnd"/>
+      <w:r>
+        <w:rPr>
+          <w:rFonts w:ascii="Times New Roman" w:hAnsi="Times New Roman" w:cs="Times New Roman"/>
+          <w:sz w:val="28"/>
+          <w:szCs w:val="28"/>
+        </w:rPr>
+        <w:t xml:space="preserve"> </w:t>
+      </w:r>
+      <w:r>
+        <w:rPr>
+          <w:rFonts w:ascii="Times New Roman" w:hAnsi="Times New Roman" w:cs="Times New Roman"/>
+          <w:sz w:val="28"/>
+          <w:szCs w:val="28"/>
+        </w:rPr>
+        <w:t xml:space="preserve">додатків. Дана бібліотека розроблена компанією </w:t>
+      </w:r>
+      <w:r>
+        <w:rPr>
+          <w:rFonts w:ascii="Times New Roman" w:hAnsi="Times New Roman" w:cs="Times New Roman"/>
+          <w:sz w:val="28"/>
+          <w:szCs w:val="28"/>
+          <w:lang w:val="en-US"/>
+        </w:rPr>
+        <w:t>Facebook</w:t>
+      </w:r>
+      <w:r>
+        <w:rPr>
+          <w:rFonts w:ascii="Times New Roman" w:hAnsi="Times New Roman" w:cs="Times New Roman"/>
+          <w:sz w:val="28"/>
+          <w:szCs w:val="28"/>
+        </w:rPr>
+        <w:t xml:space="preserve"> та її ціль у допомозі розробникам створювати додатки яким необхідний стан який можна легко тестувати та підтримувати цілісність даних, </w:t>
+      </w:r>
+      <w:proofErr w:type="spellStart"/>
+      <w:r>
+        <w:rPr>
+          <w:rFonts w:ascii="Times New Roman" w:hAnsi="Times New Roman" w:cs="Times New Roman"/>
+          <w:sz w:val="28"/>
+          <w:szCs w:val="28"/>
+          <w:lang w:val="en-US"/>
+        </w:rPr>
+        <w:t>Redux</w:t>
+      </w:r>
+      <w:proofErr w:type="spellEnd"/>
+      <w:r>
+        <w:rPr>
+          <w:rFonts w:ascii="Times New Roman" w:hAnsi="Times New Roman" w:cs="Times New Roman"/>
+          <w:sz w:val="28"/>
+          <w:szCs w:val="28"/>
+        </w:rPr>
+        <w:t xml:space="preserve"> </w:t>
+      </w:r>
+      <w:r>
+        <w:rPr>
+          <w:rFonts w:ascii="Times New Roman" w:hAnsi="Times New Roman" w:cs="Times New Roman"/>
+          <w:sz w:val="28"/>
+          <w:szCs w:val="28"/>
+        </w:rPr>
+        <w:t xml:space="preserve">реалізує </w:t>
+      </w:r>
+      <w:proofErr w:type="spellStart"/>
+      <w:r>
+        <w:rPr>
+          <w:rFonts w:ascii="Times New Roman" w:hAnsi="Times New Roman" w:cs="Times New Roman"/>
+          <w:sz w:val="28"/>
+          <w:szCs w:val="28"/>
+        </w:rPr>
+        <w:t>однонаправлену</w:t>
+      </w:r>
+      <w:proofErr w:type="spellEnd"/>
+      <w:r>
+        <w:rPr>
+          <w:rFonts w:ascii="Times New Roman" w:hAnsi="Times New Roman" w:cs="Times New Roman"/>
+          <w:sz w:val="28"/>
+          <w:szCs w:val="28"/>
+        </w:rPr>
+        <w:t xml:space="preserve"> архітектуру </w:t>
+      </w:r>
+      <w:r>
+        <w:rPr>
+          <w:rFonts w:ascii="Times New Roman" w:hAnsi="Times New Roman" w:cs="Times New Roman"/>
+          <w:sz w:val="28"/>
+          <w:szCs w:val="28"/>
+          <w:lang w:val="en-US"/>
+        </w:rPr>
+        <w:t>Flux</w:t>
+      </w:r>
+      <w:r>
+        <w:rPr>
+          <w:rFonts w:ascii="Times New Roman" w:hAnsi="Times New Roman" w:cs="Times New Roman"/>
+          <w:sz w:val="28"/>
+          <w:szCs w:val="28"/>
+        </w:rPr>
+        <w:t xml:space="preserve">. Використання даної бібліотеки дозволяє розділити стан від відображення що робить його агностичним до бібліотек які керують відображенням. Бібліотека </w:t>
+      </w:r>
+      <w:proofErr w:type="spellStart"/>
+      <w:r>
+        <w:rPr>
+          <w:rFonts w:ascii="Times New Roman" w:hAnsi="Times New Roman" w:cs="Times New Roman"/>
+          <w:sz w:val="28"/>
+          <w:szCs w:val="28"/>
+          <w:lang w:val="en-US"/>
+        </w:rPr>
+        <w:t>Redux</w:t>
+      </w:r>
+      <w:proofErr w:type="spellEnd"/>
+      <w:r>
+        <w:rPr>
+          <w:rFonts w:ascii="Times New Roman" w:hAnsi="Times New Roman" w:cs="Times New Roman"/>
+          <w:sz w:val="28"/>
+          <w:szCs w:val="28"/>
+          <w:lang w:val="en-US"/>
+        </w:rPr>
+        <w:t xml:space="preserve"> </w:t>
+      </w:r>
+      <w:r>
+        <w:rPr>
+          <w:rFonts w:ascii="Times New Roman" w:hAnsi="Times New Roman" w:cs="Times New Roman"/>
+          <w:sz w:val="28"/>
+          <w:szCs w:val="28"/>
+        </w:rPr>
+        <w:t>може бути описана трьома фундаментальними постулатами:</w:t>
+      </w:r>
+    </w:p>
+    <w:p>
+      <w:pPr>
+        <w:pStyle w:val="a6"/>
+        <w:numPr>
+          <w:ilvl w:val="0"/>
+          <w:numId w:val="25"/>
+        </w:numPr>
+        <w:spacing w:line="360" w:lineRule="auto"/>
+        <w:jc w:val="both"/>
+        <w:rPr>
+          <w:rFonts w:ascii="Times New Roman" w:hAnsi="Times New Roman" w:cs="Times New Roman"/>
+          <w:sz w:val="28"/>
+          <w:szCs w:val="28"/>
+        </w:rPr>
+      </w:pPr>
+      <w:r>
+        <w:rPr>
+          <w:rFonts w:ascii="Times New Roman" w:hAnsi="Times New Roman" w:cs="Times New Roman"/>
+          <w:sz w:val="28"/>
+          <w:szCs w:val="28"/>
+        </w:rPr>
+        <w:t xml:space="preserve">Єдине джерело даних – стан </w:t>
+      </w:r>
+      <w:r>
+        <w:rPr>
+          <w:rFonts w:ascii="Times New Roman" w:hAnsi="Times New Roman" w:cs="Times New Roman"/>
+          <w:sz w:val="28"/>
+          <w:szCs w:val="28"/>
+        </w:rPr>
+        <w:t xml:space="preserve">зберігається всередині єдиного об’єктного дерева всередині сховища </w:t>
+      </w:r>
+      <w:proofErr w:type="spellStart"/>
+      <w:r>
+        <w:rPr>
+          <w:rFonts w:ascii="Times New Roman" w:hAnsi="Times New Roman" w:cs="Times New Roman"/>
+          <w:sz w:val="28"/>
+          <w:szCs w:val="28"/>
+          <w:lang w:val="en-US"/>
+        </w:rPr>
+        <w:t>Redux</w:t>
+      </w:r>
+      <w:proofErr w:type="spellEnd"/>
+      <w:r>
+        <w:rPr>
+          <w:rFonts w:ascii="Times New Roman" w:hAnsi="Times New Roman" w:cs="Times New Roman"/>
+          <w:sz w:val="28"/>
+          <w:szCs w:val="28"/>
+          <w:lang w:val="ru-RU"/>
+        </w:rPr>
+        <w:t>.</w:t>
+      </w:r>
+    </w:p>
+    <w:p>
+      <w:pPr>
+        <w:pStyle w:val="a6"/>
+        <w:numPr>
+          <w:ilvl w:val="0"/>
+          <w:numId w:val="25"/>
+        </w:numPr>
+        <w:spacing w:line="360" w:lineRule="auto"/>
+        <w:jc w:val="both"/>
+        <w:rPr>
+          <w:rFonts w:ascii="Times New Roman" w:hAnsi="Times New Roman" w:cs="Times New Roman"/>
+          <w:sz w:val="28"/>
+          <w:szCs w:val="28"/>
+        </w:rPr>
+      </w:pPr>
+      <w:r>
+        <w:rPr>
+          <w:rFonts w:ascii="Times New Roman" w:hAnsi="Times New Roman" w:cs="Times New Roman"/>
+          <w:sz w:val="28"/>
+          <w:szCs w:val="28"/>
+        </w:rPr>
+        <w:t>Стан є незмінним – тобто бажання змінити будь які дані в стані додатку виливаються в створення нового стану.</w:t>
+      </w:r>
+    </w:p>
+    <w:p>
+      <w:pPr>
+        <w:pStyle w:val="a6"/>
+        <w:numPr>
+          <w:ilvl w:val="0"/>
+          <w:numId w:val="25"/>
+        </w:numPr>
+        <w:spacing w:line="360" w:lineRule="auto"/>
+        <w:jc w:val="both"/>
+        <w:rPr>
+          <w:rFonts w:ascii="Times New Roman" w:hAnsi="Times New Roman" w:cs="Times New Roman"/>
+          <w:sz w:val="28"/>
+          <w:szCs w:val="28"/>
+        </w:rPr>
+      </w:pPr>
+      <w:r>
+        <w:rPr>
+          <w:rFonts w:ascii="Times New Roman" w:hAnsi="Times New Roman" w:cs="Times New Roman"/>
+          <w:sz w:val="28"/>
+          <w:szCs w:val="28"/>
+        </w:rPr>
+        <w:t>Усі зміни викликаються чистими функціями – для зміни стану додатку під впливом подій розробник повинен створити чисту функцію.</w:t>
+      </w:r>
+    </w:p>
+    <w:p>
+      <w:pPr>
+        <w:spacing w:line="360" w:lineRule="auto"/>
+        <w:ind w:firstLine="284"/>
+        <w:jc w:val="both"/>
+        <w:rPr>
+          <w:rFonts w:ascii="Times New Roman" w:hAnsi="Times New Roman" w:cs="Times New Roman"/>
+          <w:sz w:val="28"/>
+          <w:szCs w:val="28"/>
+          <w:lang w:val="ru-RU"/>
+        </w:rPr>
+      </w:pPr>
+      <w:r>
+        <w:rPr>
+          <w:rFonts w:ascii="Times New Roman" w:hAnsi="Times New Roman" w:cs="Times New Roman"/>
+          <w:sz w:val="28"/>
+          <w:szCs w:val="28"/>
+        </w:rPr>
+        <w:t xml:space="preserve">Також для збірки проекту використовується </w:t>
+      </w:r>
+      <w:proofErr w:type="spellStart"/>
+      <w:r>
+        <w:rPr>
+          <w:rFonts w:ascii="Times New Roman" w:hAnsi="Times New Roman" w:cs="Times New Roman"/>
+          <w:sz w:val="28"/>
+          <w:szCs w:val="28"/>
+          <w:lang w:val="en-US"/>
+        </w:rPr>
+        <w:t>npm</w:t>
+      </w:r>
+      <w:proofErr w:type="spellEnd"/>
+      <w:r>
+        <w:rPr>
+          <w:rFonts w:ascii="Times New Roman" w:hAnsi="Times New Roman" w:cs="Times New Roman"/>
+          <w:sz w:val="28"/>
+          <w:szCs w:val="28"/>
+          <w:lang w:val="ru-RU"/>
+        </w:rPr>
+        <w:t xml:space="preserve"> </w:t>
+      </w:r>
+      <w:r>
+        <w:rPr>
+          <w:rFonts w:ascii="Times New Roman" w:hAnsi="Times New Roman" w:cs="Times New Roman"/>
+          <w:sz w:val="28"/>
+          <w:szCs w:val="28"/>
+        </w:rPr>
+        <w:t xml:space="preserve">та </w:t>
+      </w:r>
+      <w:proofErr w:type="spellStart"/>
+      <w:r>
+        <w:rPr>
+          <w:rFonts w:ascii="Times New Roman" w:hAnsi="Times New Roman" w:cs="Times New Roman"/>
+          <w:sz w:val="28"/>
+          <w:szCs w:val="28"/>
+          <w:lang w:val="en-US"/>
+        </w:rPr>
+        <w:t>webpack</w:t>
+      </w:r>
+      <w:proofErr w:type="spellEnd"/>
+    </w:p>
     <w:p>
       <w:pPr>
         <w:pStyle w:val="1"/>
@@ -12242,6 +14842,7 @@
         </w:rPr>
       </w:pPr>
       <w:r>
+        <w:lastRenderedPageBreak/>
         <w:br w:type="page"/>
       </w:r>
     </w:p>
@@ -12254,7 +14855,7 @@
           <w:color w:val="000000"/>
         </w:rPr>
       </w:pPr>
-      <w:bookmarkStart w:id="12" w:name="_Toc531635254"/>
+      <w:bookmarkStart w:id="14" w:name="_Toc531728713"/>
       <w:r>
         <w:rPr>
           <w:rFonts w:ascii="Times New Roman" w:eastAsia="Times New Roman" w:hAnsi="Times New Roman" w:cs="Times New Roman"/>
@@ -12263,7 +14864,7 @@
         <w:lastRenderedPageBreak/>
         <w:t>Список використаної літератури</w:t>
       </w:r>
-      <w:bookmarkEnd w:id="12"/>
+      <w:bookmarkEnd w:id="14"/>
     </w:p>
     <w:p>
       <w:pPr>
@@ -12607,6 +15208,231 @@
     </w:lvl>
   </w:abstractNum>
   <w:abstractNum w:abstractNumId="2" w15:restartNumberingAfterBreak="0">
+    <w:nsid w:val="07A74B80"/>
+    <w:multiLevelType w:val="hybridMultilevel"/>
+    <w:tmpl w:val="7C86BE96"/>
+    <w:lvl w:ilvl="0" w:tplc="F5FEAA40">
+      <w:numFmt w:val="bullet"/>
+      <w:lvlText w:val="-"/>
+      <w:lvlJc w:val="left"/>
+      <w:pPr>
+        <w:ind w:left="928" w:hanging="360"/>
+      </w:pPr>
+      <w:rPr>
+        <w:rFonts w:ascii="Times New Roman" w:eastAsia="Times New Roman" w:hAnsi="Times New Roman" w:cs="Times New Roman" w:hint="default"/>
+      </w:rPr>
+    </w:lvl>
+    <w:lvl w:ilvl="1" w:tplc="04190003" w:tentative="1">
+      <w:start w:val="1"/>
+      <w:numFmt w:val="bullet"/>
+      <w:lvlText w:val="o"/>
+      <w:lvlJc w:val="left"/>
+      <w:pPr>
+        <w:ind w:left="1724" w:hanging="360"/>
+      </w:pPr>
+      <w:rPr>
+        <w:rFonts w:ascii="Courier New" w:hAnsi="Courier New" w:cs="Courier New" w:hint="default"/>
+      </w:rPr>
+    </w:lvl>
+    <w:lvl w:ilvl="2" w:tplc="04190005" w:tentative="1">
+      <w:start w:val="1"/>
+      <w:numFmt w:val="bullet"/>
+      <w:lvlText w:val=""/>
+      <w:lvlJc w:val="left"/>
+      <w:pPr>
+        <w:ind w:left="2444" w:hanging="360"/>
+      </w:pPr>
+      <w:rPr>
+        <w:rFonts w:ascii="Wingdings" w:hAnsi="Wingdings" w:hint="default"/>
+      </w:rPr>
+    </w:lvl>
+    <w:lvl w:ilvl="3" w:tplc="04190001" w:tentative="1">
+      <w:start w:val="1"/>
+      <w:numFmt w:val="bullet"/>
+      <w:lvlText w:val=""/>
+      <w:lvlJc w:val="left"/>
+      <w:pPr>
+        <w:ind w:left="3164" w:hanging="360"/>
+      </w:pPr>
+      <w:rPr>
+        <w:rFonts w:ascii="Symbol" w:hAnsi="Symbol" w:hint="default"/>
+      </w:rPr>
+    </w:lvl>
+    <w:lvl w:ilvl="4" w:tplc="04190003" w:tentative="1">
+      <w:start w:val="1"/>
+      <w:numFmt w:val="bullet"/>
+      <w:lvlText w:val="o"/>
+      <w:lvlJc w:val="left"/>
+      <w:pPr>
+        <w:ind w:left="3884" w:hanging="360"/>
+      </w:pPr>
+      <w:rPr>
+        <w:rFonts w:ascii="Courier New" w:hAnsi="Courier New" w:cs="Courier New" w:hint="default"/>
+      </w:rPr>
+    </w:lvl>
+    <w:lvl w:ilvl="5" w:tplc="04190005" w:tentative="1">
+      <w:start w:val="1"/>
+      <w:numFmt w:val="bullet"/>
+      <w:lvlText w:val=""/>
+      <w:lvlJc w:val="left"/>
+      <w:pPr>
+        <w:ind w:left="4604" w:hanging="360"/>
+      </w:pPr>
+      <w:rPr>
+        <w:rFonts w:ascii="Wingdings" w:hAnsi="Wingdings" w:hint="default"/>
+      </w:rPr>
+    </w:lvl>
+    <w:lvl w:ilvl="6" w:tplc="04190001" w:tentative="1">
+      <w:start w:val="1"/>
+      <w:numFmt w:val="bullet"/>
+      <w:lvlText w:val=""/>
+      <w:lvlJc w:val="left"/>
+      <w:pPr>
+        <w:ind w:left="5324" w:hanging="360"/>
+      </w:pPr>
+      <w:rPr>
+        <w:rFonts w:ascii="Symbol" w:hAnsi="Symbol" w:hint="default"/>
+      </w:rPr>
+    </w:lvl>
+    <w:lvl w:ilvl="7" w:tplc="04190003" w:tentative="1">
+      <w:start w:val="1"/>
+      <w:numFmt w:val="bullet"/>
+      <w:lvlText w:val="o"/>
+      <w:lvlJc w:val="left"/>
+      <w:pPr>
+        <w:ind w:left="6044" w:hanging="360"/>
+      </w:pPr>
+      <w:rPr>
+        <w:rFonts w:ascii="Courier New" w:hAnsi="Courier New" w:cs="Courier New" w:hint="default"/>
+      </w:rPr>
+    </w:lvl>
+    <w:lvl w:ilvl="8" w:tplc="04190005" w:tentative="1">
+      <w:start w:val="1"/>
+      <w:numFmt w:val="bullet"/>
+      <w:lvlText w:val=""/>
+      <w:lvlJc w:val="left"/>
+      <w:pPr>
+        <w:ind w:left="6764" w:hanging="360"/>
+      </w:pPr>
+      <w:rPr>
+        <w:rFonts w:ascii="Wingdings" w:hAnsi="Wingdings" w:hint="default"/>
+      </w:rPr>
+    </w:lvl>
+  </w:abstractNum>
+  <w:abstractNum w:abstractNumId="3" w15:restartNumberingAfterBreak="0">
+    <w:nsid w:val="151214E2"/>
+    <w:multiLevelType w:val="hybridMultilevel"/>
+    <w:tmpl w:val="B3485088"/>
+    <w:lvl w:ilvl="0" w:tplc="04190001">
+      <w:start w:val="1"/>
+      <w:numFmt w:val="bullet"/>
+      <w:lvlText w:val=""/>
+      <w:lvlJc w:val="left"/>
+      <w:pPr>
+        <w:ind w:left="720" w:hanging="360"/>
+      </w:pPr>
+      <w:rPr>
+        <w:rFonts w:ascii="Symbol" w:hAnsi="Symbol" w:hint="default"/>
+      </w:rPr>
+    </w:lvl>
+    <w:lvl w:ilvl="1" w:tplc="04190003" w:tentative="1">
+      <w:start w:val="1"/>
+      <w:numFmt w:val="bullet"/>
+      <w:lvlText w:val="o"/>
+      <w:lvlJc w:val="left"/>
+      <w:pPr>
+        <w:ind w:left="1440" w:hanging="360"/>
+      </w:pPr>
+      <w:rPr>
+        <w:rFonts w:ascii="Courier New" w:hAnsi="Courier New" w:cs="Courier New" w:hint="default"/>
+      </w:rPr>
+    </w:lvl>
+    <w:lvl w:ilvl="2" w:tplc="04190005" w:tentative="1">
+      <w:start w:val="1"/>
+      <w:numFmt w:val="bullet"/>
+      <w:lvlText w:val=""/>
+      <w:lvlJc w:val="left"/>
+      <w:pPr>
+        <w:ind w:left="2160" w:hanging="360"/>
+      </w:pPr>
+      <w:rPr>
+        <w:rFonts w:ascii="Wingdings" w:hAnsi="Wingdings" w:hint="default"/>
+      </w:rPr>
+    </w:lvl>
+    <w:lvl w:ilvl="3" w:tplc="04190001" w:tentative="1">
+      <w:start w:val="1"/>
+      <w:numFmt w:val="bullet"/>
+      <w:lvlText w:val=""/>
+      <w:lvlJc w:val="left"/>
+      <w:pPr>
+        <w:ind w:left="2880" w:hanging="360"/>
+      </w:pPr>
+      <w:rPr>
+        <w:rFonts w:ascii="Symbol" w:hAnsi="Symbol" w:hint="default"/>
+      </w:rPr>
+    </w:lvl>
+    <w:lvl w:ilvl="4" w:tplc="04190003" w:tentative="1">
+      <w:start w:val="1"/>
+      <w:numFmt w:val="bullet"/>
+      <w:lvlText w:val="o"/>
+      <w:lvlJc w:val="left"/>
+      <w:pPr>
+        <w:ind w:left="3600" w:hanging="360"/>
+      </w:pPr>
+      <w:rPr>
+        <w:rFonts w:ascii="Courier New" w:hAnsi="Courier New" w:cs="Courier New" w:hint="default"/>
+      </w:rPr>
+    </w:lvl>
+    <w:lvl w:ilvl="5" w:tplc="04190005" w:tentative="1">
+      <w:start w:val="1"/>
+      <w:numFmt w:val="bullet"/>
+      <w:lvlText w:val=""/>
+      <w:lvlJc w:val="left"/>
+      <w:pPr>
+        <w:ind w:left="4320" w:hanging="360"/>
+      </w:pPr>
+      <w:rPr>
+        <w:rFonts w:ascii="Wingdings" w:hAnsi="Wingdings" w:hint="default"/>
+      </w:rPr>
+    </w:lvl>
+    <w:lvl w:ilvl="6" w:tplc="04190001" w:tentative="1">
+      <w:start w:val="1"/>
+      <w:numFmt w:val="bullet"/>
+      <w:lvlText w:val=""/>
+      <w:lvlJc w:val="left"/>
+      <w:pPr>
+        <w:ind w:left="5040" w:hanging="360"/>
+      </w:pPr>
+      <w:rPr>
+        <w:rFonts w:ascii="Symbol" w:hAnsi="Symbol" w:hint="default"/>
+      </w:rPr>
+    </w:lvl>
+    <w:lvl w:ilvl="7" w:tplc="04190003" w:tentative="1">
+      <w:start w:val="1"/>
+      <w:numFmt w:val="bullet"/>
+      <w:lvlText w:val="o"/>
+      <w:lvlJc w:val="left"/>
+      <w:pPr>
+        <w:ind w:left="5760" w:hanging="360"/>
+      </w:pPr>
+      <w:rPr>
+        <w:rFonts w:ascii="Courier New" w:hAnsi="Courier New" w:cs="Courier New" w:hint="default"/>
+      </w:rPr>
+    </w:lvl>
+    <w:lvl w:ilvl="8" w:tplc="04190005" w:tentative="1">
+      <w:start w:val="1"/>
+      <w:numFmt w:val="bullet"/>
+      <w:lvlText w:val=""/>
+      <w:lvlJc w:val="left"/>
+      <w:pPr>
+        <w:ind w:left="6480" w:hanging="360"/>
+      </w:pPr>
+      <w:rPr>
+        <w:rFonts w:ascii="Wingdings" w:hAnsi="Wingdings" w:hint="default"/>
+      </w:rPr>
+    </w:lvl>
+  </w:abstractNum>
+  <w:abstractNum w:abstractNumId="4" w15:restartNumberingAfterBreak="0">
     <w:nsid w:val="26AA10D0"/>
     <w:multiLevelType w:val="multilevel"/>
     <w:tmpl w:val="55CA7B70"/>
@@ -12737,7 +15563,7 @@
       </w:rPr>
     </w:lvl>
   </w:abstractNum>
-  <w:abstractNum w:abstractNumId="3" w15:restartNumberingAfterBreak="0">
+  <w:abstractNum w:abstractNumId="5" w15:restartNumberingAfterBreak="0">
     <w:nsid w:val="2ABF23C8"/>
     <w:multiLevelType w:val="multilevel"/>
     <w:tmpl w:val="CA50F110"/>
@@ -12868,7 +15694,7 @@
       </w:rPr>
     </w:lvl>
   </w:abstractNum>
-  <w:abstractNum w:abstractNumId="4" w15:restartNumberingAfterBreak="0">
+  <w:abstractNum w:abstractNumId="6" w15:restartNumberingAfterBreak="0">
     <w:nsid w:val="355C5249"/>
     <w:multiLevelType w:val="hybridMultilevel"/>
     <w:tmpl w:val="009E18F2"/>
@@ -12980,7 +15806,111 @@
       </w:rPr>
     </w:lvl>
   </w:abstractNum>
-  <w:abstractNum w:abstractNumId="5" w15:restartNumberingAfterBreak="0">
+  <w:abstractNum w:abstractNumId="7" w15:restartNumberingAfterBreak="0">
+    <w:nsid w:val="364F30DB"/>
+    <w:multiLevelType w:val="multilevel"/>
+    <w:tmpl w:val="F8544EB2"/>
+    <w:lvl w:ilvl="0">
+      <w:numFmt w:val="bullet"/>
+      <w:lvlText w:val="•"/>
+      <w:lvlJc w:val="left"/>
+      <w:pPr>
+        <w:ind w:left="720" w:hanging="360"/>
+      </w:pPr>
+      <w:rPr>
+        <w:rFonts w:ascii="OpenSymbol" w:eastAsia="OpenSymbol" w:hAnsi="OpenSymbol" w:cs="OpenSymbol"/>
+      </w:rPr>
+    </w:lvl>
+    <w:lvl w:ilvl="1">
+      <w:numFmt w:val="bullet"/>
+      <w:lvlText w:val="◦"/>
+      <w:lvlJc w:val="left"/>
+      <w:pPr>
+        <w:ind w:left="1080" w:hanging="360"/>
+      </w:pPr>
+      <w:rPr>
+        <w:rFonts w:ascii="OpenSymbol" w:eastAsia="OpenSymbol" w:hAnsi="OpenSymbol" w:cs="OpenSymbol"/>
+      </w:rPr>
+    </w:lvl>
+    <w:lvl w:ilvl="2">
+      <w:numFmt w:val="bullet"/>
+      <w:lvlText w:val="▪"/>
+      <w:lvlJc w:val="left"/>
+      <w:pPr>
+        <w:ind w:left="1440" w:hanging="360"/>
+      </w:pPr>
+      <w:rPr>
+        <w:rFonts w:ascii="OpenSymbol" w:eastAsia="OpenSymbol" w:hAnsi="OpenSymbol" w:cs="OpenSymbol"/>
+      </w:rPr>
+    </w:lvl>
+    <w:lvl w:ilvl="3">
+      <w:numFmt w:val="bullet"/>
+      <w:lvlText w:val="•"/>
+      <w:lvlJc w:val="left"/>
+      <w:pPr>
+        <w:ind w:left="1800" w:hanging="360"/>
+      </w:pPr>
+      <w:rPr>
+        <w:rFonts w:ascii="OpenSymbol" w:eastAsia="OpenSymbol" w:hAnsi="OpenSymbol" w:cs="OpenSymbol"/>
+      </w:rPr>
+    </w:lvl>
+    <w:lvl w:ilvl="4">
+      <w:numFmt w:val="bullet"/>
+      <w:lvlText w:val="◦"/>
+      <w:lvlJc w:val="left"/>
+      <w:pPr>
+        <w:ind w:left="2160" w:hanging="360"/>
+      </w:pPr>
+      <w:rPr>
+        <w:rFonts w:ascii="OpenSymbol" w:eastAsia="OpenSymbol" w:hAnsi="OpenSymbol" w:cs="OpenSymbol"/>
+      </w:rPr>
+    </w:lvl>
+    <w:lvl w:ilvl="5">
+      <w:numFmt w:val="bullet"/>
+      <w:lvlText w:val="▪"/>
+      <w:lvlJc w:val="left"/>
+      <w:pPr>
+        <w:ind w:left="2520" w:hanging="360"/>
+      </w:pPr>
+      <w:rPr>
+        <w:rFonts w:ascii="OpenSymbol" w:eastAsia="OpenSymbol" w:hAnsi="OpenSymbol" w:cs="OpenSymbol"/>
+      </w:rPr>
+    </w:lvl>
+    <w:lvl w:ilvl="6">
+      <w:numFmt w:val="bullet"/>
+      <w:lvlText w:val="•"/>
+      <w:lvlJc w:val="left"/>
+      <w:pPr>
+        <w:ind w:left="2880" w:hanging="360"/>
+      </w:pPr>
+      <w:rPr>
+        <w:rFonts w:ascii="OpenSymbol" w:eastAsia="OpenSymbol" w:hAnsi="OpenSymbol" w:cs="OpenSymbol"/>
+      </w:rPr>
+    </w:lvl>
+    <w:lvl w:ilvl="7">
+      <w:numFmt w:val="bullet"/>
+      <w:lvlText w:val="◦"/>
+      <w:lvlJc w:val="left"/>
+      <w:pPr>
+        <w:ind w:left="3240" w:hanging="360"/>
+      </w:pPr>
+      <w:rPr>
+        <w:rFonts w:ascii="OpenSymbol" w:eastAsia="OpenSymbol" w:hAnsi="OpenSymbol" w:cs="OpenSymbol"/>
+      </w:rPr>
+    </w:lvl>
+    <w:lvl w:ilvl="8">
+      <w:numFmt w:val="bullet"/>
+      <w:lvlText w:val="▪"/>
+      <w:lvlJc w:val="left"/>
+      <w:pPr>
+        <w:ind w:left="3600" w:hanging="360"/>
+      </w:pPr>
+      <w:rPr>
+        <w:rFonts w:ascii="OpenSymbol" w:eastAsia="OpenSymbol" w:hAnsi="OpenSymbol" w:cs="OpenSymbol"/>
+      </w:rPr>
+    </w:lvl>
+  </w:abstractNum>
+  <w:abstractNum w:abstractNumId="8" w15:restartNumberingAfterBreak="0">
     <w:nsid w:val="40DF6BD8"/>
     <w:multiLevelType w:val="multilevel"/>
     <w:tmpl w:val="2404193A"/>
@@ -13093,7 +16023,7 @@
       </w:rPr>
     </w:lvl>
   </w:abstractNum>
-  <w:abstractNum w:abstractNumId="6" w15:restartNumberingAfterBreak="0">
+  <w:abstractNum w:abstractNumId="9" w15:restartNumberingAfterBreak="0">
     <w:nsid w:val="44BC1838"/>
     <w:multiLevelType w:val="multilevel"/>
     <w:tmpl w:val="BE7E69B4"/>
@@ -13224,7 +16154,7 @@
       </w:rPr>
     </w:lvl>
   </w:abstractNum>
-  <w:abstractNum w:abstractNumId="7" w15:restartNumberingAfterBreak="0">
+  <w:abstractNum w:abstractNumId="10" w15:restartNumberingAfterBreak="0">
     <w:nsid w:val="460E5452"/>
     <w:multiLevelType w:val="hybridMultilevel"/>
     <w:tmpl w:val="F69C8232"/>
@@ -13336,7 +16266,7 @@
       </w:rPr>
     </w:lvl>
   </w:abstractNum>
-  <w:abstractNum w:abstractNumId="8" w15:restartNumberingAfterBreak="0">
+  <w:abstractNum w:abstractNumId="11" w15:restartNumberingAfterBreak="0">
     <w:nsid w:val="4C505933"/>
     <w:multiLevelType w:val="multilevel"/>
     <w:tmpl w:val="8DD24730"/>
@@ -13467,7 +16397,7 @@
       </w:rPr>
     </w:lvl>
   </w:abstractNum>
-  <w:abstractNum w:abstractNumId="9" w15:restartNumberingAfterBreak="0">
+  <w:abstractNum w:abstractNumId="12" w15:restartNumberingAfterBreak="0">
     <w:nsid w:val="4DD52F6C"/>
     <w:multiLevelType w:val="multilevel"/>
     <w:tmpl w:val="08260C74"/>
@@ -13553,7 +16483,7 @@
       </w:pPr>
     </w:lvl>
   </w:abstractNum>
-  <w:abstractNum w:abstractNumId="10" w15:restartNumberingAfterBreak="0">
+  <w:abstractNum w:abstractNumId="13" w15:restartNumberingAfterBreak="0">
     <w:nsid w:val="4E2E7202"/>
     <w:multiLevelType w:val="multilevel"/>
     <w:tmpl w:val="0946043A"/>
@@ -13677,7 +16607,7 @@
       </w:rPr>
     </w:lvl>
   </w:abstractNum>
-  <w:abstractNum w:abstractNumId="11" w15:restartNumberingAfterBreak="0">
+  <w:abstractNum w:abstractNumId="14" w15:restartNumberingAfterBreak="0">
     <w:nsid w:val="52490497"/>
     <w:multiLevelType w:val="hybridMultilevel"/>
     <w:tmpl w:val="9CF033FA"/>
@@ -13789,7 +16719,7 @@
       </w:rPr>
     </w:lvl>
   </w:abstractNum>
-  <w:abstractNum w:abstractNumId="12" w15:restartNumberingAfterBreak="0">
+  <w:abstractNum w:abstractNumId="15" w15:restartNumberingAfterBreak="0">
     <w:nsid w:val="549101C6"/>
     <w:multiLevelType w:val="multilevel"/>
     <w:tmpl w:val="7FDE00CC"/>
@@ -13920,7 +16850,7 @@
       </w:rPr>
     </w:lvl>
   </w:abstractNum>
-  <w:abstractNum w:abstractNumId="13" w15:restartNumberingAfterBreak="0">
+  <w:abstractNum w:abstractNumId="16" w15:restartNumberingAfterBreak="0">
     <w:nsid w:val="6637257C"/>
     <w:multiLevelType w:val="multilevel"/>
     <w:tmpl w:val="6460308C"/>
@@ -14051,7 +16981,120 @@
       </w:rPr>
     </w:lvl>
   </w:abstractNum>
-  <w:abstractNum w:abstractNumId="14" w15:restartNumberingAfterBreak="0">
+  <w:abstractNum w:abstractNumId="17" w15:restartNumberingAfterBreak="0">
+    <w:nsid w:val="690E7F80"/>
+    <w:multiLevelType w:val="hybridMultilevel"/>
+    <w:tmpl w:val="71CCFF9E"/>
+    <w:lvl w:ilvl="0" w:tplc="04190001">
+      <w:start w:val="1"/>
+      <w:numFmt w:val="bullet"/>
+      <w:lvlText w:val=""/>
+      <w:lvlJc w:val="left"/>
+      <w:pPr>
+        <w:ind w:left="720" w:hanging="360"/>
+      </w:pPr>
+      <w:rPr>
+        <w:rFonts w:ascii="Symbol" w:hAnsi="Symbol" w:hint="default"/>
+      </w:rPr>
+    </w:lvl>
+    <w:lvl w:ilvl="1" w:tplc="04190003" w:tentative="1">
+      <w:start w:val="1"/>
+      <w:numFmt w:val="bullet"/>
+      <w:lvlText w:val="o"/>
+      <w:lvlJc w:val="left"/>
+      <w:pPr>
+        <w:ind w:left="1440" w:hanging="360"/>
+      </w:pPr>
+      <w:rPr>
+        <w:rFonts w:ascii="Courier New" w:hAnsi="Courier New" w:cs="Courier New" w:hint="default"/>
+      </w:rPr>
+    </w:lvl>
+    <w:lvl w:ilvl="2" w:tplc="04190005" w:tentative="1">
+      <w:start w:val="1"/>
+      <w:numFmt w:val="bullet"/>
+      <w:lvlText w:val=""/>
+      <w:lvlJc w:val="left"/>
+      <w:pPr>
+        <w:ind w:left="2160" w:hanging="360"/>
+      </w:pPr>
+      <w:rPr>
+        <w:rFonts w:ascii="Wingdings" w:hAnsi="Wingdings" w:hint="default"/>
+      </w:rPr>
+    </w:lvl>
+    <w:lvl w:ilvl="3" w:tplc="04190001" w:tentative="1">
+      <w:start w:val="1"/>
+      <w:numFmt w:val="bullet"/>
+      <w:lvlText w:val=""/>
+      <w:lvlJc w:val="left"/>
+      <w:pPr>
+        <w:ind w:left="2880" w:hanging="360"/>
+      </w:pPr>
+      <w:rPr>
+        <w:rFonts w:ascii="Symbol" w:hAnsi="Symbol" w:hint="default"/>
+      </w:rPr>
+    </w:lvl>
+    <w:lvl w:ilvl="4" w:tplc="04190003" w:tentative="1">
+      <w:start w:val="1"/>
+      <w:numFmt w:val="bullet"/>
+      <w:lvlText w:val="o"/>
+      <w:lvlJc w:val="left"/>
+      <w:pPr>
+        <w:ind w:left="3600" w:hanging="360"/>
+      </w:pPr>
+      <w:rPr>
+        <w:rFonts w:ascii="Courier New" w:hAnsi="Courier New" w:cs="Courier New" w:hint="default"/>
+      </w:rPr>
+    </w:lvl>
+    <w:lvl w:ilvl="5" w:tplc="04190005" w:tentative="1">
+      <w:start w:val="1"/>
+      <w:numFmt w:val="bullet"/>
+      <w:lvlText w:val=""/>
+      <w:lvlJc w:val="left"/>
+      <w:pPr>
+        <w:ind w:left="4320" w:hanging="360"/>
+      </w:pPr>
+      <w:rPr>
+        <w:rFonts w:ascii="Wingdings" w:hAnsi="Wingdings" w:hint="default"/>
+      </w:rPr>
+    </w:lvl>
+    <w:lvl w:ilvl="6" w:tplc="04190001" w:tentative="1">
+      <w:start w:val="1"/>
+      <w:numFmt w:val="bullet"/>
+      <w:lvlText w:val=""/>
+      <w:lvlJc w:val="left"/>
+      <w:pPr>
+        <w:ind w:left="5040" w:hanging="360"/>
+      </w:pPr>
+      <w:rPr>
+        <w:rFonts w:ascii="Symbol" w:hAnsi="Symbol" w:hint="default"/>
+      </w:rPr>
+    </w:lvl>
+    <w:lvl w:ilvl="7" w:tplc="04190003" w:tentative="1">
+      <w:start w:val="1"/>
+      <w:numFmt w:val="bullet"/>
+      <w:lvlText w:val="o"/>
+      <w:lvlJc w:val="left"/>
+      <w:pPr>
+        <w:ind w:left="5760" w:hanging="360"/>
+      </w:pPr>
+      <w:rPr>
+        <w:rFonts w:ascii="Courier New" w:hAnsi="Courier New" w:cs="Courier New" w:hint="default"/>
+      </w:rPr>
+    </w:lvl>
+    <w:lvl w:ilvl="8" w:tplc="04190005" w:tentative="1">
+      <w:start w:val="1"/>
+      <w:numFmt w:val="bullet"/>
+      <w:lvlText w:val=""/>
+      <w:lvlJc w:val="left"/>
+      <w:pPr>
+        <w:ind w:left="6480" w:hanging="360"/>
+      </w:pPr>
+      <w:rPr>
+        <w:rFonts w:ascii="Wingdings" w:hAnsi="Wingdings" w:hint="default"/>
+      </w:rPr>
+    </w:lvl>
+  </w:abstractNum>
+  <w:abstractNum w:abstractNumId="18" w15:restartNumberingAfterBreak="0">
     <w:nsid w:val="6A545549"/>
     <w:multiLevelType w:val="multilevel"/>
     <w:tmpl w:val="22CEA632"/>
@@ -14137,7 +17180,7 @@
       </w:pPr>
     </w:lvl>
   </w:abstractNum>
-  <w:abstractNum w:abstractNumId="15" w15:restartNumberingAfterBreak="0">
+  <w:abstractNum w:abstractNumId="19" w15:restartNumberingAfterBreak="0">
     <w:nsid w:val="6CCC1765"/>
     <w:multiLevelType w:val="multilevel"/>
     <w:tmpl w:val="5186F238"/>
@@ -14263,7 +17306,7 @@
       </w:rPr>
     </w:lvl>
   </w:abstractNum>
-  <w:abstractNum w:abstractNumId="16" w15:restartNumberingAfterBreak="0">
+  <w:abstractNum w:abstractNumId="20" w15:restartNumberingAfterBreak="0">
     <w:nsid w:val="6D5D5EEC"/>
     <w:multiLevelType w:val="hybridMultilevel"/>
     <w:tmpl w:val="C0CCD560"/>
@@ -14375,7 +17418,7 @@
       </w:rPr>
     </w:lvl>
   </w:abstractNum>
-  <w:abstractNum w:abstractNumId="17" w15:restartNumberingAfterBreak="0">
+  <w:abstractNum w:abstractNumId="21" w15:restartNumberingAfterBreak="0">
     <w:nsid w:val="71AC28B9"/>
     <w:multiLevelType w:val="hybridMultilevel"/>
     <w:tmpl w:val="FCFE63DC"/>
@@ -14487,7 +17530,7 @@
       </w:rPr>
     </w:lvl>
   </w:abstractNum>
-  <w:abstractNum w:abstractNumId="18" w15:restartNumberingAfterBreak="0">
+  <w:abstractNum w:abstractNumId="22" w15:restartNumberingAfterBreak="0">
     <w:nsid w:val="71D702B3"/>
     <w:multiLevelType w:val="multilevel"/>
     <w:tmpl w:val="5DAAB8BC"/>
@@ -14618,7 +17661,7 @@
       </w:rPr>
     </w:lvl>
   </w:abstractNum>
-  <w:abstractNum w:abstractNumId="19" w15:restartNumberingAfterBreak="0">
+  <w:abstractNum w:abstractNumId="23" w15:restartNumberingAfterBreak="0">
     <w:nsid w:val="746055BA"/>
     <w:multiLevelType w:val="hybridMultilevel"/>
     <w:tmpl w:val="0298CA0C"/>
@@ -14730,7 +17773,7 @@
       </w:rPr>
     </w:lvl>
   </w:abstractNum>
-  <w:abstractNum w:abstractNumId="20" w15:restartNumberingAfterBreak="0">
+  <w:abstractNum w:abstractNumId="24" w15:restartNumberingAfterBreak="0">
     <w:nsid w:val="7A542EB9"/>
     <w:multiLevelType w:val="multilevel"/>
     <w:tmpl w:val="77AEC474"/>
@@ -14862,67 +17905,79 @@
     </w:lvl>
   </w:abstractNum>
   <w:num w:numId="1">
-    <w:abstractNumId w:val="13"/>
+    <w:abstractNumId w:val="16"/>
   </w:num>
   <w:num w:numId="2">
-    <w:abstractNumId w:val="15"/>
+    <w:abstractNumId w:val="19"/>
   </w:num>
   <w:num w:numId="3">
-    <w:abstractNumId w:val="18"/>
+    <w:abstractNumId w:val="22"/>
   </w:num>
   <w:num w:numId="4">
-    <w:abstractNumId w:val="5"/>
+    <w:abstractNumId w:val="8"/>
   </w:num>
   <w:num w:numId="5">
-    <w:abstractNumId w:val="2"/>
+    <w:abstractNumId w:val="4"/>
   </w:num>
   <w:num w:numId="6">
-    <w:abstractNumId w:val="20"/>
+    <w:abstractNumId w:val="24"/>
   </w:num>
   <w:num w:numId="7">
     <w:abstractNumId w:val="1"/>
   </w:num>
   <w:num w:numId="8">
-    <w:abstractNumId w:val="10"/>
+    <w:abstractNumId w:val="13"/>
   </w:num>
   <w:num w:numId="9">
-    <w:abstractNumId w:val="12"/>
+    <w:abstractNumId w:val="15"/>
   </w:num>
   <w:num w:numId="10">
-    <w:abstractNumId w:val="14"/>
+    <w:abstractNumId w:val="18"/>
   </w:num>
   <w:num w:numId="11">
-    <w:abstractNumId w:val="3"/>
+    <w:abstractNumId w:val="5"/>
   </w:num>
   <w:num w:numId="12">
-    <w:abstractNumId w:val="8"/>
+    <w:abstractNumId w:val="11"/>
   </w:num>
   <w:num w:numId="13">
-    <w:abstractNumId w:val="6"/>
+    <w:abstractNumId w:val="9"/>
   </w:num>
   <w:num w:numId="14">
-    <w:abstractNumId w:val="9"/>
+    <w:abstractNumId w:val="12"/>
   </w:num>
   <w:num w:numId="15">
     <w:abstractNumId w:val="0"/>
   </w:num>
   <w:num w:numId="16">
+    <w:abstractNumId w:val="10"/>
+  </w:num>
+  <w:num w:numId="17">
+    <w:abstractNumId w:val="6"/>
+  </w:num>
+  <w:num w:numId="18">
+    <w:abstractNumId w:val="14"/>
+  </w:num>
+  <w:num w:numId="19">
+    <w:abstractNumId w:val="23"/>
+  </w:num>
+  <w:num w:numId="20">
+    <w:abstractNumId w:val="20"/>
+  </w:num>
+  <w:num w:numId="21">
+    <w:abstractNumId w:val="21"/>
+  </w:num>
+  <w:num w:numId="22">
     <w:abstractNumId w:val="7"/>
   </w:num>
-  <w:num w:numId="17">
-    <w:abstractNumId w:val="4"/>
+  <w:num w:numId="23">
+    <w:abstractNumId w:val="17"/>
   </w:num>
-  <w:num w:numId="18">
-    <w:abstractNumId w:val="11"/>
+  <w:num w:numId="24">
+    <w:abstractNumId w:val="3"/>
   </w:num>
-  <w:num w:numId="19">
-    <w:abstractNumId w:val="19"/>
-  </w:num>
-  <w:num w:numId="20">
-    <w:abstractNumId w:val="16"/>
-  </w:num>
-  <w:num w:numId="21">
-    <w:abstractNumId w:val="17"/>
+  <w:num w:numId="25">
+    <w:abstractNumId w:val="2"/>
   </w:num>
 </w:numbering>
 </file>
@@ -15949,7 +19004,7 @@
 </file>
 
 <file path=customXml/itemProps1.xml><?xml version="1.0" encoding="utf-8"?>
-<ds:datastoreItem xmlns:ds="http://schemas.openxmlformats.org/officeDocument/2006/customXml" ds:itemID="{899C3FD5-3AAE-4897-B844-4F18F789306A}">
+<ds:datastoreItem xmlns:ds="http://schemas.openxmlformats.org/officeDocument/2006/customXml" ds:itemID="{7E8957D6-3239-4722-8EE5-6F3A3E4C211A}">
   <ds:schemaRefs>
     <ds:schemaRef ds:uri="http://schemas.openxmlformats.org/officeDocument/2006/bibliography"/>
   </ds:schemaRefs>

</xml_diff>